<commit_message>
Updated the meeting minutes from week 7 till week 12
</commit_message>
<xml_diff>
--- a/Meeting Minutes_Team 27.docx
+++ b/Meeting Minutes_Team 27.docx
@@ -1,6 +1,6 @@
 
 <file path=word/document.xml><?xml version="1.0" encoding="utf-8"?>
-<w:document xmlns:wpc="http://schemas.microsoft.com/office/word/2010/wordprocessingCanvas" xmlns:cx="http://schemas.microsoft.com/office/drawing/2014/chartex" xmlns:cx1="http://schemas.microsoft.com/office/drawing/2015/9/8/chartex" xmlns:cx2="http://schemas.microsoft.com/office/drawing/2015/10/21/chartex" xmlns:cx3="http://schemas.microsoft.com/office/drawing/2016/5/9/chartex" xmlns:cx4="http://schemas.microsoft.com/office/drawing/2016/5/10/chartex" xmlns:cx5="http://schemas.microsoft.com/office/drawing/2016/5/11/chartex" xmlns:cx6="http://schemas.microsoft.com/office/drawing/2016/5/12/chartex" xmlns:cx7="http://schemas.microsoft.com/office/drawing/2016/5/13/chartex" xmlns:cx8="http://schemas.microsoft.com/office/drawing/2016/5/14/chartex" xmlns:mc="http://schemas.openxmlformats.org/markup-compatibility/2006" xmlns:aink="http://schemas.microsoft.com/office/drawing/2016/ink" xmlns:am3d="http://schemas.microsoft.com/office/drawing/2017/model3d" xmlns:o="urn:schemas-microsoft-com:office:office" xmlns:r="http://schemas.openxmlformats.org/officeDocument/2006/relationships" xmlns:m="http://schemas.openxmlformats.org/officeDocument/2006/math" xmlns:v="urn:schemas-microsoft-com:vml" xmlns:wp14="http://schemas.microsoft.com/office/word/2010/wordprocessingDrawing" xmlns:wp="http://schemas.openxmlformats.org/drawingml/2006/wordprocessingDrawing" xmlns:w10="urn:schemas-microsoft-com:office:word" xmlns:w="http://schemas.openxmlformats.org/wordprocessingml/2006/main" xmlns:w14="http://schemas.microsoft.com/office/word/2010/wordml" xmlns:w15="http://schemas.microsoft.com/office/word/2012/wordml" xmlns:w16cex="http://schemas.microsoft.com/office/word/2018/wordml/cex" xmlns:w16cid="http://schemas.microsoft.com/office/word/2016/wordml/cid" xmlns:w16="http://schemas.microsoft.com/office/word/2018/wordml" xmlns:w16se="http://schemas.microsoft.com/office/word/2015/wordml/symex" xmlns:wpg="http://schemas.microsoft.com/office/word/2010/wordprocessingGroup" xmlns:wpi="http://schemas.microsoft.com/office/word/2010/wordprocessingInk" xmlns:wne="http://schemas.microsoft.com/office/word/2006/wordml" xmlns:wps="http://schemas.microsoft.com/office/word/2010/wordprocessingShape" mc:Ignorable="w14 w15 w16se w16cid w16 w16cex wp14">
+<w:document xmlns:wpc="http://schemas.microsoft.com/office/word/2010/wordprocessingCanvas" xmlns:cx="http://schemas.microsoft.com/office/drawing/2014/chartex" xmlns:cx1="http://schemas.microsoft.com/office/drawing/2015/9/8/chartex" xmlns:cx2="http://schemas.microsoft.com/office/drawing/2015/10/21/chartex" xmlns:cx3="http://schemas.microsoft.com/office/drawing/2016/5/9/chartex" xmlns:cx4="http://schemas.microsoft.com/office/drawing/2016/5/10/chartex" xmlns:cx5="http://schemas.microsoft.com/office/drawing/2016/5/11/chartex" xmlns:cx6="http://schemas.microsoft.com/office/drawing/2016/5/12/chartex" xmlns:cx7="http://schemas.microsoft.com/office/drawing/2016/5/13/chartex" xmlns:cx8="http://schemas.microsoft.com/office/drawing/2016/5/14/chartex" xmlns:mc="http://schemas.openxmlformats.org/markup-compatibility/2006" xmlns:aink="http://schemas.microsoft.com/office/drawing/2016/ink" xmlns:am3d="http://schemas.microsoft.com/office/drawing/2017/model3d" xmlns:o="urn:schemas-microsoft-com:office:office" xmlns:r="http://schemas.openxmlformats.org/officeDocument/2006/relationships" xmlns:m="http://schemas.openxmlformats.org/officeDocument/2006/math" xmlns:v="urn:schemas-microsoft-com:vml" xmlns:wp14="http://schemas.microsoft.com/office/word/2010/wordprocessingDrawing" xmlns:wp="http://schemas.openxmlformats.org/drawingml/2006/wordprocessingDrawing" xmlns:w10="urn:schemas-microsoft-com:office:word" xmlns:w="http://schemas.openxmlformats.org/wordprocessingml/2006/main" xmlns:w14="http://schemas.microsoft.com/office/word/2010/wordml" xmlns:w15="http://schemas.microsoft.com/office/word/2012/wordml" xmlns:w16cid="http://schemas.microsoft.com/office/word/2016/wordml/cid" xmlns:w16se="http://schemas.microsoft.com/office/word/2015/wordml/symex" xmlns:wpg="http://schemas.microsoft.com/office/word/2010/wordprocessingGroup" xmlns:wpi="http://schemas.microsoft.com/office/word/2010/wordprocessingInk" xmlns:wne="http://schemas.microsoft.com/office/word/2006/wordml" xmlns:wps="http://schemas.microsoft.com/office/word/2010/wordprocessingShape" mc:Ignorable="w14 w15 w16se w16cid wp14">
   <w:body>
     <w:p>
       <w:pPr>
@@ -488,7 +488,16 @@
         <w:spacing w:line="360" w:lineRule="exact"/>
       </w:pPr>
       <w:r>
-        <w:t>Duration: 3h</w:t>
+        <w:t>Duration: 3</w:t>
+      </w:r>
+      <w:r>
+        <w:t xml:space="preserve"> </w:t>
+      </w:r>
+      <w:r>
+        <w:t>h</w:t>
+      </w:r>
+      <w:r>
+        <w:t>ours</w:t>
       </w:r>
     </w:p>
     <w:p>
@@ -603,7 +612,16 @@
         <w:spacing w:line="360" w:lineRule="exact"/>
       </w:pPr>
       <w:r>
-        <w:t>Duration: 3h</w:t>
+        <w:t>Duration: 3</w:t>
+      </w:r>
+      <w:r>
+        <w:t xml:space="preserve"> </w:t>
+      </w:r>
+      <w:r>
+        <w:t>h</w:t>
+      </w:r>
+      <w:r>
+        <w:t>ours</w:t>
       </w:r>
     </w:p>
     <w:p>
@@ -1155,6 +1173,7 @@
         <w:pStyle w:val="Heading2"/>
         <w:spacing w:line="360" w:lineRule="exact"/>
       </w:pPr>
+      <w:bookmarkStart w:id="0" w:name="_Hlk42525630"/>
       <w:r>
         <w:t>Week 6 – Client Meeting</w:t>
       </w:r>
@@ -1327,13 +1346,12 @@
         <w:t xml:space="preserve">. </w:t>
       </w:r>
       <w:r>
-        <w:t xml:space="preserve">We could design different types of Parsons Puzzle. </w:t>
-      </w:r>
-    </w:p>
-    <w:p>
-      <w:pPr>
-        <w:spacing w:line="360" w:lineRule="exact"/>
-      </w:pPr>
+        <w:t>We could design different types of Parsons Puzzle</w:t>
+      </w:r>
+      <w:bookmarkEnd w:id="0"/>
+      <w:r>
+        <w:t xml:space="preserve">. </w:t>
+      </w:r>
     </w:p>
     <w:p>
       <w:pPr>
@@ -1504,7 +1522,6 @@
         <w:ind w:left="284" w:hanging="284"/>
       </w:pPr>
       <w:r>
-        <w:lastRenderedPageBreak/>
         <w:t>Communicated with each other about the progress.</w:t>
       </w:r>
     </w:p>
@@ -1519,6 +1536,7 @@
         <w:ind w:left="284" w:hanging="284"/>
       </w:pPr>
       <w:r>
+        <w:lastRenderedPageBreak/>
         <w:t>Discussed the content of the Milestone 1 report.</w:t>
       </w:r>
     </w:p>
@@ -1549,6 +1567,1317 @@
       <w:r>
         <w:t>Specified the remaining tasks to be done for milestone 1.</w:t>
       </w:r>
+    </w:p>
+    <w:p>
+      <w:pPr>
+        <w:pStyle w:val="ListParagraph"/>
+        <w:spacing w:line="360" w:lineRule="exact"/>
+        <w:ind w:left="284"/>
+      </w:pPr>
+    </w:p>
+    <w:p>
+      <w:pPr>
+        <w:pStyle w:val="ListParagraph"/>
+        <w:spacing w:line="360" w:lineRule="exact"/>
+        <w:ind w:left="284"/>
+      </w:pPr>
+    </w:p>
+    <w:p>
+      <w:pPr>
+        <w:pStyle w:val="Heading2"/>
+        <w:spacing w:line="360" w:lineRule="exact"/>
+      </w:pPr>
+      <w:r>
+        <w:t>Week 8 – Group Meeting</w:t>
+      </w:r>
+    </w:p>
+    <w:p>
+      <w:pPr>
+        <w:spacing w:line="360" w:lineRule="exact"/>
+      </w:pPr>
+      <w:r>
+        <w:t>Meeting Time: Online meeting at 1</w:t>
+      </w:r>
+      <w:r>
+        <w:t>4</w:t>
+      </w:r>
+      <w:r>
+        <w:t xml:space="preserve">:30pm on Mon, </w:t>
+      </w:r>
+      <w:r>
+        <w:t>04</w:t>
+      </w:r>
+      <w:r>
+        <w:t>th</w:t>
+      </w:r>
+      <w:r>
+        <w:t xml:space="preserve"> </w:t>
+      </w:r>
+      <w:r>
+        <w:t>May</w:t>
+      </w:r>
+      <w:r>
+        <w:t xml:space="preserve"> 2020</w:t>
+      </w:r>
+    </w:p>
+    <w:p>
+      <w:pPr>
+        <w:spacing w:line="360" w:lineRule="exact"/>
+      </w:pPr>
+      <w:r>
+        <w:t>Attendees: Han, Neha, Sun</w:t>
+      </w:r>
+    </w:p>
+    <w:p>
+      <w:pPr>
+        <w:spacing w:line="360" w:lineRule="exact"/>
+      </w:pPr>
+      <w:r>
+        <w:t>Duration: 30mins</w:t>
+      </w:r>
+    </w:p>
+    <w:p>
+      <w:pPr>
+        <w:spacing w:line="360" w:lineRule="exact"/>
+      </w:pPr>
+      <w:r>
+        <w:t>Meeting Items:</w:t>
+      </w:r>
+    </w:p>
+    <w:p>
+      <w:pPr>
+        <w:pStyle w:val="ListParagraph"/>
+        <w:numPr>
+          <w:ilvl w:val="0"/>
+          <w:numId w:val="14"/>
+        </w:numPr>
+        <w:spacing w:line="360" w:lineRule="exact"/>
+        <w:ind w:left="284" w:hanging="284"/>
+      </w:pPr>
+      <w:r>
+        <w:t xml:space="preserve">Communicated with each other about the </w:t>
+      </w:r>
+      <w:r>
+        <w:t xml:space="preserve">deliverables of milestone 1 and </w:t>
+      </w:r>
+      <w:r>
+        <w:t>assessed what to deliver for final milestone by discussing and analysing the time and effort required for activities</w:t>
+      </w:r>
+      <w:r>
+        <w:t>.</w:t>
+      </w:r>
+    </w:p>
+    <w:p>
+      <w:pPr>
+        <w:pStyle w:val="ListParagraph"/>
+        <w:numPr>
+          <w:ilvl w:val="0"/>
+          <w:numId w:val="14"/>
+        </w:numPr>
+        <w:spacing w:line="360" w:lineRule="exact"/>
+        <w:ind w:left="284" w:hanging="284"/>
+      </w:pPr>
+      <w:r>
+        <w:t xml:space="preserve">Discussed about how to approach for final milestone, by mainly dividing the output tasks within the team. </w:t>
+      </w:r>
+    </w:p>
+    <w:p>
+      <w:pPr>
+        <w:pStyle w:val="ListParagraph"/>
+        <w:spacing w:line="360" w:lineRule="exact"/>
+        <w:ind w:left="284"/>
+      </w:pPr>
+      <w:r>
+        <w:t>Han: Implementation of Fill in the blanks type parsons puzzle and final design.</w:t>
+      </w:r>
+    </w:p>
+    <w:p>
+      <w:pPr>
+        <w:pStyle w:val="ListParagraph"/>
+        <w:spacing w:line="360" w:lineRule="exact"/>
+        <w:ind w:left="284"/>
+      </w:pPr>
+      <w:r>
+        <w:t>Neha: Testing, documentation and final design.</w:t>
+      </w:r>
+    </w:p>
+    <w:p>
+      <w:pPr>
+        <w:pStyle w:val="ListParagraph"/>
+        <w:spacing w:line="360" w:lineRule="exact"/>
+        <w:ind w:left="284"/>
+      </w:pPr>
+      <w:r>
+        <w:t>Sun: Implementation of feedback function.</w:t>
+      </w:r>
+    </w:p>
+    <w:p>
+      <w:pPr>
+        <w:pStyle w:val="ListParagraph"/>
+        <w:numPr>
+          <w:ilvl w:val="0"/>
+          <w:numId w:val="14"/>
+        </w:numPr>
+        <w:spacing w:line="360" w:lineRule="exact"/>
+        <w:ind w:left="284" w:hanging="284"/>
+      </w:pPr>
+      <w:r>
+        <w:t>Discussed about system integration, as how to download the environment</w:t>
+      </w:r>
+      <w:r>
+        <w:t xml:space="preserve"> for testing</w:t>
+      </w:r>
+      <w:r>
+        <w:t xml:space="preserve"> the deliverable for first milestone</w:t>
+      </w:r>
+      <w:r>
+        <w:t>.</w:t>
+      </w:r>
+      <w:r>
+        <w:t xml:space="preserve"> </w:t>
+      </w:r>
+    </w:p>
+    <w:p>
+      <w:pPr>
+        <w:pStyle w:val="ListParagraph"/>
+        <w:spacing w:line="360" w:lineRule="exact"/>
+        <w:ind w:left="284"/>
+      </w:pPr>
+    </w:p>
+    <w:p>
+      <w:pPr>
+        <w:pStyle w:val="Heading2"/>
+        <w:spacing w:line="360" w:lineRule="exact"/>
+      </w:pPr>
+      <w:r>
+        <w:t>Week 9 – Group Meeting</w:t>
+      </w:r>
+    </w:p>
+    <w:p>
+      <w:pPr>
+        <w:spacing w:line="360" w:lineRule="exact"/>
+      </w:pPr>
+      <w:r>
+        <w:t>Meeting Time: Online meeting at 1</w:t>
+      </w:r>
+      <w:r>
+        <w:t>4</w:t>
+      </w:r>
+      <w:r>
+        <w:t>:</w:t>
+      </w:r>
+      <w:r>
+        <w:t>0</w:t>
+      </w:r>
+      <w:r>
+        <w:t>0pm on</w:t>
+      </w:r>
+      <w:r>
+        <w:t xml:space="preserve"> Friday</w:t>
+      </w:r>
+      <w:r>
+        <w:t xml:space="preserve">, </w:t>
+      </w:r>
+      <w:r>
+        <w:t>15</w:t>
+      </w:r>
+      <w:r>
+        <w:t>th</w:t>
+      </w:r>
+      <w:r>
+        <w:t xml:space="preserve"> </w:t>
+      </w:r>
+      <w:r>
+        <w:t>May</w:t>
+      </w:r>
+      <w:r>
+        <w:t xml:space="preserve"> 2020</w:t>
+      </w:r>
+    </w:p>
+    <w:p>
+      <w:pPr>
+        <w:spacing w:line="360" w:lineRule="exact"/>
+      </w:pPr>
+      <w:r>
+        <w:t>Attendees: Han, Neha, Sun</w:t>
+      </w:r>
+    </w:p>
+    <w:p>
+      <w:pPr>
+        <w:spacing w:line="360" w:lineRule="exact"/>
+      </w:pPr>
+      <w:r>
+        <w:t>Duration: 30mins</w:t>
+      </w:r>
+    </w:p>
+    <w:p>
+      <w:pPr>
+        <w:spacing w:line="360" w:lineRule="exact"/>
+      </w:pPr>
+      <w:r>
+        <w:t>Meeting Items:</w:t>
+      </w:r>
+    </w:p>
+    <w:p>
+      <w:pPr>
+        <w:pStyle w:val="ListParagraph"/>
+        <w:numPr>
+          <w:ilvl w:val="0"/>
+          <w:numId w:val="14"/>
+        </w:numPr>
+        <w:spacing w:line="360" w:lineRule="exact"/>
+        <w:ind w:left="284" w:hanging="284"/>
+      </w:pPr>
+      <w:r>
+        <w:t>Discussed the content o</w:t>
+      </w:r>
+      <w:r>
+        <w:t>f</w:t>
+      </w:r>
+      <w:r>
+        <w:t xml:space="preserve"> testing report</w:t>
+      </w:r>
+      <w:r>
+        <w:t xml:space="preserve"> and the changes to be made for the first milestone after defect testing outcomes</w:t>
+      </w:r>
+      <w:r>
+        <w:t>.</w:t>
+      </w:r>
+      <w:r>
+        <w:t xml:space="preserve"> </w:t>
+      </w:r>
+      <w:r>
+        <w:t xml:space="preserve">  </w:t>
+      </w:r>
+    </w:p>
+    <w:p>
+      <w:pPr>
+        <w:pStyle w:val="ListParagraph"/>
+        <w:numPr>
+          <w:ilvl w:val="0"/>
+          <w:numId w:val="14"/>
+        </w:numPr>
+        <w:spacing w:line="360" w:lineRule="exact"/>
+        <w:ind w:left="284" w:hanging="284"/>
+      </w:pPr>
+      <w:r>
+        <w:t xml:space="preserve">Discussed </w:t>
+      </w:r>
+      <w:r>
+        <w:t xml:space="preserve">the final milestone activities and created a </w:t>
+      </w:r>
+      <w:r>
+        <w:t xml:space="preserve">weekly </w:t>
+      </w:r>
+      <w:r>
+        <w:t>plan</w:t>
+      </w:r>
+      <w:r>
+        <w:t xml:space="preserve"> of checklist</w:t>
+      </w:r>
+      <w:r>
+        <w:t xml:space="preserve"> to achieve it on time</w:t>
+      </w:r>
+      <w:r>
+        <w:t>.</w:t>
+      </w:r>
+    </w:p>
+    <w:p>
+      <w:pPr>
+        <w:pStyle w:val="ListParagraph"/>
+        <w:numPr>
+          <w:ilvl w:val="0"/>
+          <w:numId w:val="14"/>
+        </w:numPr>
+        <w:spacing w:line="360" w:lineRule="exact"/>
+        <w:ind w:left="284" w:hanging="284"/>
+      </w:pPr>
+      <w:r>
+        <w:t>Specified the remaining tasks to be done fo</w:t>
+      </w:r>
+      <w:r>
+        <w:t>r final</w:t>
+      </w:r>
+      <w:r>
+        <w:t xml:space="preserve"> milestone </w:t>
+      </w:r>
+      <w:r>
+        <w:t>and updated each other about individual progress.</w:t>
+      </w:r>
+    </w:p>
+    <w:p>
+      <w:pPr>
+        <w:pStyle w:val="ListParagraph"/>
+        <w:numPr>
+          <w:ilvl w:val="0"/>
+          <w:numId w:val="14"/>
+        </w:numPr>
+        <w:spacing w:line="360" w:lineRule="exact"/>
+        <w:ind w:left="284" w:hanging="284"/>
+      </w:pPr>
+      <w:r>
+        <w:t>Discussed about how to proceed with the final design document.</w:t>
+      </w:r>
+    </w:p>
+    <w:p>
+      <w:pPr>
+        <w:pStyle w:val="ListParagraph"/>
+        <w:spacing w:line="360" w:lineRule="exact"/>
+        <w:ind w:left="284"/>
+      </w:pPr>
+    </w:p>
+    <w:p>
+      <w:pPr>
+        <w:pStyle w:val="ListParagraph"/>
+        <w:spacing w:line="360" w:lineRule="exact"/>
+        <w:ind w:left="284"/>
+      </w:pPr>
+    </w:p>
+    <w:p>
+      <w:pPr>
+        <w:keepNext/>
+        <w:keepLines/>
+        <w:spacing w:before="40" w:line="360" w:lineRule="exact"/>
+        <w:outlineLvl w:val="1"/>
+        <w:rPr>
+          <w:rFonts w:asciiTheme="majorHAnsi" w:eastAsiaTheme="majorEastAsia" w:hAnsiTheme="majorHAnsi" w:cstheme="majorBidi"/>
+          <w:color w:val="2F5496" w:themeColor="accent1" w:themeShade="BF"/>
+          <w:sz w:val="32"/>
+          <w:szCs w:val="26"/>
+        </w:rPr>
+      </w:pPr>
+      <w:r>
+        <w:rPr>
+          <w:rFonts w:asciiTheme="majorHAnsi" w:eastAsiaTheme="majorEastAsia" w:hAnsiTheme="majorHAnsi" w:cstheme="majorBidi"/>
+          <w:color w:val="2F5496" w:themeColor="accent1" w:themeShade="BF"/>
+          <w:sz w:val="32"/>
+          <w:szCs w:val="26"/>
+        </w:rPr>
+        <w:t xml:space="preserve">Week </w:t>
+      </w:r>
+      <w:r>
+        <w:rPr>
+          <w:rFonts w:asciiTheme="majorHAnsi" w:eastAsiaTheme="majorEastAsia" w:hAnsiTheme="majorHAnsi" w:cstheme="majorBidi"/>
+          <w:color w:val="2F5496" w:themeColor="accent1" w:themeShade="BF"/>
+          <w:sz w:val="32"/>
+          <w:szCs w:val="26"/>
+        </w:rPr>
+        <w:t>10</w:t>
+      </w:r>
+      <w:r>
+        <w:rPr>
+          <w:rFonts w:asciiTheme="majorHAnsi" w:eastAsiaTheme="majorEastAsia" w:hAnsiTheme="majorHAnsi" w:cstheme="majorBidi"/>
+          <w:color w:val="2F5496" w:themeColor="accent1" w:themeShade="BF"/>
+          <w:sz w:val="32"/>
+          <w:szCs w:val="26"/>
+        </w:rPr>
+        <w:t xml:space="preserve"> – Client Meeting</w:t>
+      </w:r>
+    </w:p>
+    <w:p>
+      <w:pPr>
+        <w:spacing w:line="360" w:lineRule="exact"/>
+      </w:pPr>
+      <w:r>
+        <w:t>Meeting Time: Online meeting at 1</w:t>
+      </w:r>
+      <w:r>
+        <w:t>4</w:t>
+      </w:r>
+      <w:r>
+        <w:t xml:space="preserve">:00pm on </w:t>
+      </w:r>
+      <w:r>
+        <w:t>Wednesday</w:t>
+      </w:r>
+      <w:r>
+        <w:t xml:space="preserve">, </w:t>
+      </w:r>
+      <w:r>
+        <w:t>20</w:t>
+      </w:r>
+      <w:r>
+        <w:t xml:space="preserve">th </w:t>
+      </w:r>
+      <w:r>
+        <w:t>May</w:t>
+      </w:r>
+      <w:r>
+        <w:t xml:space="preserve"> 2020</w:t>
+      </w:r>
+    </w:p>
+    <w:p>
+      <w:pPr>
+        <w:spacing w:line="360" w:lineRule="exact"/>
+      </w:pPr>
+      <w:r>
+        <w:t>Attendees: Dr. Cheryl, Han, Neha, Sun</w:t>
+      </w:r>
+    </w:p>
+    <w:p>
+      <w:pPr>
+        <w:spacing w:line="360" w:lineRule="exact"/>
+      </w:pPr>
+      <w:r>
+        <w:lastRenderedPageBreak/>
+        <w:t xml:space="preserve">Duration: </w:t>
+      </w:r>
+      <w:r>
+        <w:t>1 hour</w:t>
+      </w:r>
+    </w:p>
+    <w:p>
+      <w:pPr>
+        <w:spacing w:line="360" w:lineRule="exact"/>
+      </w:pPr>
+      <w:r>
+        <w:t>Meeting Items:</w:t>
+      </w:r>
+    </w:p>
+    <w:p>
+      <w:pPr>
+        <w:numPr>
+          <w:ilvl w:val="0"/>
+          <w:numId w:val="14"/>
+        </w:numPr>
+        <w:spacing w:line="360" w:lineRule="exact"/>
+        <w:ind w:left="284" w:hanging="284"/>
+        <w:contextualSpacing/>
+      </w:pPr>
+      <w:r>
+        <w:t>Team report the progress:</w:t>
+      </w:r>
+      <w:r>
+        <w:br/>
+        <w:t xml:space="preserve">1. </w:t>
+      </w:r>
+      <w:r>
+        <w:t xml:space="preserve">We have implemented the Drag and Drop type for first milestone and are working over implementation of the feedback part (hints, grades for students). </w:t>
+      </w:r>
+      <w:r>
+        <w:br/>
+        <w:t xml:space="preserve">2. We </w:t>
+      </w:r>
+      <w:r>
+        <w:t>are working to implement the Fill in the blank type for final milestone</w:t>
+      </w:r>
+      <w:r>
+        <w:t>.</w:t>
+      </w:r>
+      <w:r>
+        <w:br/>
+        <w:t xml:space="preserve">3. We </w:t>
+      </w:r>
+      <w:r>
+        <w:t>have created an initial draft of final design document by co</w:t>
+      </w:r>
+      <w:r>
+        <w:t>n</w:t>
+      </w:r>
+      <w:r>
+        <w:t>clud</w:t>
+      </w:r>
+      <w:r>
+        <w:t>i</w:t>
+      </w:r>
+      <w:r>
+        <w:t>ng</w:t>
+      </w:r>
+      <w:r>
+        <w:t xml:space="preserve"> our thoughts and the research material</w:t>
+      </w:r>
+      <w:r>
+        <w:t xml:space="preserve"> of design for parsons puzzle</w:t>
+      </w:r>
+      <w:r>
+        <w:t>.</w:t>
+      </w:r>
+      <w:r>
+        <w:t xml:space="preserve"> </w:t>
+      </w:r>
+    </w:p>
+    <w:p>
+      <w:pPr>
+        <w:pStyle w:val="Heading2"/>
+        <w:spacing w:line="360" w:lineRule="exact"/>
+        <w:rPr>
+          <w:rFonts w:asciiTheme="minorHAnsi" w:eastAsiaTheme="minorEastAsia" w:hAnsiTheme="minorHAnsi" w:cstheme="minorBidi"/>
+          <w:color w:val="auto"/>
+          <w:sz w:val="24"/>
+          <w:szCs w:val="24"/>
+        </w:rPr>
+      </w:pPr>
+      <w:r>
+        <w:rPr>
+          <w:rFonts w:asciiTheme="minorHAnsi" w:eastAsiaTheme="minorEastAsia" w:hAnsiTheme="minorHAnsi" w:cstheme="minorBidi"/>
+          <w:color w:val="auto"/>
+          <w:sz w:val="24"/>
+          <w:szCs w:val="24"/>
+        </w:rPr>
+        <w:t>Cheryl answered team’s question about the specific requirements:</w:t>
+      </w:r>
+      <w:r>
+        <w:rPr>
+          <w:rFonts w:asciiTheme="minorHAnsi" w:eastAsiaTheme="minorEastAsia" w:hAnsiTheme="minorHAnsi" w:cstheme="minorBidi"/>
+          <w:color w:val="auto"/>
+          <w:sz w:val="24"/>
+          <w:szCs w:val="24"/>
+        </w:rPr>
+        <w:br/>
+        <w:t xml:space="preserve">1. </w:t>
+      </w:r>
+      <w:r>
+        <w:rPr>
+          <w:rFonts w:asciiTheme="minorHAnsi" w:eastAsiaTheme="minorEastAsia" w:hAnsiTheme="minorHAnsi" w:cstheme="minorBidi"/>
+          <w:color w:val="auto"/>
+          <w:sz w:val="24"/>
+          <w:szCs w:val="24"/>
+        </w:rPr>
+        <w:t xml:space="preserve">The final design is the </w:t>
+      </w:r>
+      <w:r>
+        <w:rPr>
+          <w:rFonts w:asciiTheme="minorHAnsi" w:eastAsiaTheme="minorEastAsia" w:hAnsiTheme="minorHAnsi" w:cstheme="minorBidi"/>
+          <w:color w:val="auto"/>
+          <w:sz w:val="24"/>
+          <w:szCs w:val="24"/>
+        </w:rPr>
+        <w:t>“</w:t>
+      </w:r>
+      <w:r>
+        <w:rPr>
+          <w:rFonts w:asciiTheme="minorHAnsi" w:eastAsiaTheme="minorEastAsia" w:hAnsiTheme="minorHAnsi" w:cstheme="minorBidi"/>
+          <w:color w:val="auto"/>
+          <w:sz w:val="24"/>
+          <w:szCs w:val="24"/>
+        </w:rPr>
+        <w:t>big picture</w:t>
+      </w:r>
+      <w:r>
+        <w:rPr>
+          <w:rFonts w:asciiTheme="minorHAnsi" w:eastAsiaTheme="minorEastAsia" w:hAnsiTheme="minorHAnsi" w:cstheme="minorBidi"/>
+          <w:color w:val="auto"/>
+          <w:sz w:val="24"/>
+          <w:szCs w:val="24"/>
+        </w:rPr>
+        <w:t>”</w:t>
+      </w:r>
+      <w:r>
+        <w:rPr>
+          <w:rFonts w:asciiTheme="minorHAnsi" w:eastAsiaTheme="minorEastAsia" w:hAnsiTheme="minorHAnsi" w:cstheme="minorBidi"/>
+          <w:color w:val="auto"/>
+          <w:sz w:val="24"/>
+          <w:szCs w:val="24"/>
+        </w:rPr>
+        <w:t xml:space="preserve"> like design, it doesn’t necessarily include what we have implemented and can include parts which we can include in future. </w:t>
+      </w:r>
+      <w:r>
+        <w:rPr>
+          <w:rFonts w:asciiTheme="minorHAnsi" w:eastAsiaTheme="minorEastAsia" w:hAnsiTheme="minorHAnsi" w:cstheme="minorBidi"/>
+          <w:color w:val="auto"/>
+          <w:sz w:val="24"/>
+          <w:szCs w:val="24"/>
+        </w:rPr>
+        <w:t>It should conclude our thoughts, our research and our creative ideas to design the universal solution of parsons puzzle.</w:t>
+      </w:r>
+    </w:p>
+    <w:p>
+      <w:pPr>
+        <w:pStyle w:val="Heading2"/>
+        <w:spacing w:line="360" w:lineRule="exact"/>
+        <w:rPr>
+          <w:rFonts w:asciiTheme="minorHAnsi" w:eastAsiaTheme="minorEastAsia" w:hAnsiTheme="minorHAnsi" w:cstheme="minorBidi"/>
+          <w:color w:val="auto"/>
+          <w:sz w:val="24"/>
+          <w:szCs w:val="24"/>
+        </w:rPr>
+      </w:pPr>
+      <w:r>
+        <w:rPr>
+          <w:rFonts w:asciiTheme="minorHAnsi" w:eastAsiaTheme="minorEastAsia" w:hAnsiTheme="minorHAnsi" w:cstheme="minorBidi"/>
+          <w:color w:val="auto"/>
+          <w:sz w:val="24"/>
+          <w:szCs w:val="24"/>
+        </w:rPr>
+        <w:t xml:space="preserve">2. </w:t>
+      </w:r>
+      <w:r>
+        <w:rPr>
+          <w:rFonts w:asciiTheme="minorHAnsi" w:eastAsiaTheme="minorEastAsia" w:hAnsiTheme="minorHAnsi" w:cstheme="minorBidi"/>
+          <w:color w:val="auto"/>
+          <w:sz w:val="24"/>
+          <w:szCs w:val="24"/>
+        </w:rPr>
+        <w:t xml:space="preserve">The hardest part was to analyse system integration of H5P into Drupal and if we have access to canvas interface through </w:t>
+      </w:r>
+      <w:proofErr w:type="spellStart"/>
+      <w:r>
+        <w:rPr>
+          <w:rFonts w:asciiTheme="minorHAnsi" w:eastAsiaTheme="minorEastAsia" w:hAnsiTheme="minorHAnsi" w:cstheme="minorBidi"/>
+          <w:color w:val="auto"/>
+          <w:sz w:val="24"/>
+          <w:szCs w:val="24"/>
+        </w:rPr>
+        <w:t>MyUni</w:t>
+      </w:r>
+      <w:proofErr w:type="spellEnd"/>
+      <w:r>
+        <w:rPr>
+          <w:rFonts w:asciiTheme="minorHAnsi" w:eastAsiaTheme="minorEastAsia" w:hAnsiTheme="minorHAnsi" w:cstheme="minorBidi"/>
+          <w:color w:val="auto"/>
+          <w:sz w:val="24"/>
+          <w:szCs w:val="24"/>
+        </w:rPr>
+        <w:t xml:space="preserve"> account, we can integrate it into </w:t>
+      </w:r>
+      <w:proofErr w:type="spellStart"/>
+      <w:r>
+        <w:rPr>
+          <w:rFonts w:asciiTheme="minorHAnsi" w:eastAsiaTheme="minorEastAsia" w:hAnsiTheme="minorHAnsi" w:cstheme="minorBidi"/>
+          <w:color w:val="auto"/>
+          <w:sz w:val="24"/>
+          <w:szCs w:val="24"/>
+        </w:rPr>
+        <w:t>MyUni</w:t>
+      </w:r>
+      <w:proofErr w:type="spellEnd"/>
+      <w:r>
+        <w:rPr>
+          <w:rFonts w:asciiTheme="minorHAnsi" w:eastAsiaTheme="minorEastAsia" w:hAnsiTheme="minorHAnsi" w:cstheme="minorBidi"/>
+          <w:color w:val="auto"/>
+          <w:sz w:val="24"/>
+          <w:szCs w:val="24"/>
+        </w:rPr>
+        <w:t xml:space="preserve">. </w:t>
+      </w:r>
+    </w:p>
+    <w:p>
+      <w:pPr>
+        <w:pStyle w:val="Heading2"/>
+        <w:spacing w:line="360" w:lineRule="exact"/>
+        <w:rPr>
+          <w:rFonts w:asciiTheme="minorHAnsi" w:eastAsiaTheme="minorEastAsia" w:hAnsiTheme="minorHAnsi" w:cstheme="minorBidi"/>
+          <w:color w:val="auto"/>
+          <w:sz w:val="24"/>
+          <w:szCs w:val="24"/>
+        </w:rPr>
+      </w:pPr>
+      <w:r>
+        <w:rPr>
+          <w:rFonts w:asciiTheme="minorHAnsi" w:eastAsiaTheme="minorEastAsia" w:hAnsiTheme="minorHAnsi" w:cstheme="minorBidi"/>
+          <w:color w:val="auto"/>
+          <w:sz w:val="24"/>
+          <w:szCs w:val="24"/>
+        </w:rPr>
+        <w:t xml:space="preserve">3. We should </w:t>
+      </w:r>
+      <w:r>
+        <w:rPr>
+          <w:rFonts w:asciiTheme="minorHAnsi" w:eastAsiaTheme="minorEastAsia" w:hAnsiTheme="minorHAnsi" w:cstheme="minorBidi"/>
+          <w:color w:val="auto"/>
+          <w:sz w:val="24"/>
+          <w:szCs w:val="24"/>
+        </w:rPr>
+        <w:t xml:space="preserve">create a demo video as a </w:t>
+      </w:r>
+      <w:r>
+        <w:rPr>
+          <w:rFonts w:asciiTheme="minorHAnsi" w:eastAsiaTheme="minorEastAsia" w:hAnsiTheme="minorHAnsi" w:cstheme="minorBidi"/>
+          <w:color w:val="auto"/>
+          <w:sz w:val="24"/>
+          <w:szCs w:val="24"/>
+        </w:rPr>
+        <w:t>tutorial for other people</w:t>
+      </w:r>
+      <w:r>
+        <w:rPr>
+          <w:rFonts w:asciiTheme="minorHAnsi" w:eastAsiaTheme="minorEastAsia" w:hAnsiTheme="minorHAnsi" w:cstheme="minorBidi"/>
+          <w:color w:val="auto"/>
+          <w:sz w:val="24"/>
+          <w:szCs w:val="24"/>
+        </w:rPr>
+        <w:t>, to make it easier for them</w:t>
+      </w:r>
+      <w:r>
+        <w:rPr>
+          <w:rFonts w:asciiTheme="minorHAnsi" w:eastAsiaTheme="minorEastAsia" w:hAnsiTheme="minorHAnsi" w:cstheme="minorBidi"/>
+          <w:color w:val="auto"/>
+          <w:sz w:val="24"/>
+          <w:szCs w:val="24"/>
+        </w:rPr>
+        <w:t xml:space="preserve"> to </w:t>
+      </w:r>
+      <w:r>
+        <w:rPr>
+          <w:rFonts w:asciiTheme="minorHAnsi" w:eastAsiaTheme="minorEastAsia" w:hAnsiTheme="minorHAnsi" w:cstheme="minorBidi"/>
+          <w:color w:val="auto"/>
+          <w:sz w:val="24"/>
+          <w:szCs w:val="24"/>
+        </w:rPr>
+        <w:t>use</w:t>
+      </w:r>
+      <w:r>
+        <w:rPr>
+          <w:rFonts w:asciiTheme="minorHAnsi" w:eastAsiaTheme="minorEastAsia" w:hAnsiTheme="minorHAnsi" w:cstheme="minorBidi"/>
+          <w:color w:val="auto"/>
+          <w:sz w:val="24"/>
+          <w:szCs w:val="24"/>
+        </w:rPr>
+        <w:t xml:space="preserve"> our customised H5P function</w:t>
+      </w:r>
+      <w:r>
+        <w:rPr>
+          <w:rFonts w:asciiTheme="minorHAnsi" w:eastAsiaTheme="minorEastAsia" w:hAnsiTheme="minorHAnsi" w:cstheme="minorBidi"/>
+          <w:color w:val="auto"/>
+          <w:sz w:val="24"/>
+          <w:szCs w:val="24"/>
+        </w:rPr>
+        <w:t xml:space="preserve"> </w:t>
+      </w:r>
+      <w:r>
+        <w:rPr>
+          <w:rFonts w:asciiTheme="minorHAnsi" w:eastAsiaTheme="minorEastAsia" w:hAnsiTheme="minorHAnsi" w:cstheme="minorBidi"/>
+          <w:color w:val="auto"/>
+          <w:sz w:val="24"/>
+          <w:szCs w:val="24"/>
+        </w:rPr>
+        <w:t xml:space="preserve">and </w:t>
+      </w:r>
+      <w:r>
+        <w:rPr>
+          <w:rFonts w:asciiTheme="minorHAnsi" w:eastAsiaTheme="minorEastAsia" w:hAnsiTheme="minorHAnsi" w:cstheme="minorBidi"/>
+          <w:color w:val="auto"/>
+          <w:sz w:val="24"/>
+          <w:szCs w:val="24"/>
+        </w:rPr>
+        <w:t xml:space="preserve">to </w:t>
+      </w:r>
+      <w:r>
+        <w:rPr>
+          <w:rFonts w:asciiTheme="minorHAnsi" w:eastAsiaTheme="minorEastAsia" w:hAnsiTheme="minorHAnsi" w:cstheme="minorBidi"/>
+          <w:color w:val="auto"/>
+          <w:sz w:val="24"/>
+          <w:szCs w:val="24"/>
+        </w:rPr>
+        <w:t>d</w:t>
+      </w:r>
+      <w:r>
+        <w:rPr>
+          <w:rFonts w:asciiTheme="minorHAnsi" w:eastAsiaTheme="minorEastAsia" w:hAnsiTheme="minorHAnsi" w:cstheme="minorBidi"/>
+          <w:color w:val="auto"/>
+          <w:sz w:val="24"/>
+          <w:szCs w:val="24"/>
+        </w:rPr>
+        <w:t xml:space="preserve">o the system </w:t>
+      </w:r>
+      <w:r>
+        <w:rPr>
+          <w:rFonts w:asciiTheme="minorHAnsi" w:eastAsiaTheme="minorEastAsia" w:hAnsiTheme="minorHAnsi" w:cstheme="minorBidi"/>
+          <w:color w:val="auto"/>
+          <w:sz w:val="24"/>
+          <w:szCs w:val="24"/>
+        </w:rPr>
+        <w:t>integration (</w:t>
+      </w:r>
+      <w:r>
+        <w:rPr>
+          <w:rFonts w:asciiTheme="minorHAnsi" w:eastAsiaTheme="minorEastAsia" w:hAnsiTheme="minorHAnsi" w:cstheme="minorBidi"/>
+          <w:color w:val="auto"/>
+          <w:sz w:val="24"/>
+          <w:szCs w:val="24"/>
+        </w:rPr>
+        <w:t xml:space="preserve">H5P into Drupal) </w:t>
+      </w:r>
+      <w:r>
+        <w:rPr>
+          <w:rFonts w:asciiTheme="minorHAnsi" w:eastAsiaTheme="minorEastAsia" w:hAnsiTheme="minorHAnsi" w:cstheme="minorBidi"/>
+          <w:color w:val="auto"/>
+          <w:sz w:val="24"/>
+          <w:szCs w:val="24"/>
+        </w:rPr>
+        <w:t>for future extension of the project.</w:t>
+      </w:r>
+      <w:r>
+        <w:rPr>
+          <w:rFonts w:asciiTheme="minorHAnsi" w:eastAsiaTheme="minorEastAsia" w:hAnsiTheme="minorHAnsi" w:cstheme="minorBidi"/>
+          <w:color w:val="auto"/>
+          <w:sz w:val="24"/>
+          <w:szCs w:val="24"/>
+        </w:rPr>
+        <w:t xml:space="preserve"> </w:t>
+      </w:r>
+      <w:r>
+        <w:rPr>
+          <w:rFonts w:asciiTheme="minorHAnsi" w:eastAsiaTheme="minorEastAsia" w:hAnsiTheme="minorHAnsi" w:cstheme="minorBidi"/>
+          <w:color w:val="auto"/>
+          <w:sz w:val="24"/>
+          <w:szCs w:val="24"/>
+        </w:rPr>
+        <w:t>It will make it easier for other people to use our work.</w:t>
+      </w:r>
+    </w:p>
+    <w:p/>
+    <w:p/>
+    <w:p>
+      <w:pPr>
+        <w:pStyle w:val="Heading2"/>
+        <w:spacing w:line="360" w:lineRule="exact"/>
+      </w:pPr>
+      <w:r>
+        <w:t>Week 10 – Group Meeting</w:t>
+      </w:r>
+    </w:p>
+    <w:p>
+      <w:pPr>
+        <w:spacing w:line="360" w:lineRule="exact"/>
+      </w:pPr>
+      <w:r>
+        <w:t>Meeting Time: 10:30am on Mon, 21s</w:t>
+      </w:r>
+      <w:r>
+        <w:t>t</w:t>
+      </w:r>
+      <w:r>
+        <w:t xml:space="preserve"> May 2020</w:t>
+      </w:r>
+    </w:p>
+    <w:p>
+      <w:pPr>
+        <w:spacing w:line="360" w:lineRule="exact"/>
+      </w:pPr>
+      <w:r>
+        <w:t>Meeting Location: L3 Hub Central</w:t>
+      </w:r>
+    </w:p>
+    <w:p>
+      <w:pPr>
+        <w:spacing w:line="360" w:lineRule="exact"/>
+      </w:pPr>
+      <w:r>
+        <w:t>Attendees: Han, Neha, Sun</w:t>
+      </w:r>
+    </w:p>
+    <w:p>
+      <w:pPr>
+        <w:spacing w:line="360" w:lineRule="exact"/>
+      </w:pPr>
+      <w:r>
+        <w:t xml:space="preserve">Duration: </w:t>
+      </w:r>
+      <w:r>
+        <w:t>2</w:t>
+      </w:r>
+      <w:r>
+        <w:t xml:space="preserve"> </w:t>
+      </w:r>
+      <w:r>
+        <w:t>hours</w:t>
+      </w:r>
+    </w:p>
+    <w:p>
+      <w:pPr>
+        <w:spacing w:line="360" w:lineRule="exact"/>
+      </w:pPr>
+      <w:r>
+        <w:t>Meeting Items:</w:t>
+      </w:r>
+    </w:p>
+    <w:p>
+      <w:pPr>
+        <w:pStyle w:val="ListParagraph"/>
+        <w:numPr>
+          <w:ilvl w:val="0"/>
+          <w:numId w:val="14"/>
+        </w:numPr>
+        <w:spacing w:line="360" w:lineRule="exact"/>
+        <w:ind w:left="284" w:hanging="284"/>
+      </w:pPr>
+      <w:r>
+        <w:t xml:space="preserve">Discussed </w:t>
+      </w:r>
+      <w:r>
+        <w:t xml:space="preserve">with each other about the </w:t>
+      </w:r>
+      <w:r>
+        <w:t>final design essential component and how to proceed with it.</w:t>
+      </w:r>
+    </w:p>
+    <w:p>
+      <w:pPr>
+        <w:pStyle w:val="ListParagraph"/>
+        <w:numPr>
+          <w:ilvl w:val="0"/>
+          <w:numId w:val="14"/>
+        </w:numPr>
+        <w:spacing w:line="360" w:lineRule="exact"/>
+        <w:ind w:left="284" w:hanging="284"/>
+      </w:pPr>
+      <w:r>
+        <w:t xml:space="preserve">Discussed </w:t>
+      </w:r>
+      <w:r>
+        <w:t>the progress of final milestone, and set a deadline within the group for the completion of feedback and fill in the blanks part.</w:t>
+      </w:r>
+    </w:p>
+    <w:p>
+      <w:pPr>
+        <w:pStyle w:val="ListParagraph"/>
+        <w:numPr>
+          <w:ilvl w:val="0"/>
+          <w:numId w:val="14"/>
+        </w:numPr>
+        <w:spacing w:line="360" w:lineRule="exact"/>
+        <w:ind w:left="284" w:hanging="284"/>
+      </w:pPr>
+      <w:r>
+        <w:t>Discussed about current GitHub master branch. Re-organised it.</w:t>
+      </w:r>
+    </w:p>
+    <w:p>
+      <w:pPr>
+        <w:pStyle w:val="ListParagraph"/>
+        <w:numPr>
+          <w:ilvl w:val="0"/>
+          <w:numId w:val="14"/>
+        </w:numPr>
+        <w:spacing w:line="360" w:lineRule="exact"/>
+        <w:ind w:left="284" w:hanging="284"/>
+      </w:pPr>
+      <w:r>
+        <w:t>Communicated and reflected the previous communication problems during first milestone, and how not to do the same mistake</w:t>
+      </w:r>
+      <w:r>
+        <w:t xml:space="preserve"> for the final milestone</w:t>
+      </w:r>
+      <w:r>
+        <w:t xml:space="preserve"> and communicate effectively.</w:t>
+      </w:r>
+    </w:p>
+    <w:p/>
+    <w:p>
+      <w:pPr>
+        <w:pStyle w:val="Heading2"/>
+        <w:spacing w:line="360" w:lineRule="exact"/>
+      </w:pPr>
+      <w:r>
+        <w:t>Week 11 – Group Meeting</w:t>
+      </w:r>
+    </w:p>
+    <w:p>
+      <w:pPr>
+        <w:spacing w:line="360" w:lineRule="exact"/>
+      </w:pPr>
+      <w:r>
+        <w:t>Meeting Time: Online meeting at 13:30pm on Mon</w:t>
+      </w:r>
+      <w:r>
+        <w:t>day</w:t>
+      </w:r>
+      <w:r>
+        <w:t>, 2</w:t>
+      </w:r>
+      <w:r>
+        <w:t>8</w:t>
+      </w:r>
+      <w:r>
+        <w:t>th</w:t>
+      </w:r>
+      <w:r>
+        <w:t xml:space="preserve"> </w:t>
+      </w:r>
+      <w:r>
+        <w:t>May</w:t>
+      </w:r>
+      <w:r>
+        <w:t xml:space="preserve"> 2020</w:t>
+      </w:r>
+    </w:p>
+    <w:p>
+      <w:pPr>
+        <w:spacing w:line="360" w:lineRule="exact"/>
+      </w:pPr>
+      <w:r>
+        <w:t>Attendees: Han, Neha, Sun</w:t>
+      </w:r>
+    </w:p>
+    <w:p>
+      <w:pPr>
+        <w:spacing w:line="360" w:lineRule="exact"/>
+      </w:pPr>
+      <w:r>
+        <w:lastRenderedPageBreak/>
+        <w:t>Duration: 30mins</w:t>
+      </w:r>
+    </w:p>
+    <w:p>
+      <w:pPr>
+        <w:spacing w:line="360" w:lineRule="exact"/>
+      </w:pPr>
+      <w:r>
+        <w:t>Meeting Items:</w:t>
+      </w:r>
+    </w:p>
+    <w:p>
+      <w:pPr>
+        <w:pStyle w:val="ListParagraph"/>
+        <w:numPr>
+          <w:ilvl w:val="0"/>
+          <w:numId w:val="14"/>
+        </w:numPr>
+        <w:spacing w:line="360" w:lineRule="exact"/>
+        <w:ind w:left="284" w:hanging="284"/>
+      </w:pPr>
+      <w:r>
+        <w:t>Communicated with each other about the progress</w:t>
+      </w:r>
+      <w:r>
+        <w:t xml:space="preserve"> of feedback function</w:t>
+      </w:r>
+      <w:r>
+        <w:t xml:space="preserve"> and fill in the blanks</w:t>
+      </w:r>
+      <w:r>
+        <w:t>.</w:t>
+      </w:r>
+    </w:p>
+    <w:p>
+      <w:pPr>
+        <w:pStyle w:val="ListParagraph"/>
+        <w:numPr>
+          <w:ilvl w:val="0"/>
+          <w:numId w:val="14"/>
+        </w:numPr>
+        <w:spacing w:line="360" w:lineRule="exact"/>
+        <w:ind w:left="284" w:hanging="284"/>
+      </w:pPr>
+      <w:r>
+        <w:t>Finalised the date of commit of feedback function for testing it afterwards</w:t>
+      </w:r>
+      <w:r>
+        <w:t>.</w:t>
+      </w:r>
+    </w:p>
+    <w:p>
+      <w:pPr>
+        <w:pStyle w:val="ListParagraph"/>
+        <w:numPr>
+          <w:ilvl w:val="0"/>
+          <w:numId w:val="14"/>
+        </w:numPr>
+        <w:spacing w:line="360" w:lineRule="exact"/>
+        <w:ind w:left="284" w:hanging="284"/>
+      </w:pPr>
+      <w:r>
+        <w:t>Discussed the</w:t>
+      </w:r>
+      <w:r>
+        <w:t xml:space="preserve"> content of the final design draft</w:t>
+      </w:r>
+      <w:r>
+        <w:t xml:space="preserve"> </w:t>
+      </w:r>
+      <w:r>
+        <w:t>document</w:t>
+      </w:r>
+      <w:r>
+        <w:t xml:space="preserve"> of the project</w:t>
+      </w:r>
+      <w:r>
+        <w:t xml:space="preserve"> and shared ideas and suggestions</w:t>
+      </w:r>
+      <w:r>
+        <w:t>.</w:t>
+      </w:r>
+    </w:p>
+    <w:p>
+      <w:pPr>
+        <w:pStyle w:val="ListParagraph"/>
+        <w:numPr>
+          <w:ilvl w:val="0"/>
+          <w:numId w:val="14"/>
+        </w:numPr>
+        <w:spacing w:line="360" w:lineRule="exact"/>
+        <w:ind w:left="284" w:hanging="284"/>
+      </w:pPr>
+      <w:r>
+        <w:t>Increased the group moral as the final milestone is coming near.</w:t>
+      </w:r>
+    </w:p>
+    <w:p>
+      <w:pPr>
+        <w:pStyle w:val="ListParagraph"/>
+        <w:spacing w:line="360" w:lineRule="exact"/>
+        <w:ind w:left="284"/>
+      </w:pPr>
+    </w:p>
+    <w:p>
+      <w:pPr>
+        <w:pStyle w:val="Heading2"/>
+        <w:spacing w:line="360" w:lineRule="exact"/>
+      </w:pPr>
+      <w:r>
+        <w:t>Week 12 – Group Meeting</w:t>
+      </w:r>
+    </w:p>
+    <w:p>
+      <w:pPr>
+        <w:spacing w:line="360" w:lineRule="exact"/>
+      </w:pPr>
+      <w:r>
+        <w:t>Meeting Time: Online meeting at 1</w:t>
+      </w:r>
+      <w:r>
+        <w:t>4</w:t>
+      </w:r>
+      <w:r>
+        <w:t xml:space="preserve">:30pm on </w:t>
+      </w:r>
+      <w:r>
+        <w:t>Thursday</w:t>
+      </w:r>
+      <w:r>
+        <w:t xml:space="preserve">, </w:t>
+      </w:r>
+      <w:r>
+        <w:t>04</w:t>
+      </w:r>
+      <w:r>
+        <w:t>th</w:t>
+      </w:r>
+      <w:r>
+        <w:t xml:space="preserve"> </w:t>
+      </w:r>
+      <w:r>
+        <w:t>June</w:t>
+      </w:r>
+      <w:r>
+        <w:t xml:space="preserve"> 2020</w:t>
+      </w:r>
+    </w:p>
+    <w:p>
+      <w:pPr>
+        <w:spacing w:line="360" w:lineRule="exact"/>
+      </w:pPr>
+      <w:r>
+        <w:t>Attendees: Han, Neha, Sun</w:t>
+      </w:r>
+    </w:p>
+    <w:p>
+      <w:pPr>
+        <w:spacing w:line="360" w:lineRule="exact"/>
+      </w:pPr>
+      <w:r>
+        <w:t>Duration: 30mins</w:t>
+      </w:r>
+    </w:p>
+    <w:p>
+      <w:pPr>
+        <w:spacing w:line="360" w:lineRule="exact"/>
+      </w:pPr>
+      <w:r>
+        <w:t>Meeting Items:</w:t>
+      </w:r>
+    </w:p>
+    <w:p>
+      <w:pPr>
+        <w:pStyle w:val="ListParagraph"/>
+        <w:numPr>
+          <w:ilvl w:val="0"/>
+          <w:numId w:val="14"/>
+        </w:numPr>
+        <w:spacing w:line="360" w:lineRule="exact"/>
+        <w:ind w:left="284" w:hanging="284"/>
+      </w:pPr>
+      <w:r>
+        <w:t>Communicated with e</w:t>
+      </w:r>
+      <w:r>
+        <w:t>ach other the progress</w:t>
+      </w:r>
+      <w:r>
+        <w:t xml:space="preserve"> for final milestone parts</w:t>
+      </w:r>
+      <w:r>
+        <w:t>.</w:t>
+      </w:r>
+    </w:p>
+    <w:p>
+      <w:pPr>
+        <w:pStyle w:val="ListParagraph"/>
+        <w:numPr>
+          <w:ilvl w:val="0"/>
+          <w:numId w:val="14"/>
+        </w:numPr>
+        <w:spacing w:line="360" w:lineRule="exact"/>
+        <w:ind w:left="284" w:hanging="284"/>
+      </w:pPr>
+      <w:r>
+        <w:t>Discussed</w:t>
+      </w:r>
+      <w:r>
+        <w:t xml:space="preserve"> and brainstormed about</w:t>
+      </w:r>
+      <w:r>
+        <w:t xml:space="preserve"> the structure and</w:t>
+      </w:r>
+      <w:r>
+        <w:t xml:space="preserve"> what </w:t>
+      </w:r>
+      <w:r>
+        <w:t xml:space="preserve">content </w:t>
+      </w:r>
+      <w:r>
+        <w:t>to includ</w:t>
+      </w:r>
+      <w:r>
+        <w:t>e</w:t>
+      </w:r>
+      <w:r>
+        <w:t xml:space="preserve"> in the demo and poster</w:t>
+      </w:r>
+      <w:r>
+        <w:t>.</w:t>
+      </w:r>
+    </w:p>
+    <w:p>
+      <w:pPr>
+        <w:pStyle w:val="ListParagraph"/>
+        <w:numPr>
+          <w:ilvl w:val="0"/>
+          <w:numId w:val="14"/>
+        </w:numPr>
+        <w:spacing w:line="360" w:lineRule="exact"/>
+        <w:ind w:left="284" w:hanging="284"/>
+      </w:pPr>
+      <w:r>
+        <w:t>Planned the strategy for demo and set the date for creating the video of demo.</w:t>
+      </w:r>
+    </w:p>
+    <w:p>
+      <w:pPr>
+        <w:pStyle w:val="ListParagraph"/>
+        <w:spacing w:line="360" w:lineRule="exact"/>
+        <w:ind w:left="284"/>
+      </w:pPr>
+      <w:bookmarkStart w:id="1" w:name="_GoBack"/>
+      <w:bookmarkEnd w:id="1"/>
+      <w:r>
+        <w:t xml:space="preserve"> </w:t>
+      </w:r>
+    </w:p>
+    <w:p>
+      <w:pPr>
+        <w:pStyle w:val="ListParagraph"/>
+        <w:spacing w:line="360" w:lineRule="exact"/>
+        <w:ind w:left="284"/>
+      </w:pPr>
+    </w:p>
+    <w:p>
+      <w:pPr>
+        <w:pStyle w:val="ListParagraph"/>
+        <w:spacing w:line="360" w:lineRule="exact"/>
+        <w:ind w:left="284"/>
+      </w:pPr>
     </w:p>
     <w:p>
       <w:pPr>
@@ -1566,7 +2895,7 @@
 </file>
 
 <file path=word/numbering.xml><?xml version="1.0" encoding="utf-8"?>
-<w:numbering xmlns:wpc="http://schemas.microsoft.com/office/word/2010/wordprocessingCanvas" xmlns:cx="http://schemas.microsoft.com/office/drawing/2014/chartex" xmlns:cx1="http://schemas.microsoft.com/office/drawing/2015/9/8/chartex" xmlns:cx2="http://schemas.microsoft.com/office/drawing/2015/10/21/chartex" xmlns:cx3="http://schemas.microsoft.com/office/drawing/2016/5/9/chartex" xmlns:cx4="http://schemas.microsoft.com/office/drawing/2016/5/10/chartex" xmlns:cx5="http://schemas.microsoft.com/office/drawing/2016/5/11/chartex" xmlns:cx6="http://schemas.microsoft.com/office/drawing/2016/5/12/chartex" xmlns:cx7="http://schemas.microsoft.com/office/drawing/2016/5/13/chartex" xmlns:cx8="http://schemas.microsoft.com/office/drawing/2016/5/14/chartex" xmlns:mc="http://schemas.openxmlformats.org/markup-compatibility/2006" xmlns:aink="http://schemas.microsoft.com/office/drawing/2016/ink" xmlns:am3d="http://schemas.microsoft.com/office/drawing/2017/model3d" xmlns:o="urn:schemas-microsoft-com:office:office" xmlns:r="http://schemas.openxmlformats.org/officeDocument/2006/relationships" xmlns:m="http://schemas.openxmlformats.org/officeDocument/2006/math" xmlns:v="urn:schemas-microsoft-com:vml" xmlns:wp14="http://schemas.microsoft.com/office/word/2010/wordprocessingDrawing" xmlns:wp="http://schemas.openxmlformats.org/drawingml/2006/wordprocessingDrawing" xmlns:w10="urn:schemas-microsoft-com:office:word" xmlns:w="http://schemas.openxmlformats.org/wordprocessingml/2006/main" xmlns:w14="http://schemas.microsoft.com/office/word/2010/wordml" xmlns:w15="http://schemas.microsoft.com/office/word/2012/wordml" xmlns:w16cex="http://schemas.microsoft.com/office/word/2018/wordml/cex" xmlns:w16cid="http://schemas.microsoft.com/office/word/2016/wordml/cid" xmlns:w16="http://schemas.microsoft.com/office/word/2018/wordml" xmlns:w16se="http://schemas.microsoft.com/office/word/2015/wordml/symex" xmlns:wpg="http://schemas.microsoft.com/office/word/2010/wordprocessingGroup" xmlns:wpi="http://schemas.microsoft.com/office/word/2010/wordprocessingInk" xmlns:wne="http://schemas.microsoft.com/office/word/2006/wordml" xmlns:wps="http://schemas.microsoft.com/office/word/2010/wordprocessingShape" mc:Ignorable="w14 w15 w16se w16cid w16 w16cex wp14">
+<w:numbering xmlns:wpc="http://schemas.microsoft.com/office/word/2010/wordprocessingCanvas" xmlns:cx="http://schemas.microsoft.com/office/drawing/2014/chartex" xmlns:cx1="http://schemas.microsoft.com/office/drawing/2015/9/8/chartex" xmlns:cx2="http://schemas.microsoft.com/office/drawing/2015/10/21/chartex" xmlns:cx3="http://schemas.microsoft.com/office/drawing/2016/5/9/chartex" xmlns:cx4="http://schemas.microsoft.com/office/drawing/2016/5/10/chartex" xmlns:cx5="http://schemas.microsoft.com/office/drawing/2016/5/11/chartex" xmlns:cx6="http://schemas.microsoft.com/office/drawing/2016/5/12/chartex" xmlns:cx7="http://schemas.microsoft.com/office/drawing/2016/5/13/chartex" xmlns:cx8="http://schemas.microsoft.com/office/drawing/2016/5/14/chartex" xmlns:mc="http://schemas.openxmlformats.org/markup-compatibility/2006" xmlns:aink="http://schemas.microsoft.com/office/drawing/2016/ink" xmlns:am3d="http://schemas.microsoft.com/office/drawing/2017/model3d" xmlns:o="urn:schemas-microsoft-com:office:office" xmlns:r="http://schemas.openxmlformats.org/officeDocument/2006/relationships" xmlns:m="http://schemas.openxmlformats.org/officeDocument/2006/math" xmlns:v="urn:schemas-microsoft-com:vml" xmlns:wp14="http://schemas.microsoft.com/office/word/2010/wordprocessingDrawing" xmlns:wp="http://schemas.openxmlformats.org/drawingml/2006/wordprocessingDrawing" xmlns:w10="urn:schemas-microsoft-com:office:word" xmlns:w="http://schemas.openxmlformats.org/wordprocessingml/2006/main" xmlns:w14="http://schemas.microsoft.com/office/word/2010/wordml" xmlns:w15="http://schemas.microsoft.com/office/word/2012/wordml" xmlns:w16cid="http://schemas.microsoft.com/office/word/2016/wordml/cid" xmlns:w16se="http://schemas.microsoft.com/office/word/2015/wordml/symex" xmlns:wpg="http://schemas.microsoft.com/office/word/2010/wordprocessingGroup" xmlns:wpi="http://schemas.microsoft.com/office/word/2010/wordprocessingInk" xmlns:wne="http://schemas.microsoft.com/office/word/2006/wordml" xmlns:wps="http://schemas.microsoft.com/office/word/2010/wordprocessingShape" mc:Ignorable="w14 w15 w16se w16cid wp14">
   <w:abstractNum w:abstractNumId="0" w15:restartNumberingAfterBreak="0">
     <w:nsid w:val="054E2881"/>
     <w:multiLevelType w:val="hybridMultilevel"/>
@@ -2990,7 +4319,7 @@
 </file>
 
 <file path=word/styles.xml><?xml version="1.0" encoding="utf-8"?>
-<w:styles xmlns:mc="http://schemas.openxmlformats.org/markup-compatibility/2006" xmlns:r="http://schemas.openxmlformats.org/officeDocument/2006/relationships" xmlns:w="http://schemas.openxmlformats.org/wordprocessingml/2006/main" xmlns:w14="http://schemas.microsoft.com/office/word/2010/wordml" xmlns:w15="http://schemas.microsoft.com/office/word/2012/wordml" xmlns:w16cex="http://schemas.microsoft.com/office/word/2018/wordml/cex" xmlns:w16cid="http://schemas.microsoft.com/office/word/2016/wordml/cid" xmlns:w16="http://schemas.microsoft.com/office/word/2018/wordml" xmlns:w16se="http://schemas.microsoft.com/office/word/2015/wordml/symex" mc:Ignorable="w14 w15 w16se w16cid w16 w16cex">
+<w:styles xmlns:mc="http://schemas.openxmlformats.org/markup-compatibility/2006" xmlns:r="http://schemas.openxmlformats.org/officeDocument/2006/relationships" xmlns:w="http://schemas.openxmlformats.org/wordprocessingml/2006/main" xmlns:w14="http://schemas.microsoft.com/office/word/2010/wordml" xmlns:w15="http://schemas.microsoft.com/office/word/2012/wordml" xmlns:w16cid="http://schemas.microsoft.com/office/word/2016/wordml/cid" xmlns:w16se="http://schemas.microsoft.com/office/word/2015/wordml/symex" mc:Ignorable="w14 w15 w16se w16cid">
   <w:docDefaults>
     <w:rPrDefault>
       <w:rPr>
@@ -3002,7 +4331,7 @@
     </w:rPrDefault>
     <w:pPrDefault/>
   </w:docDefaults>
-  <w:latentStyles w:defLockedState="0" w:defUIPriority="99" w:defSemiHidden="0" w:defUnhideWhenUsed="0" w:defQFormat="0" w:count="376">
+  <w:latentStyles w:defLockedState="0" w:defUIPriority="99" w:defSemiHidden="0" w:defUnhideWhenUsed="0" w:defQFormat="0" w:count="375">
     <w:lsdException w:name="Normal" w:uiPriority="0" w:qFormat="1"/>
     <w:lsdException w:name="heading 1" w:uiPriority="9" w:qFormat="1"/>
     <w:lsdException w:name="heading 2" w:semiHidden="1" w:uiPriority="9" w:unhideWhenUsed="1" w:qFormat="1"/>
@@ -3378,11 +4707,11 @@
     <w:lsdException w:name="Smart Hyperlink" w:semiHidden="1" w:unhideWhenUsed="1"/>
     <w:lsdException w:name="Hashtag" w:semiHidden="1" w:unhideWhenUsed="1"/>
     <w:lsdException w:name="Unresolved Mention" w:semiHidden="1" w:unhideWhenUsed="1"/>
-    <w:lsdException w:name="Smart Link" w:semiHidden="1" w:unhideWhenUsed="1"/>
   </w:latentStyles>
   <w:style w:type="paragraph" w:default="1" w:styleId="Normal">
     <w:name w:val="Normal"/>
     <w:qFormat/>
+    <w:rsid w:val="00B63005"/>
   </w:style>
   <w:style w:type="paragraph" w:styleId="Heading1">
     <w:name w:val="heading 1"/>
@@ -3787,4 +5116,16 @@
     </a:ext>
   </a:extLst>
 </a:theme>
+</file>
+
+<file path=customXml/item1.xml><?xml version="1.0" encoding="utf-8"?>
+<b:Sources xmlns:b="http://schemas.openxmlformats.org/officeDocument/2006/bibliography" xmlns="http://schemas.openxmlformats.org/officeDocument/2006/bibliography" SelectedStyle="\APASixthEditionOfficeOnline.xsl" StyleName="APA" Version="6"/>
+</file>
+
+<file path=customXml/itemProps1.xml><?xml version="1.0" encoding="utf-8"?>
+<ds:datastoreItem xmlns:ds="http://schemas.openxmlformats.org/officeDocument/2006/customXml" ds:itemID="{A1108ED9-4BE4-4396-9152-7FB6796086A0}">
+  <ds:schemaRefs>
+    <ds:schemaRef ds:uri="http://schemas.openxmlformats.org/officeDocument/2006/bibliography"/>
+  </ds:schemaRefs>
+</ds:datastoreItem>
 </file>
</xml_diff>

<commit_message>
Updated the heading part of the meeting minutes
</commit_message>
<xml_diff>
--- a/Meeting Minutes_Team 27.docx
+++ b/Meeting Minutes_Team 27.docx
@@ -1,6 +1,6 @@
 
 <file path=word/document.xml><?xml version="1.0" encoding="utf-8"?>
-<w:document xmlns:wpc="http://schemas.microsoft.com/office/word/2010/wordprocessingCanvas" xmlns:cx="http://schemas.microsoft.com/office/drawing/2014/chartex" xmlns:cx1="http://schemas.microsoft.com/office/drawing/2015/9/8/chartex" xmlns:cx2="http://schemas.microsoft.com/office/drawing/2015/10/21/chartex" xmlns:cx3="http://schemas.microsoft.com/office/drawing/2016/5/9/chartex" xmlns:cx4="http://schemas.microsoft.com/office/drawing/2016/5/10/chartex" xmlns:cx5="http://schemas.microsoft.com/office/drawing/2016/5/11/chartex" xmlns:cx6="http://schemas.microsoft.com/office/drawing/2016/5/12/chartex" xmlns:cx7="http://schemas.microsoft.com/office/drawing/2016/5/13/chartex" xmlns:cx8="http://schemas.microsoft.com/office/drawing/2016/5/14/chartex" xmlns:mc="http://schemas.openxmlformats.org/markup-compatibility/2006" xmlns:aink="http://schemas.microsoft.com/office/drawing/2016/ink" xmlns:am3d="http://schemas.microsoft.com/office/drawing/2017/model3d" xmlns:o="urn:schemas-microsoft-com:office:office" xmlns:r="http://schemas.openxmlformats.org/officeDocument/2006/relationships" xmlns:m="http://schemas.openxmlformats.org/officeDocument/2006/math" xmlns:v="urn:schemas-microsoft-com:vml" xmlns:wp14="http://schemas.microsoft.com/office/word/2010/wordprocessingDrawing" xmlns:wp="http://schemas.openxmlformats.org/drawingml/2006/wordprocessingDrawing" xmlns:w10="urn:schemas-microsoft-com:office:word" xmlns:w="http://schemas.openxmlformats.org/wordprocessingml/2006/main" xmlns:w14="http://schemas.microsoft.com/office/word/2010/wordml" xmlns:w15="http://schemas.microsoft.com/office/word/2012/wordml" xmlns:w16cex="http://schemas.microsoft.com/office/word/2018/wordml/cex" xmlns:w16cid="http://schemas.microsoft.com/office/word/2016/wordml/cid" xmlns:w16="http://schemas.microsoft.com/office/word/2018/wordml" xmlns:w16se="http://schemas.microsoft.com/office/word/2015/wordml/symex" xmlns:wpg="http://schemas.microsoft.com/office/word/2010/wordprocessingGroup" xmlns:wpi="http://schemas.microsoft.com/office/word/2010/wordprocessingInk" xmlns:wne="http://schemas.microsoft.com/office/word/2006/wordml" xmlns:wps="http://schemas.microsoft.com/office/word/2010/wordprocessingShape" mc:Ignorable="w14 w15 w16se w16cid w16 w16cex wp14">
+<w:document xmlns:wpc="http://schemas.microsoft.com/office/word/2010/wordprocessingCanvas" xmlns:cx="http://schemas.microsoft.com/office/drawing/2014/chartex" xmlns:cx1="http://schemas.microsoft.com/office/drawing/2015/9/8/chartex" xmlns:cx2="http://schemas.microsoft.com/office/drawing/2015/10/21/chartex" xmlns:cx3="http://schemas.microsoft.com/office/drawing/2016/5/9/chartex" xmlns:cx4="http://schemas.microsoft.com/office/drawing/2016/5/10/chartex" xmlns:cx5="http://schemas.microsoft.com/office/drawing/2016/5/11/chartex" xmlns:cx6="http://schemas.microsoft.com/office/drawing/2016/5/12/chartex" xmlns:cx7="http://schemas.microsoft.com/office/drawing/2016/5/13/chartex" xmlns:cx8="http://schemas.microsoft.com/office/drawing/2016/5/14/chartex" xmlns:mc="http://schemas.openxmlformats.org/markup-compatibility/2006" xmlns:aink="http://schemas.microsoft.com/office/drawing/2016/ink" xmlns:am3d="http://schemas.microsoft.com/office/drawing/2017/model3d" xmlns:o="urn:schemas-microsoft-com:office:office" xmlns:r="http://schemas.openxmlformats.org/officeDocument/2006/relationships" xmlns:m="http://schemas.openxmlformats.org/officeDocument/2006/math" xmlns:v="urn:schemas-microsoft-com:vml" xmlns:wp14="http://schemas.microsoft.com/office/word/2010/wordprocessingDrawing" xmlns:wp="http://schemas.openxmlformats.org/drawingml/2006/wordprocessingDrawing" xmlns:w10="urn:schemas-microsoft-com:office:word" xmlns:w="http://schemas.openxmlformats.org/wordprocessingml/2006/main" xmlns:w14="http://schemas.microsoft.com/office/word/2010/wordml" xmlns:w15="http://schemas.microsoft.com/office/word/2012/wordml" xmlns:w16cid="http://schemas.microsoft.com/office/word/2016/wordml/cid" xmlns:w16se="http://schemas.microsoft.com/office/word/2015/wordml/symex" xmlns:wpg="http://schemas.microsoft.com/office/word/2010/wordprocessingGroup" xmlns:wpi="http://schemas.microsoft.com/office/word/2010/wordprocessingInk" xmlns:wne="http://schemas.microsoft.com/office/word/2006/wordml" xmlns:wps="http://schemas.microsoft.com/office/word/2010/wordprocessingShape" mc:Ignorable="w14 w15 w16se w16cid wp14">
   <w:body>
     <w:p>
       <w:pPr>
@@ -488,7 +488,16 @@
         <w:spacing w:line="360" w:lineRule="exact"/>
       </w:pPr>
       <w:r>
-        <w:t>Duration: 3h</w:t>
+        <w:t>Duration: 3</w:t>
+      </w:r>
+      <w:r>
+        <w:t xml:space="preserve"> </w:t>
+      </w:r>
+      <w:r>
+        <w:t>h</w:t>
+      </w:r>
+      <w:r>
+        <w:t>ours</w:t>
       </w:r>
     </w:p>
     <w:p>
@@ -603,7 +612,16 @@
         <w:spacing w:line="360" w:lineRule="exact"/>
       </w:pPr>
       <w:r>
-        <w:t>Duration: 3h</w:t>
+        <w:t>Duration: 3</w:t>
+      </w:r>
+      <w:r>
+        <w:t xml:space="preserve"> </w:t>
+      </w:r>
+      <w:r>
+        <w:t>h</w:t>
+      </w:r>
+      <w:r>
+        <w:t>ours</w:t>
       </w:r>
     </w:p>
     <w:p>
@@ -1155,6 +1173,7 @@
         <w:pStyle w:val="Heading2"/>
         <w:spacing w:line="360" w:lineRule="exact"/>
       </w:pPr>
+      <w:bookmarkStart w:id="0" w:name="_Hlk42525630"/>
       <w:r>
         <w:t>Week 6 – Client Meeting</w:t>
       </w:r>
@@ -1327,13 +1346,12 @@
         <w:t xml:space="preserve">. </w:t>
       </w:r>
       <w:r>
-        <w:t xml:space="preserve">We could design different types of Parsons Puzzle. </w:t>
-      </w:r>
-    </w:p>
-    <w:p>
-      <w:pPr>
-        <w:spacing w:line="360" w:lineRule="exact"/>
-      </w:pPr>
+        <w:t>We could design different types of Parsons Puzzle</w:t>
+      </w:r>
+      <w:bookmarkEnd w:id="0"/>
+      <w:r>
+        <w:t xml:space="preserve">. </w:t>
+      </w:r>
     </w:p>
     <w:p>
       <w:pPr>
@@ -1504,7 +1522,6 @@
         <w:ind w:left="284" w:hanging="284"/>
       </w:pPr>
       <w:r>
-        <w:lastRenderedPageBreak/>
         <w:t>Communicated with each other about the progress.</w:t>
       </w:r>
     </w:p>
@@ -1519,6 +1536,7 @@
         <w:ind w:left="284" w:hanging="284"/>
       </w:pPr>
       <w:r>
+        <w:lastRenderedPageBreak/>
         <w:t>Discussed the content of the Milestone 1 report.</w:t>
       </w:r>
     </w:p>
@@ -1549,6 +1567,1136 @@
       <w:r>
         <w:t>Specified the remaining tasks to be done for milestone 1.</w:t>
       </w:r>
+    </w:p>
+    <w:p>
+      <w:pPr>
+        <w:pStyle w:val="ListParagraph"/>
+        <w:spacing w:line="360" w:lineRule="exact"/>
+        <w:ind w:left="284"/>
+      </w:pPr>
+    </w:p>
+    <w:p>
+      <w:pPr>
+        <w:pStyle w:val="ListParagraph"/>
+        <w:spacing w:line="360" w:lineRule="exact"/>
+        <w:ind w:left="284"/>
+      </w:pPr>
+    </w:p>
+    <w:p>
+      <w:pPr>
+        <w:pStyle w:val="Heading2"/>
+        <w:spacing w:line="360" w:lineRule="exact"/>
+      </w:pPr>
+      <w:r>
+        <w:t>Week 8 – Group Meeting</w:t>
+      </w:r>
+    </w:p>
+    <w:p>
+      <w:pPr>
+        <w:spacing w:line="360" w:lineRule="exact"/>
+      </w:pPr>
+      <w:r>
+        <w:t>Meeting Time: Online meeting at 1</w:t>
+      </w:r>
+      <w:r>
+        <w:t>4</w:t>
+      </w:r>
+      <w:r>
+        <w:t xml:space="preserve">:30pm on Mon, </w:t>
+      </w:r>
+      <w:r>
+        <w:t>04</w:t>
+      </w:r>
+      <w:r>
+        <w:t>th</w:t>
+      </w:r>
+      <w:r>
+        <w:t xml:space="preserve"> </w:t>
+      </w:r>
+      <w:r>
+        <w:t>May</w:t>
+      </w:r>
+      <w:r>
+        <w:t xml:space="preserve"> 2020</w:t>
+      </w:r>
+    </w:p>
+    <w:p>
+      <w:pPr>
+        <w:spacing w:line="360" w:lineRule="exact"/>
+      </w:pPr>
+      <w:r>
+        <w:t>Attendees: Han, Neha, Sun</w:t>
+      </w:r>
+    </w:p>
+    <w:p>
+      <w:pPr>
+        <w:spacing w:line="360" w:lineRule="exact"/>
+      </w:pPr>
+      <w:r>
+        <w:t>Duration: 30mins</w:t>
+      </w:r>
+    </w:p>
+    <w:p>
+      <w:pPr>
+        <w:spacing w:line="360" w:lineRule="exact"/>
+      </w:pPr>
+      <w:r>
+        <w:t>Meeting Items:</w:t>
+      </w:r>
+    </w:p>
+    <w:p>
+      <w:pPr>
+        <w:pStyle w:val="ListParagraph"/>
+        <w:numPr>
+          <w:ilvl w:val="0"/>
+          <w:numId w:val="14"/>
+        </w:numPr>
+        <w:spacing w:line="360" w:lineRule="exact"/>
+        <w:ind w:left="284" w:hanging="284"/>
+      </w:pPr>
+      <w:r>
+        <w:t xml:space="preserve">Communicated with each other about the </w:t>
+      </w:r>
+      <w:r>
+        <w:t xml:space="preserve">deliverables of milestone 1 and </w:t>
+      </w:r>
+      <w:r>
+        <w:t>assessed what to deliver for final milestone by discussing and analysing the time and effort required for activities</w:t>
+      </w:r>
+      <w:r>
+        <w:t>.</w:t>
+      </w:r>
+    </w:p>
+    <w:p>
+      <w:pPr>
+        <w:pStyle w:val="ListParagraph"/>
+        <w:numPr>
+          <w:ilvl w:val="0"/>
+          <w:numId w:val="14"/>
+        </w:numPr>
+        <w:spacing w:line="360" w:lineRule="exact"/>
+        <w:ind w:left="284" w:hanging="284"/>
+      </w:pPr>
+      <w:r>
+        <w:t xml:space="preserve">Discussed about how to approach for final milestone, by mainly dividing the output tasks within the team. </w:t>
+      </w:r>
+    </w:p>
+    <w:p>
+      <w:pPr>
+        <w:pStyle w:val="ListParagraph"/>
+        <w:spacing w:line="360" w:lineRule="exact"/>
+        <w:ind w:left="284"/>
+      </w:pPr>
+      <w:r>
+        <w:t>Han: Implementation of Fill in the blanks type parsons puzzle and final design.</w:t>
+      </w:r>
+    </w:p>
+    <w:p>
+      <w:pPr>
+        <w:pStyle w:val="ListParagraph"/>
+        <w:spacing w:line="360" w:lineRule="exact"/>
+        <w:ind w:left="284"/>
+      </w:pPr>
+      <w:r>
+        <w:t>Neha: Testing, documentation and final design.</w:t>
+      </w:r>
+    </w:p>
+    <w:p>
+      <w:pPr>
+        <w:pStyle w:val="ListParagraph"/>
+        <w:spacing w:line="360" w:lineRule="exact"/>
+        <w:ind w:left="284"/>
+      </w:pPr>
+      <w:r>
+        <w:t>Sun: Implementation of feedback function.</w:t>
+      </w:r>
+    </w:p>
+    <w:p>
+      <w:pPr>
+        <w:pStyle w:val="ListParagraph"/>
+        <w:numPr>
+          <w:ilvl w:val="0"/>
+          <w:numId w:val="14"/>
+        </w:numPr>
+        <w:spacing w:line="360" w:lineRule="exact"/>
+        <w:ind w:left="284" w:hanging="284"/>
+      </w:pPr>
+      <w:r>
+        <w:t>Discussed about system integration, as how to download the environment</w:t>
+      </w:r>
+      <w:r>
+        <w:t xml:space="preserve"> for testing</w:t>
+      </w:r>
+      <w:r>
+        <w:t xml:space="preserve"> the deliverable for first milestone</w:t>
+      </w:r>
+      <w:r>
+        <w:t>.</w:t>
+      </w:r>
+      <w:r>
+        <w:t xml:space="preserve"> </w:t>
+      </w:r>
+    </w:p>
+    <w:p>
+      <w:pPr>
+        <w:pStyle w:val="ListParagraph"/>
+        <w:spacing w:line="360" w:lineRule="exact"/>
+        <w:ind w:left="284"/>
+      </w:pPr>
+    </w:p>
+    <w:p>
+      <w:pPr>
+        <w:pStyle w:val="Heading2"/>
+        <w:spacing w:line="360" w:lineRule="exact"/>
+      </w:pPr>
+      <w:r>
+        <w:t>Week 9 – Group Meeting</w:t>
+      </w:r>
+    </w:p>
+    <w:p>
+      <w:pPr>
+        <w:spacing w:line="360" w:lineRule="exact"/>
+      </w:pPr>
+      <w:r>
+        <w:t>Meeting Time: Online meeting at 1</w:t>
+      </w:r>
+      <w:r>
+        <w:t>4</w:t>
+      </w:r>
+      <w:r>
+        <w:t>:</w:t>
+      </w:r>
+      <w:r>
+        <w:t>0</w:t>
+      </w:r>
+      <w:r>
+        <w:t>0pm on</w:t>
+      </w:r>
+      <w:r>
+        <w:t xml:space="preserve"> Friday</w:t>
+      </w:r>
+      <w:r>
+        <w:t xml:space="preserve">, </w:t>
+      </w:r>
+      <w:r>
+        <w:t>15</w:t>
+      </w:r>
+      <w:r>
+        <w:t>th</w:t>
+      </w:r>
+      <w:r>
+        <w:t xml:space="preserve"> </w:t>
+      </w:r>
+      <w:r>
+        <w:t>May</w:t>
+      </w:r>
+      <w:r>
+        <w:t xml:space="preserve"> 2020</w:t>
+      </w:r>
+    </w:p>
+    <w:p>
+      <w:pPr>
+        <w:spacing w:line="360" w:lineRule="exact"/>
+      </w:pPr>
+      <w:r>
+        <w:t>Attendees: Han, Neha, Sun</w:t>
+      </w:r>
+    </w:p>
+    <w:p>
+      <w:pPr>
+        <w:spacing w:line="360" w:lineRule="exact"/>
+      </w:pPr>
+      <w:r>
+        <w:t>Duration: 30mins</w:t>
+      </w:r>
+    </w:p>
+    <w:p>
+      <w:pPr>
+        <w:spacing w:line="360" w:lineRule="exact"/>
+      </w:pPr>
+      <w:r>
+        <w:t>Meeting Items:</w:t>
+      </w:r>
+    </w:p>
+    <w:p>
+      <w:pPr>
+        <w:pStyle w:val="ListParagraph"/>
+        <w:numPr>
+          <w:ilvl w:val="0"/>
+          <w:numId w:val="14"/>
+        </w:numPr>
+        <w:spacing w:line="360" w:lineRule="exact"/>
+        <w:ind w:left="284" w:hanging="284"/>
+      </w:pPr>
+      <w:r>
+        <w:t>Discussed the content o</w:t>
+      </w:r>
+      <w:r>
+        <w:t>f</w:t>
+      </w:r>
+      <w:r>
+        <w:t xml:space="preserve"> testing report</w:t>
+      </w:r>
+      <w:r>
+        <w:t xml:space="preserve"> and the changes to be made for the first milestone after defect testing outcomes</w:t>
+      </w:r>
+      <w:r>
+        <w:t>.</w:t>
+      </w:r>
+      <w:r>
+        <w:t xml:space="preserve"> </w:t>
+      </w:r>
+      <w:r>
+        <w:t xml:space="preserve">  </w:t>
+      </w:r>
+    </w:p>
+    <w:p>
+      <w:pPr>
+        <w:pStyle w:val="ListParagraph"/>
+        <w:numPr>
+          <w:ilvl w:val="0"/>
+          <w:numId w:val="14"/>
+        </w:numPr>
+        <w:spacing w:line="360" w:lineRule="exact"/>
+        <w:ind w:left="284" w:hanging="284"/>
+      </w:pPr>
+      <w:r>
+        <w:t xml:space="preserve">Discussed </w:t>
+      </w:r>
+      <w:r>
+        <w:t xml:space="preserve">the final milestone activities and created a </w:t>
+      </w:r>
+      <w:r>
+        <w:t xml:space="preserve">weekly </w:t>
+      </w:r>
+      <w:r>
+        <w:t>plan</w:t>
+      </w:r>
+      <w:r>
+        <w:t xml:space="preserve"> of checklist</w:t>
+      </w:r>
+      <w:r>
+        <w:t xml:space="preserve"> to achieve it on time</w:t>
+      </w:r>
+      <w:r>
+        <w:t>.</w:t>
+      </w:r>
+    </w:p>
+    <w:p>
+      <w:pPr>
+        <w:pStyle w:val="ListParagraph"/>
+        <w:numPr>
+          <w:ilvl w:val="0"/>
+          <w:numId w:val="14"/>
+        </w:numPr>
+        <w:spacing w:line="360" w:lineRule="exact"/>
+        <w:ind w:left="284" w:hanging="284"/>
+      </w:pPr>
+      <w:r>
+        <w:t>Specified the remaining tasks to be done fo</w:t>
+      </w:r>
+      <w:r>
+        <w:t>r final</w:t>
+      </w:r>
+      <w:r>
+        <w:t xml:space="preserve"> milestone </w:t>
+      </w:r>
+      <w:r>
+        <w:t>and updated each other about individual progress.</w:t>
+      </w:r>
+    </w:p>
+    <w:p>
+      <w:pPr>
+        <w:pStyle w:val="ListParagraph"/>
+        <w:numPr>
+          <w:ilvl w:val="0"/>
+          <w:numId w:val="14"/>
+        </w:numPr>
+        <w:spacing w:line="360" w:lineRule="exact"/>
+        <w:ind w:left="284" w:hanging="284"/>
+      </w:pPr>
+      <w:r>
+        <w:t>Discussed about how to proceed with the final design document.</w:t>
+      </w:r>
+    </w:p>
+    <w:p>
+      <w:pPr>
+        <w:pStyle w:val="ListParagraph"/>
+        <w:spacing w:line="360" w:lineRule="exact"/>
+        <w:ind w:left="284"/>
+      </w:pPr>
+    </w:p>
+    <w:p>
+      <w:pPr>
+        <w:pStyle w:val="ListParagraph"/>
+        <w:spacing w:line="360" w:lineRule="exact"/>
+        <w:ind w:left="284"/>
+      </w:pPr>
+    </w:p>
+    <w:p>
+      <w:pPr>
+        <w:keepNext/>
+        <w:keepLines/>
+        <w:spacing w:before="40" w:line="360" w:lineRule="exact"/>
+        <w:outlineLvl w:val="1"/>
+        <w:rPr>
+          <w:rFonts w:asciiTheme="majorHAnsi" w:eastAsiaTheme="majorEastAsia" w:hAnsiTheme="majorHAnsi" w:cstheme="majorBidi"/>
+          <w:color w:val="2F5496" w:themeColor="accent1" w:themeShade="BF"/>
+          <w:sz w:val="32"/>
+          <w:szCs w:val="26"/>
+        </w:rPr>
+      </w:pPr>
+      <w:r>
+        <w:rPr>
+          <w:rFonts w:asciiTheme="majorHAnsi" w:eastAsiaTheme="majorEastAsia" w:hAnsiTheme="majorHAnsi" w:cstheme="majorBidi"/>
+          <w:color w:val="2F5496" w:themeColor="accent1" w:themeShade="BF"/>
+          <w:sz w:val="32"/>
+          <w:szCs w:val="26"/>
+        </w:rPr>
+        <w:t xml:space="preserve">Week </w:t>
+      </w:r>
+      <w:r>
+        <w:rPr>
+          <w:rFonts w:asciiTheme="majorHAnsi" w:eastAsiaTheme="majorEastAsia" w:hAnsiTheme="majorHAnsi" w:cstheme="majorBidi"/>
+          <w:color w:val="2F5496" w:themeColor="accent1" w:themeShade="BF"/>
+          <w:sz w:val="32"/>
+          <w:szCs w:val="26"/>
+        </w:rPr>
+        <w:t>10</w:t>
+      </w:r>
+      <w:r>
+        <w:rPr>
+          <w:rFonts w:asciiTheme="majorHAnsi" w:eastAsiaTheme="majorEastAsia" w:hAnsiTheme="majorHAnsi" w:cstheme="majorBidi"/>
+          <w:color w:val="2F5496" w:themeColor="accent1" w:themeShade="BF"/>
+          <w:sz w:val="32"/>
+          <w:szCs w:val="26"/>
+        </w:rPr>
+        <w:t xml:space="preserve"> – Client Meeting</w:t>
+      </w:r>
+    </w:p>
+    <w:p>
+      <w:pPr>
+        <w:spacing w:line="360" w:lineRule="exact"/>
+      </w:pPr>
+      <w:r>
+        <w:t>Meeting Time: Online meeting at 1</w:t>
+      </w:r>
+      <w:r>
+        <w:t>4</w:t>
+      </w:r>
+      <w:r>
+        <w:t xml:space="preserve">:00pm on </w:t>
+      </w:r>
+      <w:r>
+        <w:t>Wednesday</w:t>
+      </w:r>
+      <w:r>
+        <w:t xml:space="preserve">, </w:t>
+      </w:r>
+      <w:r>
+        <w:t>20</w:t>
+      </w:r>
+      <w:r>
+        <w:t xml:space="preserve">th </w:t>
+      </w:r>
+      <w:r>
+        <w:t>May</w:t>
+      </w:r>
+      <w:r>
+        <w:t xml:space="preserve"> 2020</w:t>
+      </w:r>
+    </w:p>
+    <w:p>
+      <w:pPr>
+        <w:spacing w:line="360" w:lineRule="exact"/>
+      </w:pPr>
+      <w:r>
+        <w:t>Attendees: Dr. Cheryl, Han, Neha, Sun</w:t>
+      </w:r>
+    </w:p>
+    <w:p>
+      <w:pPr>
+        <w:spacing w:line="360" w:lineRule="exact"/>
+      </w:pPr>
+      <w:r>
+        <w:lastRenderedPageBreak/>
+        <w:t xml:space="preserve">Duration: </w:t>
+      </w:r>
+      <w:r>
+        <w:t>1 hour</w:t>
+      </w:r>
+    </w:p>
+    <w:p>
+      <w:pPr>
+        <w:spacing w:line="360" w:lineRule="exact"/>
+      </w:pPr>
+      <w:r>
+        <w:t>Meeting Items:</w:t>
+      </w:r>
+    </w:p>
+    <w:p>
+      <w:pPr>
+        <w:numPr>
+          <w:ilvl w:val="0"/>
+          <w:numId w:val="14"/>
+        </w:numPr>
+        <w:spacing w:line="360" w:lineRule="exact"/>
+        <w:ind w:left="284" w:hanging="284"/>
+        <w:contextualSpacing/>
+      </w:pPr>
+      <w:r>
+        <w:t>Team report the progress:</w:t>
+      </w:r>
+      <w:r>
+        <w:br/>
+        <w:t xml:space="preserve">1. </w:t>
+      </w:r>
+      <w:r>
+        <w:t xml:space="preserve">We have implemented the Drag and Drop type for first milestone and are working over implementation of the feedback part (hints, grades for students). </w:t>
+      </w:r>
+      <w:r>
+        <w:br/>
+        <w:t xml:space="preserve">2. We </w:t>
+      </w:r>
+      <w:r>
+        <w:t>are working to implement the Fill in the blank type for final milestone</w:t>
+      </w:r>
+      <w:r>
+        <w:t>.</w:t>
+      </w:r>
+      <w:r>
+        <w:br/>
+        <w:t xml:space="preserve">3. We </w:t>
+      </w:r>
+      <w:r>
+        <w:t>have created an initial draft of final design document by co</w:t>
+      </w:r>
+      <w:r>
+        <w:t>n</w:t>
+      </w:r>
+      <w:r>
+        <w:t>clud</w:t>
+      </w:r>
+      <w:r>
+        <w:t>i</w:t>
+      </w:r>
+      <w:r>
+        <w:t>ng</w:t>
+      </w:r>
+      <w:r>
+        <w:t xml:space="preserve"> our thoughts and the research material</w:t>
+      </w:r>
+      <w:r>
+        <w:t xml:space="preserve"> of design for </w:t>
+      </w:r>
+      <w:proofErr w:type="gramStart"/>
+      <w:r>
+        <w:t>parsons</w:t>
+      </w:r>
+      <w:proofErr w:type="gramEnd"/>
+      <w:r>
+        <w:t xml:space="preserve"> puzzle</w:t>
+      </w:r>
+      <w:r>
+        <w:t>.</w:t>
+      </w:r>
+      <w:r>
+        <w:t xml:space="preserve"> </w:t>
+      </w:r>
+    </w:p>
+    <w:p>
+      <w:pPr>
+        <w:numPr>
+          <w:ilvl w:val="0"/>
+          <w:numId w:val="14"/>
+        </w:numPr>
+        <w:spacing w:line="360" w:lineRule="exact"/>
+        <w:ind w:left="284" w:hanging="284"/>
+        <w:contextualSpacing/>
+      </w:pPr>
+      <w:r>
+        <w:t>Cheryl answered team’s question about the specific requirements:</w:t>
+      </w:r>
+      <w:r>
+        <w:br/>
+        <w:t xml:space="preserve">1. </w:t>
+      </w:r>
+      <w:r>
+        <w:t xml:space="preserve">The final design is the </w:t>
+      </w:r>
+      <w:r>
+        <w:t>“</w:t>
+      </w:r>
+      <w:r>
+        <w:t>big picture</w:t>
+      </w:r>
+      <w:r>
+        <w:t>”</w:t>
+      </w:r>
+      <w:r>
+        <w:t xml:space="preserve"> like design, it doesn’t necessarily include what we have implemented and can include parts which we can include in future. </w:t>
+      </w:r>
+      <w:r>
+        <w:t xml:space="preserve">It should conclude our thoughts, our research and our creative ideas to design the universal solution of </w:t>
+      </w:r>
+      <w:proofErr w:type="gramStart"/>
+      <w:r>
+        <w:t>parsons</w:t>
+      </w:r>
+      <w:proofErr w:type="gramEnd"/>
+      <w:r>
+        <w:t xml:space="preserve"> puzzle.</w:t>
+      </w:r>
+    </w:p>
+    <w:p>
+      <w:pPr>
+        <w:spacing w:line="360" w:lineRule="exact"/>
+        <w:ind w:left="284"/>
+        <w:contextualSpacing/>
+      </w:pPr>
+      <w:r>
+        <w:t xml:space="preserve">2. </w:t>
+      </w:r>
+      <w:r>
+        <w:t xml:space="preserve">The hardest part was to analyse system integration of H5P into Drupal and if we have access to canvas interface through </w:t>
+      </w:r>
+      <w:proofErr w:type="spellStart"/>
+      <w:r>
+        <w:t>MyUni</w:t>
+      </w:r>
+      <w:proofErr w:type="spellEnd"/>
+      <w:r>
+        <w:t xml:space="preserve"> account, we can integrate it into </w:t>
+      </w:r>
+      <w:proofErr w:type="spellStart"/>
+      <w:r>
+        <w:t>MyUni</w:t>
+      </w:r>
+      <w:proofErr w:type="spellEnd"/>
+      <w:r>
+        <w:t xml:space="preserve">. </w:t>
+      </w:r>
+    </w:p>
+    <w:p>
+      <w:pPr>
+        <w:spacing w:line="360" w:lineRule="exact"/>
+        <w:ind w:left="284"/>
+        <w:contextualSpacing/>
+      </w:pPr>
+      <w:bookmarkStart w:id="1" w:name="_GoBack"/>
+      <w:bookmarkEnd w:id="1"/>
+      <w:r>
+        <w:t xml:space="preserve">3. We should </w:t>
+      </w:r>
+      <w:r>
+        <w:t xml:space="preserve">create a demo video as a </w:t>
+      </w:r>
+      <w:r>
+        <w:t>tutorial for other people</w:t>
+      </w:r>
+      <w:r>
+        <w:t>, to make it easier for them</w:t>
+      </w:r>
+      <w:r>
+        <w:t xml:space="preserve"> to </w:t>
+      </w:r>
+      <w:r>
+        <w:t>use</w:t>
+      </w:r>
+      <w:r>
+        <w:t xml:space="preserve"> our customised H5P function</w:t>
+      </w:r>
+      <w:r>
+        <w:t xml:space="preserve"> </w:t>
+      </w:r>
+      <w:r>
+        <w:t xml:space="preserve">and </w:t>
+      </w:r>
+      <w:r>
+        <w:t xml:space="preserve">to </w:t>
+      </w:r>
+      <w:r>
+        <w:t>d</w:t>
+      </w:r>
+      <w:r>
+        <w:t xml:space="preserve">o the system </w:t>
+      </w:r>
+      <w:r>
+        <w:t>integration (</w:t>
+      </w:r>
+      <w:r>
+        <w:t xml:space="preserve">H5P into Drupal) </w:t>
+      </w:r>
+      <w:r>
+        <w:t>for future extension of the project.</w:t>
+      </w:r>
+      <w:r>
+        <w:t xml:space="preserve"> </w:t>
+      </w:r>
+      <w:r>
+        <w:t>It will make it easier for other people to use our work.</w:t>
+      </w:r>
+    </w:p>
+    <w:p/>
+    <w:p/>
+    <w:p>
+      <w:pPr>
+        <w:pStyle w:val="Heading2"/>
+        <w:spacing w:line="360" w:lineRule="exact"/>
+      </w:pPr>
+      <w:r>
+        <w:t>Week 10 – Group Meeting</w:t>
+      </w:r>
+    </w:p>
+    <w:p>
+      <w:pPr>
+        <w:spacing w:line="360" w:lineRule="exact"/>
+      </w:pPr>
+      <w:r>
+        <w:t>Meeting Time: 10:30am on Mon, 21s</w:t>
+      </w:r>
+      <w:r>
+        <w:t>t</w:t>
+      </w:r>
+      <w:r>
+        <w:t xml:space="preserve"> May 2020</w:t>
+      </w:r>
+    </w:p>
+    <w:p>
+      <w:pPr>
+        <w:spacing w:line="360" w:lineRule="exact"/>
+      </w:pPr>
+      <w:r>
+        <w:t>Meeting Location: L3 Hub Central</w:t>
+      </w:r>
+    </w:p>
+    <w:p>
+      <w:pPr>
+        <w:spacing w:line="360" w:lineRule="exact"/>
+      </w:pPr>
+      <w:r>
+        <w:t>Attendees: Han, Neha, Sun</w:t>
+      </w:r>
+    </w:p>
+    <w:p>
+      <w:pPr>
+        <w:spacing w:line="360" w:lineRule="exact"/>
+      </w:pPr>
+      <w:r>
+        <w:t xml:space="preserve">Duration: </w:t>
+      </w:r>
+      <w:r>
+        <w:t>2</w:t>
+      </w:r>
+      <w:r>
+        <w:t xml:space="preserve"> </w:t>
+      </w:r>
+      <w:r>
+        <w:t>hours</w:t>
+      </w:r>
+    </w:p>
+    <w:p>
+      <w:pPr>
+        <w:spacing w:line="360" w:lineRule="exact"/>
+      </w:pPr>
+      <w:r>
+        <w:t>Meeting Items:</w:t>
+      </w:r>
+    </w:p>
+    <w:p>
+      <w:pPr>
+        <w:pStyle w:val="ListParagraph"/>
+        <w:numPr>
+          <w:ilvl w:val="0"/>
+          <w:numId w:val="14"/>
+        </w:numPr>
+        <w:spacing w:line="360" w:lineRule="exact"/>
+        <w:ind w:left="284" w:hanging="284"/>
+      </w:pPr>
+      <w:r>
+        <w:t xml:space="preserve">Discussed </w:t>
+      </w:r>
+      <w:r>
+        <w:t xml:space="preserve">with each other about the </w:t>
+      </w:r>
+      <w:r>
+        <w:t>final design essential component and how to proceed with it.</w:t>
+      </w:r>
+    </w:p>
+    <w:p>
+      <w:pPr>
+        <w:pStyle w:val="ListParagraph"/>
+        <w:numPr>
+          <w:ilvl w:val="0"/>
+          <w:numId w:val="14"/>
+        </w:numPr>
+        <w:spacing w:line="360" w:lineRule="exact"/>
+        <w:ind w:left="284" w:hanging="284"/>
+      </w:pPr>
+      <w:r>
+        <w:t xml:space="preserve">Discussed </w:t>
+      </w:r>
+      <w:r>
+        <w:t>the progress of final milestone, and set a deadline within the group for the completion of feedback and fill in the blanks part.</w:t>
+      </w:r>
+    </w:p>
+    <w:p>
+      <w:pPr>
+        <w:pStyle w:val="ListParagraph"/>
+        <w:numPr>
+          <w:ilvl w:val="0"/>
+          <w:numId w:val="14"/>
+        </w:numPr>
+        <w:spacing w:line="360" w:lineRule="exact"/>
+        <w:ind w:left="284" w:hanging="284"/>
+      </w:pPr>
+      <w:r>
+        <w:t>Discussed about current GitHub master branch. Re-organised it.</w:t>
+      </w:r>
+    </w:p>
+    <w:p>
+      <w:pPr>
+        <w:pStyle w:val="ListParagraph"/>
+        <w:numPr>
+          <w:ilvl w:val="0"/>
+          <w:numId w:val="14"/>
+        </w:numPr>
+        <w:spacing w:line="360" w:lineRule="exact"/>
+        <w:ind w:left="284" w:hanging="284"/>
+      </w:pPr>
+      <w:r>
+        <w:t>Communicated and reflected the previous communication problems during first milestone, and how not to do the same mistake</w:t>
+      </w:r>
+      <w:r>
+        <w:t xml:space="preserve"> for the final milestone</w:t>
+      </w:r>
+      <w:r>
+        <w:t xml:space="preserve"> and communicate effectively.</w:t>
+      </w:r>
+    </w:p>
+    <w:p/>
+    <w:p>
+      <w:pPr>
+        <w:pStyle w:val="Heading2"/>
+        <w:spacing w:line="360" w:lineRule="exact"/>
+      </w:pPr>
+      <w:r>
+        <w:t>Week 11 – Group Meeting</w:t>
+      </w:r>
+    </w:p>
+    <w:p>
+      <w:pPr>
+        <w:spacing w:line="360" w:lineRule="exact"/>
+      </w:pPr>
+      <w:r>
+        <w:t>Meeting Time: Online meeting at 13:30pm on Mon</w:t>
+      </w:r>
+      <w:r>
+        <w:t>day</w:t>
+      </w:r>
+      <w:r>
+        <w:t>, 2</w:t>
+      </w:r>
+      <w:r>
+        <w:t>8</w:t>
+      </w:r>
+      <w:r>
+        <w:t>th</w:t>
+      </w:r>
+      <w:r>
+        <w:t xml:space="preserve"> </w:t>
+      </w:r>
+      <w:r>
+        <w:t>May</w:t>
+      </w:r>
+      <w:r>
+        <w:t xml:space="preserve"> 2020</w:t>
+      </w:r>
+    </w:p>
+    <w:p>
+      <w:pPr>
+        <w:spacing w:line="360" w:lineRule="exact"/>
+      </w:pPr>
+      <w:r>
+        <w:t>Attendees: Han, Neha, Sun</w:t>
+      </w:r>
+    </w:p>
+    <w:p>
+      <w:pPr>
+        <w:spacing w:line="360" w:lineRule="exact"/>
+      </w:pPr>
+      <w:r>
+        <w:lastRenderedPageBreak/>
+        <w:t>Duration: 30mins</w:t>
+      </w:r>
+    </w:p>
+    <w:p>
+      <w:pPr>
+        <w:spacing w:line="360" w:lineRule="exact"/>
+      </w:pPr>
+      <w:r>
+        <w:t>Meeting Items:</w:t>
+      </w:r>
+    </w:p>
+    <w:p>
+      <w:pPr>
+        <w:pStyle w:val="ListParagraph"/>
+        <w:numPr>
+          <w:ilvl w:val="0"/>
+          <w:numId w:val="14"/>
+        </w:numPr>
+        <w:spacing w:line="360" w:lineRule="exact"/>
+        <w:ind w:left="284" w:hanging="284"/>
+      </w:pPr>
+      <w:r>
+        <w:t>Communicated with each other about the progress</w:t>
+      </w:r>
+      <w:r>
+        <w:t xml:space="preserve"> of feedback function</w:t>
+      </w:r>
+      <w:r>
+        <w:t xml:space="preserve"> and fill in the blanks</w:t>
+      </w:r>
+      <w:r>
+        <w:t>.</w:t>
+      </w:r>
+    </w:p>
+    <w:p>
+      <w:pPr>
+        <w:pStyle w:val="ListParagraph"/>
+        <w:numPr>
+          <w:ilvl w:val="0"/>
+          <w:numId w:val="14"/>
+        </w:numPr>
+        <w:spacing w:line="360" w:lineRule="exact"/>
+        <w:ind w:left="284" w:hanging="284"/>
+      </w:pPr>
+      <w:r>
+        <w:t>Finalised the date of commit of feedback function for testing it afterwards</w:t>
+      </w:r>
+      <w:r>
+        <w:t>.</w:t>
+      </w:r>
+    </w:p>
+    <w:p>
+      <w:pPr>
+        <w:pStyle w:val="ListParagraph"/>
+        <w:numPr>
+          <w:ilvl w:val="0"/>
+          <w:numId w:val="14"/>
+        </w:numPr>
+        <w:spacing w:line="360" w:lineRule="exact"/>
+        <w:ind w:left="284" w:hanging="284"/>
+      </w:pPr>
+      <w:r>
+        <w:t>Discussed the</w:t>
+      </w:r>
+      <w:r>
+        <w:t xml:space="preserve"> content of the final design draft</w:t>
+      </w:r>
+      <w:r>
+        <w:t xml:space="preserve"> </w:t>
+      </w:r>
+      <w:r>
+        <w:t>document</w:t>
+      </w:r>
+      <w:r>
+        <w:t xml:space="preserve"> of the project</w:t>
+      </w:r>
+      <w:r>
+        <w:t xml:space="preserve"> and shared ideas and suggestions</w:t>
+      </w:r>
+      <w:r>
+        <w:t>.</w:t>
+      </w:r>
+    </w:p>
+    <w:p>
+      <w:pPr>
+        <w:pStyle w:val="ListParagraph"/>
+        <w:numPr>
+          <w:ilvl w:val="0"/>
+          <w:numId w:val="14"/>
+        </w:numPr>
+        <w:spacing w:line="360" w:lineRule="exact"/>
+        <w:ind w:left="284" w:hanging="284"/>
+      </w:pPr>
+      <w:r>
+        <w:t>Increased the group moral as the final milestone is coming near.</w:t>
+      </w:r>
+    </w:p>
+    <w:p>
+      <w:pPr>
+        <w:pStyle w:val="ListParagraph"/>
+        <w:spacing w:line="360" w:lineRule="exact"/>
+        <w:ind w:left="284"/>
+      </w:pPr>
+    </w:p>
+    <w:p>
+      <w:pPr>
+        <w:pStyle w:val="Heading2"/>
+        <w:spacing w:line="360" w:lineRule="exact"/>
+      </w:pPr>
+      <w:r>
+        <w:t>Week 12 – Group Meeting</w:t>
+      </w:r>
+    </w:p>
+    <w:p>
+      <w:pPr>
+        <w:spacing w:line="360" w:lineRule="exact"/>
+      </w:pPr>
+      <w:r>
+        <w:t>Meeting Time: Online meeting at 1</w:t>
+      </w:r>
+      <w:r>
+        <w:t>4</w:t>
+      </w:r>
+      <w:r>
+        <w:t xml:space="preserve">:30pm on </w:t>
+      </w:r>
+      <w:r>
+        <w:t>Thursday</w:t>
+      </w:r>
+      <w:r>
+        <w:t xml:space="preserve">, </w:t>
+      </w:r>
+      <w:r>
+        <w:t>04</w:t>
+      </w:r>
+      <w:r>
+        <w:t>th</w:t>
+      </w:r>
+      <w:r>
+        <w:t xml:space="preserve"> </w:t>
+      </w:r>
+      <w:r>
+        <w:t>June</w:t>
+      </w:r>
+      <w:r>
+        <w:t xml:space="preserve"> 2020</w:t>
+      </w:r>
+    </w:p>
+    <w:p>
+      <w:pPr>
+        <w:spacing w:line="360" w:lineRule="exact"/>
+      </w:pPr>
+      <w:r>
+        <w:t>Attendees: Han, Neha, Sun</w:t>
+      </w:r>
+    </w:p>
+    <w:p>
+      <w:pPr>
+        <w:spacing w:line="360" w:lineRule="exact"/>
+      </w:pPr>
+      <w:r>
+        <w:t>Duration: 30mins</w:t>
+      </w:r>
+    </w:p>
+    <w:p>
+      <w:pPr>
+        <w:spacing w:line="360" w:lineRule="exact"/>
+      </w:pPr>
+      <w:r>
+        <w:t>Meeting Items:</w:t>
+      </w:r>
+    </w:p>
+    <w:p>
+      <w:pPr>
+        <w:pStyle w:val="ListParagraph"/>
+        <w:numPr>
+          <w:ilvl w:val="0"/>
+          <w:numId w:val="14"/>
+        </w:numPr>
+        <w:spacing w:line="360" w:lineRule="exact"/>
+        <w:ind w:left="284" w:hanging="284"/>
+      </w:pPr>
+      <w:r>
+        <w:t>Communicated with e</w:t>
+      </w:r>
+      <w:r>
+        <w:t>ach other the progress</w:t>
+      </w:r>
+      <w:r>
+        <w:t xml:space="preserve"> for final milestone parts</w:t>
+      </w:r>
+      <w:r>
+        <w:t>.</w:t>
+      </w:r>
+    </w:p>
+    <w:p>
+      <w:pPr>
+        <w:pStyle w:val="ListParagraph"/>
+        <w:numPr>
+          <w:ilvl w:val="0"/>
+          <w:numId w:val="14"/>
+        </w:numPr>
+        <w:spacing w:line="360" w:lineRule="exact"/>
+        <w:ind w:left="284" w:hanging="284"/>
+      </w:pPr>
+      <w:r>
+        <w:t>Discussed</w:t>
+      </w:r>
+      <w:r>
+        <w:t xml:space="preserve"> and brainstormed about</w:t>
+      </w:r>
+      <w:r>
+        <w:t xml:space="preserve"> the structure and</w:t>
+      </w:r>
+      <w:r>
+        <w:t xml:space="preserve"> what </w:t>
+      </w:r>
+      <w:r>
+        <w:t xml:space="preserve">content </w:t>
+      </w:r>
+      <w:r>
+        <w:t>to includ</w:t>
+      </w:r>
+      <w:r>
+        <w:t>e</w:t>
+      </w:r>
+      <w:r>
+        <w:t xml:space="preserve"> in the demo and poster</w:t>
+      </w:r>
+      <w:r>
+        <w:t>.</w:t>
+      </w:r>
+    </w:p>
+    <w:p>
+      <w:pPr>
+        <w:pStyle w:val="ListParagraph"/>
+        <w:numPr>
+          <w:ilvl w:val="0"/>
+          <w:numId w:val="14"/>
+        </w:numPr>
+        <w:spacing w:line="360" w:lineRule="exact"/>
+        <w:ind w:left="284" w:hanging="284"/>
+      </w:pPr>
+      <w:r>
+        <w:t>Planned the strategy for demo and set the date for creating the video of demo.</w:t>
+      </w:r>
+    </w:p>
+    <w:p>
+      <w:pPr>
+        <w:pStyle w:val="ListParagraph"/>
+        <w:spacing w:line="360" w:lineRule="exact"/>
+        <w:ind w:left="284"/>
+      </w:pPr>
+      <w:r>
+        <w:t xml:space="preserve"> </w:t>
+      </w:r>
+    </w:p>
+    <w:p>
+      <w:pPr>
+        <w:pStyle w:val="ListParagraph"/>
+        <w:spacing w:line="360" w:lineRule="exact"/>
+        <w:ind w:left="284"/>
+      </w:pPr>
+    </w:p>
+    <w:p>
+      <w:pPr>
+        <w:pStyle w:val="ListParagraph"/>
+        <w:spacing w:line="360" w:lineRule="exact"/>
+        <w:ind w:left="284"/>
+      </w:pPr>
     </w:p>
     <w:p>
       <w:pPr>
@@ -1566,7 +2714,7 @@
 </file>
 
 <file path=word/numbering.xml><?xml version="1.0" encoding="utf-8"?>
-<w:numbering xmlns:wpc="http://schemas.microsoft.com/office/word/2010/wordprocessingCanvas" xmlns:cx="http://schemas.microsoft.com/office/drawing/2014/chartex" xmlns:cx1="http://schemas.microsoft.com/office/drawing/2015/9/8/chartex" xmlns:cx2="http://schemas.microsoft.com/office/drawing/2015/10/21/chartex" xmlns:cx3="http://schemas.microsoft.com/office/drawing/2016/5/9/chartex" xmlns:cx4="http://schemas.microsoft.com/office/drawing/2016/5/10/chartex" xmlns:cx5="http://schemas.microsoft.com/office/drawing/2016/5/11/chartex" xmlns:cx6="http://schemas.microsoft.com/office/drawing/2016/5/12/chartex" xmlns:cx7="http://schemas.microsoft.com/office/drawing/2016/5/13/chartex" xmlns:cx8="http://schemas.microsoft.com/office/drawing/2016/5/14/chartex" xmlns:mc="http://schemas.openxmlformats.org/markup-compatibility/2006" xmlns:aink="http://schemas.microsoft.com/office/drawing/2016/ink" xmlns:am3d="http://schemas.microsoft.com/office/drawing/2017/model3d" xmlns:o="urn:schemas-microsoft-com:office:office" xmlns:r="http://schemas.openxmlformats.org/officeDocument/2006/relationships" xmlns:m="http://schemas.openxmlformats.org/officeDocument/2006/math" xmlns:v="urn:schemas-microsoft-com:vml" xmlns:wp14="http://schemas.microsoft.com/office/word/2010/wordprocessingDrawing" xmlns:wp="http://schemas.openxmlformats.org/drawingml/2006/wordprocessingDrawing" xmlns:w10="urn:schemas-microsoft-com:office:word" xmlns:w="http://schemas.openxmlformats.org/wordprocessingml/2006/main" xmlns:w14="http://schemas.microsoft.com/office/word/2010/wordml" xmlns:w15="http://schemas.microsoft.com/office/word/2012/wordml" xmlns:w16cex="http://schemas.microsoft.com/office/word/2018/wordml/cex" xmlns:w16cid="http://schemas.microsoft.com/office/word/2016/wordml/cid" xmlns:w16="http://schemas.microsoft.com/office/word/2018/wordml" xmlns:w16se="http://schemas.microsoft.com/office/word/2015/wordml/symex" xmlns:wpg="http://schemas.microsoft.com/office/word/2010/wordprocessingGroup" xmlns:wpi="http://schemas.microsoft.com/office/word/2010/wordprocessingInk" xmlns:wne="http://schemas.microsoft.com/office/word/2006/wordml" xmlns:wps="http://schemas.microsoft.com/office/word/2010/wordprocessingShape" mc:Ignorable="w14 w15 w16se w16cid w16 w16cex wp14">
+<w:numbering xmlns:wpc="http://schemas.microsoft.com/office/word/2010/wordprocessingCanvas" xmlns:cx="http://schemas.microsoft.com/office/drawing/2014/chartex" xmlns:cx1="http://schemas.microsoft.com/office/drawing/2015/9/8/chartex" xmlns:cx2="http://schemas.microsoft.com/office/drawing/2015/10/21/chartex" xmlns:cx3="http://schemas.microsoft.com/office/drawing/2016/5/9/chartex" xmlns:cx4="http://schemas.microsoft.com/office/drawing/2016/5/10/chartex" xmlns:cx5="http://schemas.microsoft.com/office/drawing/2016/5/11/chartex" xmlns:cx6="http://schemas.microsoft.com/office/drawing/2016/5/12/chartex" xmlns:cx7="http://schemas.microsoft.com/office/drawing/2016/5/13/chartex" xmlns:cx8="http://schemas.microsoft.com/office/drawing/2016/5/14/chartex" xmlns:mc="http://schemas.openxmlformats.org/markup-compatibility/2006" xmlns:aink="http://schemas.microsoft.com/office/drawing/2016/ink" xmlns:am3d="http://schemas.microsoft.com/office/drawing/2017/model3d" xmlns:o="urn:schemas-microsoft-com:office:office" xmlns:r="http://schemas.openxmlformats.org/officeDocument/2006/relationships" xmlns:m="http://schemas.openxmlformats.org/officeDocument/2006/math" xmlns:v="urn:schemas-microsoft-com:vml" xmlns:wp14="http://schemas.microsoft.com/office/word/2010/wordprocessingDrawing" xmlns:wp="http://schemas.openxmlformats.org/drawingml/2006/wordprocessingDrawing" xmlns:w10="urn:schemas-microsoft-com:office:word" xmlns:w="http://schemas.openxmlformats.org/wordprocessingml/2006/main" xmlns:w14="http://schemas.microsoft.com/office/word/2010/wordml" xmlns:w15="http://schemas.microsoft.com/office/word/2012/wordml" xmlns:w16cid="http://schemas.microsoft.com/office/word/2016/wordml/cid" xmlns:w16se="http://schemas.microsoft.com/office/word/2015/wordml/symex" xmlns:wpg="http://schemas.microsoft.com/office/word/2010/wordprocessingGroup" xmlns:wpi="http://schemas.microsoft.com/office/word/2010/wordprocessingInk" xmlns:wne="http://schemas.microsoft.com/office/word/2006/wordml" xmlns:wps="http://schemas.microsoft.com/office/word/2010/wordprocessingShape" mc:Ignorable="w14 w15 w16se w16cid wp14">
   <w:abstractNum w:abstractNumId="0" w15:restartNumberingAfterBreak="0">
     <w:nsid w:val="054E2881"/>
     <w:multiLevelType w:val="hybridMultilevel"/>
@@ -2990,7 +4138,7 @@
 </file>
 
 <file path=word/styles.xml><?xml version="1.0" encoding="utf-8"?>
-<w:styles xmlns:mc="http://schemas.openxmlformats.org/markup-compatibility/2006" xmlns:r="http://schemas.openxmlformats.org/officeDocument/2006/relationships" xmlns:w="http://schemas.openxmlformats.org/wordprocessingml/2006/main" xmlns:w14="http://schemas.microsoft.com/office/word/2010/wordml" xmlns:w15="http://schemas.microsoft.com/office/word/2012/wordml" xmlns:w16cex="http://schemas.microsoft.com/office/word/2018/wordml/cex" xmlns:w16cid="http://schemas.microsoft.com/office/word/2016/wordml/cid" xmlns:w16="http://schemas.microsoft.com/office/word/2018/wordml" xmlns:w16se="http://schemas.microsoft.com/office/word/2015/wordml/symex" mc:Ignorable="w14 w15 w16se w16cid w16 w16cex">
+<w:styles xmlns:mc="http://schemas.openxmlformats.org/markup-compatibility/2006" xmlns:r="http://schemas.openxmlformats.org/officeDocument/2006/relationships" xmlns:w="http://schemas.openxmlformats.org/wordprocessingml/2006/main" xmlns:w14="http://schemas.microsoft.com/office/word/2010/wordml" xmlns:w15="http://schemas.microsoft.com/office/word/2012/wordml" xmlns:w16cid="http://schemas.microsoft.com/office/word/2016/wordml/cid" xmlns:w16se="http://schemas.microsoft.com/office/word/2015/wordml/symex" mc:Ignorable="w14 w15 w16se w16cid">
   <w:docDefaults>
     <w:rPrDefault>
       <w:rPr>
@@ -3002,7 +4150,7 @@
     </w:rPrDefault>
     <w:pPrDefault/>
   </w:docDefaults>
-  <w:latentStyles w:defLockedState="0" w:defUIPriority="99" w:defSemiHidden="0" w:defUnhideWhenUsed="0" w:defQFormat="0" w:count="376">
+  <w:latentStyles w:defLockedState="0" w:defUIPriority="99" w:defSemiHidden="0" w:defUnhideWhenUsed="0" w:defQFormat="0" w:count="375">
     <w:lsdException w:name="Normal" w:uiPriority="0" w:qFormat="1"/>
     <w:lsdException w:name="heading 1" w:uiPriority="9" w:qFormat="1"/>
     <w:lsdException w:name="heading 2" w:semiHidden="1" w:uiPriority="9" w:unhideWhenUsed="1" w:qFormat="1"/>
@@ -3378,11 +4526,11 @@
     <w:lsdException w:name="Smart Hyperlink" w:semiHidden="1" w:unhideWhenUsed="1"/>
     <w:lsdException w:name="Hashtag" w:semiHidden="1" w:unhideWhenUsed="1"/>
     <w:lsdException w:name="Unresolved Mention" w:semiHidden="1" w:unhideWhenUsed="1"/>
-    <w:lsdException w:name="Smart Link" w:semiHidden="1" w:unhideWhenUsed="1"/>
   </w:latentStyles>
   <w:style w:type="paragraph" w:default="1" w:styleId="Normal">
     <w:name w:val="Normal"/>
     <w:qFormat/>
+    <w:rsid w:val="00B63005"/>
   </w:style>
   <w:style w:type="paragraph" w:styleId="Heading1">
     <w:name w:val="heading 1"/>
@@ -3787,4 +4935,16 @@
     </a:ext>
   </a:extLst>
 </a:theme>
+</file>
+
+<file path=customXml/item1.xml><?xml version="1.0" encoding="utf-8"?>
+<b:Sources xmlns:b="http://schemas.openxmlformats.org/officeDocument/2006/bibliography" xmlns="http://schemas.openxmlformats.org/officeDocument/2006/bibliography" SelectedStyle="\APASixthEditionOfficeOnline.xsl" StyleName="APA" Version="6"/>
+</file>
+
+<file path=customXml/itemProps1.xml><?xml version="1.0" encoding="utf-8"?>
+<ds:datastoreItem xmlns:ds="http://schemas.openxmlformats.org/officeDocument/2006/customXml" ds:itemID="{6E6E593D-A71D-4AEB-8CD3-8E98741EC251}">
+  <ds:schemaRefs>
+    <ds:schemaRef ds:uri="http://schemas.openxmlformats.org/officeDocument/2006/bibliography"/>
+  </ds:schemaRefs>
+</ds:datastoreItem>
 </file>
</xml_diff>

<commit_message>
Update meeting minutes by adding the client meeting of week 13
</commit_message>
<xml_diff>
--- a/Meeting Minutes_Team 27.docx
+++ b/Meeting Minutes_Team 27.docx
@@ -1,6 +1,6 @@
 
 <file path=word/document.xml><?xml version="1.0" encoding="utf-8"?>
-<w:document xmlns:wpc="http://schemas.microsoft.com/office/word/2010/wordprocessingCanvas" xmlns:cx="http://schemas.microsoft.com/office/drawing/2014/chartex" xmlns:cx1="http://schemas.microsoft.com/office/drawing/2015/9/8/chartex" xmlns:cx2="http://schemas.microsoft.com/office/drawing/2015/10/21/chartex" xmlns:cx3="http://schemas.microsoft.com/office/drawing/2016/5/9/chartex" xmlns:cx4="http://schemas.microsoft.com/office/drawing/2016/5/10/chartex" xmlns:cx5="http://schemas.microsoft.com/office/drawing/2016/5/11/chartex" xmlns:cx6="http://schemas.microsoft.com/office/drawing/2016/5/12/chartex" xmlns:cx7="http://schemas.microsoft.com/office/drawing/2016/5/13/chartex" xmlns:cx8="http://schemas.microsoft.com/office/drawing/2016/5/14/chartex" xmlns:mc="http://schemas.openxmlformats.org/markup-compatibility/2006" xmlns:aink="http://schemas.microsoft.com/office/drawing/2016/ink" xmlns:am3d="http://schemas.microsoft.com/office/drawing/2017/model3d" xmlns:o="urn:schemas-microsoft-com:office:office" xmlns:r="http://schemas.openxmlformats.org/officeDocument/2006/relationships" xmlns:m="http://schemas.openxmlformats.org/officeDocument/2006/math" xmlns:v="urn:schemas-microsoft-com:vml" xmlns:wp14="http://schemas.microsoft.com/office/word/2010/wordprocessingDrawing" xmlns:wp="http://schemas.openxmlformats.org/drawingml/2006/wordprocessingDrawing" xmlns:w10="urn:schemas-microsoft-com:office:word" xmlns:w="http://schemas.openxmlformats.org/wordprocessingml/2006/main" xmlns:w14="http://schemas.microsoft.com/office/word/2010/wordml" xmlns:w15="http://schemas.microsoft.com/office/word/2012/wordml" xmlns:w16cid="http://schemas.microsoft.com/office/word/2016/wordml/cid" xmlns:w16se="http://schemas.microsoft.com/office/word/2015/wordml/symex" xmlns:wpg="http://schemas.microsoft.com/office/word/2010/wordprocessingGroup" xmlns:wpi="http://schemas.microsoft.com/office/word/2010/wordprocessingInk" xmlns:wne="http://schemas.microsoft.com/office/word/2006/wordml" xmlns:wps="http://schemas.microsoft.com/office/word/2010/wordprocessingShape" mc:Ignorable="w14 w15 w16se w16cid wp14">
+<w:document xmlns:wpc="http://schemas.microsoft.com/office/word/2010/wordprocessingCanvas" xmlns:cx="http://schemas.microsoft.com/office/drawing/2014/chartex" xmlns:cx1="http://schemas.microsoft.com/office/drawing/2015/9/8/chartex" xmlns:cx2="http://schemas.microsoft.com/office/drawing/2015/10/21/chartex" xmlns:cx3="http://schemas.microsoft.com/office/drawing/2016/5/9/chartex" xmlns:cx4="http://schemas.microsoft.com/office/drawing/2016/5/10/chartex" xmlns:cx5="http://schemas.microsoft.com/office/drawing/2016/5/11/chartex" xmlns:cx6="http://schemas.microsoft.com/office/drawing/2016/5/12/chartex" xmlns:cx7="http://schemas.microsoft.com/office/drawing/2016/5/13/chartex" xmlns:cx8="http://schemas.microsoft.com/office/drawing/2016/5/14/chartex" xmlns:mc="http://schemas.openxmlformats.org/markup-compatibility/2006" xmlns:aink="http://schemas.microsoft.com/office/drawing/2016/ink" xmlns:am3d="http://schemas.microsoft.com/office/drawing/2017/model3d" xmlns:o="urn:schemas-microsoft-com:office:office" xmlns:r="http://schemas.openxmlformats.org/officeDocument/2006/relationships" xmlns:m="http://schemas.openxmlformats.org/officeDocument/2006/math" xmlns:v="urn:schemas-microsoft-com:vml" xmlns:wp14="http://schemas.microsoft.com/office/word/2010/wordprocessingDrawing" xmlns:wp="http://schemas.openxmlformats.org/drawingml/2006/wordprocessingDrawing" xmlns:w10="urn:schemas-microsoft-com:office:word" xmlns:w="http://schemas.openxmlformats.org/wordprocessingml/2006/main" xmlns:w14="http://schemas.microsoft.com/office/word/2010/wordml" xmlns:w15="http://schemas.microsoft.com/office/word/2012/wordml" xmlns:w16cex="http://schemas.microsoft.com/office/word/2018/wordml/cex" xmlns:w16cid="http://schemas.microsoft.com/office/word/2016/wordml/cid" xmlns:w16="http://schemas.microsoft.com/office/word/2018/wordml" xmlns:w16se="http://schemas.microsoft.com/office/word/2015/wordml/symex" xmlns:wpg="http://schemas.microsoft.com/office/word/2010/wordprocessingGroup" xmlns:wpi="http://schemas.microsoft.com/office/word/2010/wordprocessingInk" xmlns:wne="http://schemas.microsoft.com/office/word/2006/wordml" xmlns:wps="http://schemas.microsoft.com/office/word/2010/wordprocessingShape" mc:Ignorable="w14 w15 w16se w16cid w16 w16cex wp14">
   <w:body>
     <w:p>
       <w:pPr>
@@ -458,15 +458,7 @@
         <w:spacing w:line="360" w:lineRule="exact"/>
       </w:pPr>
       <w:r>
-        <w:t xml:space="preserve">Meeting Time: Online meeting at 12:30pm on </w:t>
-      </w:r>
-      <w:proofErr w:type="spellStart"/>
-      <w:r>
-        <w:t>Thur</w:t>
-      </w:r>
-      <w:proofErr w:type="spellEnd"/>
-      <w:r>
-        <w:t>, 19</w:t>
+        <w:t>Meeting Time: Online meeting at 12:30pm on Thur, 19</w:t>
       </w:r>
       <w:r>
         <w:t>th</w:t>
@@ -760,15 +752,7 @@
         <w:ind w:left="284"/>
       </w:pPr>
       <w:r>
-        <w:t xml:space="preserve">Han: How to implement Parsons Puzzle into </w:t>
-      </w:r>
-      <w:proofErr w:type="spellStart"/>
-      <w:r>
-        <w:t>MyUni</w:t>
-      </w:r>
-      <w:proofErr w:type="spellEnd"/>
-      <w:r>
-        <w:t>.</w:t>
+        <w:t>Han: How to implement Parsons Puzzle into MyUni.</w:t>
       </w:r>
     </w:p>
     <w:p>
@@ -1014,13 +998,8 @@
       <w:r>
         <w:br/>
       </w:r>
-      <w:proofErr w:type="spellStart"/>
-      <w:r>
-        <w:t>Jialun</w:t>
-      </w:r>
-      <w:proofErr w:type="spellEnd"/>
-      <w:r>
-        <w:t xml:space="preserve"> Han: Developer</w:t>
+      <w:r>
+        <w:t>Jialun Han: Developer</w:t>
       </w:r>
       <w:r>
         <w:br/>
@@ -2087,15 +2066,7 @@
         <w:t xml:space="preserve"> our thoughts and the research material</w:t>
       </w:r>
       <w:r>
-        <w:t xml:space="preserve"> of design for </w:t>
-      </w:r>
-      <w:proofErr w:type="gramStart"/>
-      <w:r>
-        <w:t>parsons</w:t>
-      </w:r>
-      <w:proofErr w:type="gramEnd"/>
-      <w:r>
-        <w:t xml:space="preserve"> puzzle</w:t>
+        <w:t xml:space="preserve"> of design for parsons puzzle</w:t>
       </w:r>
       <w:r>
         <w:t>.</w:t>
@@ -2137,15 +2108,7 @@
         <w:t xml:space="preserve"> like design, it doesn’t necessarily include what we have implemented and can include parts which we can include in future. </w:t>
       </w:r>
       <w:r>
-        <w:t xml:space="preserve">It should conclude our thoughts, our research and our creative ideas to design the universal solution of </w:t>
-      </w:r>
-      <w:proofErr w:type="gramStart"/>
-      <w:r>
-        <w:t>parsons</w:t>
-      </w:r>
-      <w:proofErr w:type="gramEnd"/>
-      <w:r>
-        <w:t xml:space="preserve"> puzzle.</w:t>
+        <w:t>It should conclude our thoughts, our research and our creative ideas to design the universal solution of parsons puzzle.</w:t>
       </w:r>
     </w:p>
     <w:p>
@@ -2158,23 +2121,7 @@
         <w:t xml:space="preserve">2. </w:t>
       </w:r>
       <w:r>
-        <w:t xml:space="preserve">The hardest part was to analyse system integration of H5P into Drupal and if we have access to canvas interface through </w:t>
-      </w:r>
-      <w:proofErr w:type="spellStart"/>
-      <w:r>
-        <w:t>MyUni</w:t>
-      </w:r>
-      <w:proofErr w:type="spellEnd"/>
-      <w:r>
-        <w:t xml:space="preserve"> account, we can integrate it into </w:t>
-      </w:r>
-      <w:proofErr w:type="spellStart"/>
-      <w:r>
-        <w:t>MyUni</w:t>
-      </w:r>
-      <w:proofErr w:type="spellEnd"/>
-      <w:r>
-        <w:t xml:space="preserve">. </w:t>
+        <w:t xml:space="preserve">The hardest part was to analyse system integration of H5P into Drupal and if we have access to canvas interface through MyUni account, we can integrate it into MyUni. </w:t>
       </w:r>
     </w:p>
     <w:p>
@@ -2183,8 +2130,6 @@
         <w:ind w:left="284"/>
         <w:contextualSpacing/>
       </w:pPr>
-      <w:bookmarkStart w:id="1" w:name="_GoBack"/>
-      <w:bookmarkEnd w:id="1"/>
       <w:r>
         <w:t xml:space="preserve">3. We should </w:t>
       </w:r>
@@ -2253,7 +2198,13 @@
         <w:spacing w:line="360" w:lineRule="exact"/>
       </w:pPr>
       <w:r>
-        <w:t>Meeting Time: 10:30am on Mon, 21s</w:t>
+        <w:t xml:space="preserve">Meeting Time: 10:30am on </w:t>
+      </w:r>
+      <w:r>
+        <w:t>Thursday</w:t>
+      </w:r>
+      <w:r>
+        <w:t>, 21s</w:t>
       </w:r>
       <w:r>
         <w:t>t</w:t>
@@ -2389,7 +2340,10 @@
         <w:spacing w:line="360" w:lineRule="exact"/>
       </w:pPr>
       <w:r>
-        <w:t>Meeting Time: Online meeting at 13:30pm on Mon</w:t>
+        <w:t>Meeting Time: Online meeting at 13:30pm on</w:t>
+      </w:r>
+      <w:r>
+        <w:t xml:space="preserve"> Thurs</w:t>
       </w:r>
       <w:r>
         <w:t>day</w:t>
@@ -2682,6 +2636,212 @@
       </w:pPr>
       <w:r>
         <w:t xml:space="preserve"> </w:t>
+      </w:r>
+    </w:p>
+    <w:p>
+      <w:pPr>
+        <w:pStyle w:val="ListParagraph"/>
+        <w:spacing w:line="360" w:lineRule="exact"/>
+        <w:ind w:left="284"/>
+      </w:pPr>
+    </w:p>
+    <w:p>
+      <w:pPr>
+        <w:keepNext/>
+        <w:keepLines/>
+        <w:spacing w:before="40" w:line="360" w:lineRule="exact"/>
+        <w:outlineLvl w:val="1"/>
+        <w:rPr>
+          <w:rFonts w:asciiTheme="majorHAnsi" w:eastAsiaTheme="majorEastAsia" w:hAnsiTheme="majorHAnsi" w:cstheme="majorBidi"/>
+          <w:color w:val="2F5496" w:themeColor="accent1" w:themeShade="BF"/>
+          <w:sz w:val="32"/>
+          <w:szCs w:val="26"/>
+        </w:rPr>
+      </w:pPr>
+      <w:r>
+        <w:rPr>
+          <w:rFonts w:asciiTheme="majorHAnsi" w:eastAsiaTheme="majorEastAsia" w:hAnsiTheme="majorHAnsi" w:cstheme="majorBidi"/>
+          <w:color w:val="2F5496" w:themeColor="accent1" w:themeShade="BF"/>
+          <w:sz w:val="32"/>
+          <w:szCs w:val="26"/>
+        </w:rPr>
+        <w:t xml:space="preserve">Week </w:t>
+      </w:r>
+      <w:r>
+        <w:rPr>
+          <w:rFonts w:asciiTheme="majorHAnsi" w:eastAsiaTheme="majorEastAsia" w:hAnsiTheme="majorHAnsi" w:cstheme="majorBidi"/>
+          <w:color w:val="2F5496" w:themeColor="accent1" w:themeShade="BF"/>
+          <w:sz w:val="32"/>
+          <w:szCs w:val="26"/>
+        </w:rPr>
+        <w:t>1</w:t>
+      </w:r>
+      <w:r>
+        <w:rPr>
+          <w:rFonts w:asciiTheme="majorHAnsi" w:eastAsiaTheme="majorEastAsia" w:hAnsiTheme="majorHAnsi" w:cstheme="majorBidi"/>
+          <w:color w:val="2F5496" w:themeColor="accent1" w:themeShade="BF"/>
+          <w:sz w:val="32"/>
+          <w:szCs w:val="26"/>
+        </w:rPr>
+        <w:t>3</w:t>
+      </w:r>
+      <w:r>
+        <w:rPr>
+          <w:rFonts w:asciiTheme="majorHAnsi" w:eastAsiaTheme="majorEastAsia" w:hAnsiTheme="majorHAnsi" w:cstheme="majorBidi"/>
+          <w:color w:val="2F5496" w:themeColor="accent1" w:themeShade="BF"/>
+          <w:sz w:val="32"/>
+          <w:szCs w:val="26"/>
+        </w:rPr>
+        <w:t xml:space="preserve"> – Client Meeting</w:t>
+      </w:r>
+    </w:p>
+    <w:p>
+      <w:pPr>
+        <w:spacing w:line="360" w:lineRule="exact"/>
+      </w:pPr>
+      <w:r>
+        <w:t>Meeting Time: Online meeting at 1</w:t>
+      </w:r>
+      <w:r>
+        <w:t>5</w:t>
+      </w:r>
+      <w:r>
+        <w:t xml:space="preserve">:00pm on </w:t>
+      </w:r>
+      <w:r>
+        <w:t>Tu</w:t>
+      </w:r>
+      <w:r>
+        <w:t>esday</w:t>
+      </w:r>
+      <w:r>
+        <w:t xml:space="preserve">, </w:t>
+      </w:r>
+      <w:r>
+        <w:t>0</w:t>
+      </w:r>
+      <w:r>
+        <w:t>9</w:t>
+      </w:r>
+      <w:r>
+        <w:t xml:space="preserve">th </w:t>
+      </w:r>
+      <w:r>
+        <w:t>June</w:t>
+      </w:r>
+      <w:r>
+        <w:t xml:space="preserve"> 2020</w:t>
+      </w:r>
+    </w:p>
+    <w:p>
+      <w:pPr>
+        <w:spacing w:line="360" w:lineRule="exact"/>
+      </w:pPr>
+      <w:r>
+        <w:t>Attendees: Dr. Cheryl, Han, Neha, Sun</w:t>
+      </w:r>
+    </w:p>
+    <w:p>
+      <w:pPr>
+        <w:spacing w:line="360" w:lineRule="exact"/>
+      </w:pPr>
+      <w:r>
+        <w:t xml:space="preserve">Duration: </w:t>
+      </w:r>
+      <w:r>
+        <w:t>1 hour</w:t>
+      </w:r>
+    </w:p>
+    <w:p>
+      <w:pPr>
+        <w:spacing w:line="360" w:lineRule="exact"/>
+      </w:pPr>
+      <w:r>
+        <w:t>Meeting Items:</w:t>
+      </w:r>
+    </w:p>
+    <w:p>
+      <w:pPr>
+        <w:numPr>
+          <w:ilvl w:val="0"/>
+          <w:numId w:val="14"/>
+        </w:numPr>
+        <w:spacing w:line="360" w:lineRule="exact"/>
+        <w:ind w:left="284" w:hanging="284"/>
+        <w:contextualSpacing/>
+      </w:pPr>
+      <w:r>
+        <w:t>Team report the progress:</w:t>
+      </w:r>
+      <w:r>
+        <w:br/>
+        <w:t xml:space="preserve">1. </w:t>
+      </w:r>
+      <w:r>
+        <w:t xml:space="preserve">We have implemented the </w:t>
+      </w:r>
+      <w:r>
+        <w:t>Feedback and Fill in the blanks for the final milestone.</w:t>
+      </w:r>
+    </w:p>
+    <w:p>
+      <w:pPr>
+        <w:spacing w:line="360" w:lineRule="exact"/>
+        <w:ind w:left="284"/>
+        <w:contextualSpacing/>
+      </w:pPr>
+      <w:r>
+        <w:t xml:space="preserve">2. We </w:t>
+      </w:r>
+      <w:r>
+        <w:t>have updated the final design document and poster by updating it after getting her feedback for the same.</w:t>
+      </w:r>
+      <w:r>
+        <w:br/>
+        <w:t xml:space="preserve">3. We </w:t>
+      </w:r>
+      <w:r>
+        <w:t>show the demo video of the parsons puzzle quiz we have created.</w:t>
+      </w:r>
+      <w:r>
+        <w:t xml:space="preserve"> </w:t>
+      </w:r>
+    </w:p>
+    <w:p>
+      <w:pPr>
+        <w:numPr>
+          <w:ilvl w:val="0"/>
+          <w:numId w:val="14"/>
+        </w:numPr>
+        <w:spacing w:line="360" w:lineRule="exact"/>
+        <w:ind w:left="284" w:hanging="284"/>
+        <w:contextualSpacing/>
+      </w:pPr>
+      <w:r>
+        <w:t>Cheryl answered team’s question about the specific requirements:</w:t>
+      </w:r>
+      <w:r>
+        <w:br/>
+        <w:t xml:space="preserve">1. </w:t>
+      </w:r>
+      <w:r>
+        <w:t>The structure for demo should include a summary of our work, and the challenges we faced to achieve it.</w:t>
+      </w:r>
+    </w:p>
+    <w:p>
+      <w:pPr>
+        <w:spacing w:line="360" w:lineRule="exact"/>
+        <w:ind w:left="284"/>
+        <w:contextualSpacing/>
+      </w:pPr>
+      <w:r>
+        <w:t xml:space="preserve">2. </w:t>
+      </w:r>
+      <w:r>
+        <w:t>We should prepare one or two slides for the demo to substantiate our work and bring clarity for the viewers</w:t>
+      </w:r>
+      <w:r>
+        <w:t>.</w:t>
       </w:r>
     </w:p>
     <w:p>
@@ -2714,7 +2874,7 @@
 </file>
 
 <file path=word/numbering.xml><?xml version="1.0" encoding="utf-8"?>
-<w:numbering xmlns:wpc="http://schemas.microsoft.com/office/word/2010/wordprocessingCanvas" xmlns:cx="http://schemas.microsoft.com/office/drawing/2014/chartex" xmlns:cx1="http://schemas.microsoft.com/office/drawing/2015/9/8/chartex" xmlns:cx2="http://schemas.microsoft.com/office/drawing/2015/10/21/chartex" xmlns:cx3="http://schemas.microsoft.com/office/drawing/2016/5/9/chartex" xmlns:cx4="http://schemas.microsoft.com/office/drawing/2016/5/10/chartex" xmlns:cx5="http://schemas.microsoft.com/office/drawing/2016/5/11/chartex" xmlns:cx6="http://schemas.microsoft.com/office/drawing/2016/5/12/chartex" xmlns:cx7="http://schemas.microsoft.com/office/drawing/2016/5/13/chartex" xmlns:cx8="http://schemas.microsoft.com/office/drawing/2016/5/14/chartex" xmlns:mc="http://schemas.openxmlformats.org/markup-compatibility/2006" xmlns:aink="http://schemas.microsoft.com/office/drawing/2016/ink" xmlns:am3d="http://schemas.microsoft.com/office/drawing/2017/model3d" xmlns:o="urn:schemas-microsoft-com:office:office" xmlns:r="http://schemas.openxmlformats.org/officeDocument/2006/relationships" xmlns:m="http://schemas.openxmlformats.org/officeDocument/2006/math" xmlns:v="urn:schemas-microsoft-com:vml" xmlns:wp14="http://schemas.microsoft.com/office/word/2010/wordprocessingDrawing" xmlns:wp="http://schemas.openxmlformats.org/drawingml/2006/wordprocessingDrawing" xmlns:w10="urn:schemas-microsoft-com:office:word" xmlns:w="http://schemas.openxmlformats.org/wordprocessingml/2006/main" xmlns:w14="http://schemas.microsoft.com/office/word/2010/wordml" xmlns:w15="http://schemas.microsoft.com/office/word/2012/wordml" xmlns:w16cid="http://schemas.microsoft.com/office/word/2016/wordml/cid" xmlns:w16se="http://schemas.microsoft.com/office/word/2015/wordml/symex" xmlns:wpg="http://schemas.microsoft.com/office/word/2010/wordprocessingGroup" xmlns:wpi="http://schemas.microsoft.com/office/word/2010/wordprocessingInk" xmlns:wne="http://schemas.microsoft.com/office/word/2006/wordml" xmlns:wps="http://schemas.microsoft.com/office/word/2010/wordprocessingShape" mc:Ignorable="w14 w15 w16se w16cid wp14">
+<w:numbering xmlns:wpc="http://schemas.microsoft.com/office/word/2010/wordprocessingCanvas" xmlns:cx="http://schemas.microsoft.com/office/drawing/2014/chartex" xmlns:cx1="http://schemas.microsoft.com/office/drawing/2015/9/8/chartex" xmlns:cx2="http://schemas.microsoft.com/office/drawing/2015/10/21/chartex" xmlns:cx3="http://schemas.microsoft.com/office/drawing/2016/5/9/chartex" xmlns:cx4="http://schemas.microsoft.com/office/drawing/2016/5/10/chartex" xmlns:cx5="http://schemas.microsoft.com/office/drawing/2016/5/11/chartex" xmlns:cx6="http://schemas.microsoft.com/office/drawing/2016/5/12/chartex" xmlns:cx7="http://schemas.microsoft.com/office/drawing/2016/5/13/chartex" xmlns:cx8="http://schemas.microsoft.com/office/drawing/2016/5/14/chartex" xmlns:mc="http://schemas.openxmlformats.org/markup-compatibility/2006" xmlns:aink="http://schemas.microsoft.com/office/drawing/2016/ink" xmlns:am3d="http://schemas.microsoft.com/office/drawing/2017/model3d" xmlns:o="urn:schemas-microsoft-com:office:office" xmlns:r="http://schemas.openxmlformats.org/officeDocument/2006/relationships" xmlns:m="http://schemas.openxmlformats.org/officeDocument/2006/math" xmlns:v="urn:schemas-microsoft-com:vml" xmlns:wp14="http://schemas.microsoft.com/office/word/2010/wordprocessingDrawing" xmlns:wp="http://schemas.openxmlformats.org/drawingml/2006/wordprocessingDrawing" xmlns:w10="urn:schemas-microsoft-com:office:word" xmlns:w="http://schemas.openxmlformats.org/wordprocessingml/2006/main" xmlns:w14="http://schemas.microsoft.com/office/word/2010/wordml" xmlns:w15="http://schemas.microsoft.com/office/word/2012/wordml" xmlns:w16cex="http://schemas.microsoft.com/office/word/2018/wordml/cex" xmlns:w16cid="http://schemas.microsoft.com/office/word/2016/wordml/cid" xmlns:w16="http://schemas.microsoft.com/office/word/2018/wordml" xmlns:w16se="http://schemas.microsoft.com/office/word/2015/wordml/symex" xmlns:wpg="http://schemas.microsoft.com/office/word/2010/wordprocessingGroup" xmlns:wpi="http://schemas.microsoft.com/office/word/2010/wordprocessingInk" xmlns:wne="http://schemas.microsoft.com/office/word/2006/wordml" xmlns:wps="http://schemas.microsoft.com/office/word/2010/wordprocessingShape" mc:Ignorable="w14 w15 w16se w16cid w16 w16cex wp14">
   <w:abstractNum w:abstractNumId="0" w15:restartNumberingAfterBreak="0">
     <w:nsid w:val="054E2881"/>
     <w:multiLevelType w:val="hybridMultilevel"/>
@@ -4138,7 +4298,7 @@
 </file>
 
 <file path=word/styles.xml><?xml version="1.0" encoding="utf-8"?>
-<w:styles xmlns:mc="http://schemas.openxmlformats.org/markup-compatibility/2006" xmlns:r="http://schemas.openxmlformats.org/officeDocument/2006/relationships" xmlns:w="http://schemas.openxmlformats.org/wordprocessingml/2006/main" xmlns:w14="http://schemas.microsoft.com/office/word/2010/wordml" xmlns:w15="http://schemas.microsoft.com/office/word/2012/wordml" xmlns:w16cid="http://schemas.microsoft.com/office/word/2016/wordml/cid" xmlns:w16se="http://schemas.microsoft.com/office/word/2015/wordml/symex" mc:Ignorable="w14 w15 w16se w16cid">
+<w:styles xmlns:mc="http://schemas.openxmlformats.org/markup-compatibility/2006" xmlns:r="http://schemas.openxmlformats.org/officeDocument/2006/relationships" xmlns:w="http://schemas.openxmlformats.org/wordprocessingml/2006/main" xmlns:w14="http://schemas.microsoft.com/office/word/2010/wordml" xmlns:w15="http://schemas.microsoft.com/office/word/2012/wordml" xmlns:w16cex="http://schemas.microsoft.com/office/word/2018/wordml/cex" xmlns:w16cid="http://schemas.microsoft.com/office/word/2016/wordml/cid" xmlns:w16="http://schemas.microsoft.com/office/word/2018/wordml" xmlns:w16se="http://schemas.microsoft.com/office/word/2015/wordml/symex" mc:Ignorable="w14 w15 w16se w16cid w16 w16cex">
   <w:docDefaults>
     <w:rPrDefault>
       <w:rPr>
@@ -4150,7 +4310,7 @@
     </w:rPrDefault>
     <w:pPrDefault/>
   </w:docDefaults>
-  <w:latentStyles w:defLockedState="0" w:defUIPriority="99" w:defSemiHidden="0" w:defUnhideWhenUsed="0" w:defQFormat="0" w:count="375">
+  <w:latentStyles w:defLockedState="0" w:defUIPriority="99" w:defSemiHidden="0" w:defUnhideWhenUsed="0" w:defQFormat="0" w:count="376">
     <w:lsdException w:name="Normal" w:uiPriority="0" w:qFormat="1"/>
     <w:lsdException w:name="heading 1" w:uiPriority="9" w:qFormat="1"/>
     <w:lsdException w:name="heading 2" w:semiHidden="1" w:uiPriority="9" w:unhideWhenUsed="1" w:qFormat="1"/>
@@ -4256,7 +4416,6 @@
     <w:lsdException w:name="HTML Sample" w:semiHidden="1" w:unhideWhenUsed="1"/>
     <w:lsdException w:name="HTML Typewriter" w:semiHidden="1" w:unhideWhenUsed="1"/>
     <w:lsdException w:name="HTML Variable" w:semiHidden="1" w:unhideWhenUsed="1"/>
-    <w:lsdException w:name="Normal Table" w:semiHidden="1" w:unhideWhenUsed="1"/>
     <w:lsdException w:name="annotation subject" w:semiHidden="1" w:unhideWhenUsed="1"/>
     <w:lsdException w:name="No List" w:semiHidden="1" w:unhideWhenUsed="1"/>
     <w:lsdException w:name="Outline List 1" w:semiHidden="1" w:unhideWhenUsed="1"/>
@@ -4303,10 +4462,8 @@
     <w:lsdException w:name="Table Subtle 2" w:semiHidden="1" w:unhideWhenUsed="1"/>
     <w:lsdException w:name="Table Web 1" w:semiHidden="1" w:unhideWhenUsed="1"/>
     <w:lsdException w:name="Table Web 2" w:semiHidden="1" w:unhideWhenUsed="1"/>
-    <w:lsdException w:name="Table Web 3" w:semiHidden="1" w:unhideWhenUsed="1"/>
     <w:lsdException w:name="Balloon Text" w:semiHidden="1" w:unhideWhenUsed="1"/>
     <w:lsdException w:name="Table Grid" w:uiPriority="39"/>
-    <w:lsdException w:name="Table Theme" w:semiHidden="1" w:unhideWhenUsed="1"/>
     <w:lsdException w:name="Placeholder Text" w:semiHidden="1"/>
     <w:lsdException w:name="No Spacing" w:uiPriority="1" w:qFormat="1"/>
     <w:lsdException w:name="Light Shading" w:uiPriority="60"/>
@@ -4526,6 +4683,7 @@
     <w:lsdException w:name="Smart Hyperlink" w:semiHidden="1" w:unhideWhenUsed="1"/>
     <w:lsdException w:name="Hashtag" w:semiHidden="1" w:unhideWhenUsed="1"/>
     <w:lsdException w:name="Unresolved Mention" w:semiHidden="1" w:unhideWhenUsed="1"/>
+    <w:lsdException w:name="Smart Link" w:semiHidden="1" w:unhideWhenUsed="1"/>
   </w:latentStyles>
   <w:style w:type="paragraph" w:default="1" w:styleId="Normal">
     <w:name w:val="Normal"/>

</xml_diff>

<commit_message>
Add the agenda of each meeting in the meeting minutes
</commit_message>
<xml_diff>
--- a/Meeting Minutes_Team 27.docx
+++ b/Meeting Minutes_Team 27.docx
@@ -1,6 +1,6 @@
 
 <file path=word/document.xml><?xml version="1.0" encoding="utf-8"?>
-<w:document xmlns:wpc="http://schemas.microsoft.com/office/word/2010/wordprocessingCanvas" xmlns:cx="http://schemas.microsoft.com/office/drawing/2014/chartex" xmlns:cx1="http://schemas.microsoft.com/office/drawing/2015/9/8/chartex" xmlns:cx2="http://schemas.microsoft.com/office/drawing/2015/10/21/chartex" xmlns:cx3="http://schemas.microsoft.com/office/drawing/2016/5/9/chartex" xmlns:cx4="http://schemas.microsoft.com/office/drawing/2016/5/10/chartex" xmlns:cx5="http://schemas.microsoft.com/office/drawing/2016/5/11/chartex" xmlns:cx6="http://schemas.microsoft.com/office/drawing/2016/5/12/chartex" xmlns:cx7="http://schemas.microsoft.com/office/drawing/2016/5/13/chartex" xmlns:cx8="http://schemas.microsoft.com/office/drawing/2016/5/14/chartex" xmlns:mc="http://schemas.openxmlformats.org/markup-compatibility/2006" xmlns:aink="http://schemas.microsoft.com/office/drawing/2016/ink" xmlns:am3d="http://schemas.microsoft.com/office/drawing/2017/model3d" xmlns:o="urn:schemas-microsoft-com:office:office" xmlns:r="http://schemas.openxmlformats.org/officeDocument/2006/relationships" xmlns:m="http://schemas.openxmlformats.org/officeDocument/2006/math" xmlns:v="urn:schemas-microsoft-com:vml" xmlns:wp14="http://schemas.microsoft.com/office/word/2010/wordprocessingDrawing" xmlns:wp="http://schemas.openxmlformats.org/drawingml/2006/wordprocessingDrawing" xmlns:w10="urn:schemas-microsoft-com:office:word" xmlns:w="http://schemas.openxmlformats.org/wordprocessingml/2006/main" xmlns:w14="http://schemas.microsoft.com/office/word/2010/wordml" xmlns:w15="http://schemas.microsoft.com/office/word/2012/wordml" xmlns:w16cex="http://schemas.microsoft.com/office/word/2018/wordml/cex" xmlns:w16cid="http://schemas.microsoft.com/office/word/2016/wordml/cid" xmlns:w16="http://schemas.microsoft.com/office/word/2018/wordml" xmlns:w16se="http://schemas.microsoft.com/office/word/2015/wordml/symex" xmlns:wpg="http://schemas.microsoft.com/office/word/2010/wordprocessingGroup" xmlns:wpi="http://schemas.microsoft.com/office/word/2010/wordprocessingInk" xmlns:wne="http://schemas.microsoft.com/office/word/2006/wordml" xmlns:wps="http://schemas.microsoft.com/office/word/2010/wordprocessingShape" mc:Ignorable="w14 w15 w16se w16cid w16 w16cex wp14">
+<w:document xmlns:wpc="http://schemas.microsoft.com/office/word/2010/wordprocessingCanvas" xmlns:cx="http://schemas.microsoft.com/office/drawing/2014/chartex" xmlns:cx1="http://schemas.microsoft.com/office/drawing/2015/9/8/chartex" xmlns:cx2="http://schemas.microsoft.com/office/drawing/2015/10/21/chartex" xmlns:cx3="http://schemas.microsoft.com/office/drawing/2016/5/9/chartex" xmlns:cx4="http://schemas.microsoft.com/office/drawing/2016/5/10/chartex" xmlns:cx5="http://schemas.microsoft.com/office/drawing/2016/5/11/chartex" xmlns:cx6="http://schemas.microsoft.com/office/drawing/2016/5/12/chartex" xmlns:cx7="http://schemas.microsoft.com/office/drawing/2016/5/13/chartex" xmlns:cx8="http://schemas.microsoft.com/office/drawing/2016/5/14/chartex" xmlns:mc="http://schemas.openxmlformats.org/markup-compatibility/2006" xmlns:aink="http://schemas.microsoft.com/office/drawing/2016/ink" xmlns:am3d="http://schemas.microsoft.com/office/drawing/2017/model3d" xmlns:o="urn:schemas-microsoft-com:office:office" xmlns:r="http://schemas.openxmlformats.org/officeDocument/2006/relationships" xmlns:m="http://schemas.openxmlformats.org/officeDocument/2006/math" xmlns:v="urn:schemas-microsoft-com:vml" xmlns:wp14="http://schemas.microsoft.com/office/word/2010/wordprocessingDrawing" xmlns:wp="http://schemas.openxmlformats.org/drawingml/2006/wordprocessingDrawing" xmlns:w10="urn:schemas-microsoft-com:office:word" xmlns:w="http://schemas.openxmlformats.org/wordprocessingml/2006/main" xmlns:w14="http://schemas.microsoft.com/office/word/2010/wordml" xmlns:w15="http://schemas.microsoft.com/office/word/2012/wordml" xmlns:w16cid="http://schemas.microsoft.com/office/word/2016/wordml/cid" xmlns:w16se="http://schemas.microsoft.com/office/word/2015/wordml/symex" xmlns:wpg="http://schemas.microsoft.com/office/word/2010/wordprocessingGroup" xmlns:wpi="http://schemas.microsoft.com/office/word/2010/wordprocessingInk" xmlns:wne="http://schemas.microsoft.com/office/word/2006/wordml" xmlns:wps="http://schemas.microsoft.com/office/word/2010/wordprocessingShape" mc:Ignorable="w14 w15 w16se w16cid wp14">
   <w:body>
     <w:p>
       <w:pPr>
@@ -37,10 +37,87 @@
     </w:p>
     <w:p>
       <w:pPr>
-        <w:spacing w:line="360" w:lineRule="exact"/>
-      </w:pPr>
-      <w:r>
-        <w:t>Meeting Time: 01:00pm on 13</w:t>
+        <w:rPr>
+          <w:sz w:val="28"/>
+          <w:szCs w:val="28"/>
+        </w:rPr>
+      </w:pPr>
+      <w:r>
+        <w:rPr>
+          <w:sz w:val="28"/>
+          <w:szCs w:val="28"/>
+        </w:rPr>
+        <w:t>Agenda:</w:t>
+      </w:r>
+      <w:r>
+        <w:rPr>
+          <w:sz w:val="28"/>
+          <w:szCs w:val="28"/>
+        </w:rPr>
+        <w:t xml:space="preserve"> Introduc</w:t>
+      </w:r>
+      <w:r>
+        <w:rPr>
+          <w:sz w:val="28"/>
+          <w:szCs w:val="28"/>
+        </w:rPr>
+        <w:t>e ourselves to</w:t>
+      </w:r>
+      <w:r>
+        <w:rPr>
+          <w:sz w:val="28"/>
+          <w:szCs w:val="28"/>
+        </w:rPr>
+        <w:t xml:space="preserve"> the </w:t>
+      </w:r>
+      <w:r>
+        <w:rPr>
+          <w:sz w:val="28"/>
+          <w:szCs w:val="28"/>
+        </w:rPr>
+        <w:t>supervisor</w:t>
+      </w:r>
+      <w:r>
+        <w:rPr>
+          <w:sz w:val="28"/>
+          <w:szCs w:val="28"/>
+        </w:rPr>
+        <w:t xml:space="preserve"> </w:t>
+      </w:r>
+      <w:r>
+        <w:rPr>
+          <w:sz w:val="28"/>
+          <w:szCs w:val="28"/>
+        </w:rPr>
+        <w:t xml:space="preserve">and discuss </w:t>
+      </w:r>
+      <w:r>
+        <w:rPr>
+          <w:sz w:val="28"/>
+          <w:szCs w:val="28"/>
+        </w:rPr>
+        <w:t>about the project</w:t>
+      </w:r>
+      <w:r>
+        <w:rPr>
+          <w:sz w:val="28"/>
+          <w:szCs w:val="28"/>
+        </w:rPr>
+        <w:t xml:space="preserve"> details</w:t>
+      </w:r>
+    </w:p>
+    <w:p>
+      <w:pPr>
+        <w:spacing w:line="360" w:lineRule="exact"/>
+      </w:pPr>
+      <w:r>
+        <w:t xml:space="preserve">Meeting Time: 01:00pm on </w:t>
+      </w:r>
+      <w:r>
+        <w:t xml:space="preserve">Friday, </w:t>
+      </w:r>
+      <w:r>
+        <w:t>13</w:t>
       </w:r>
       <w:r>
         <w:rPr>
@@ -197,10 +274,59 @@
     </w:p>
     <w:p>
       <w:pPr>
-        <w:spacing w:line="360" w:lineRule="exact"/>
-      </w:pPr>
-      <w:r>
-        <w:t>Meeting Time: 01:30pm on 13</w:t>
+        <w:rPr>
+          <w:sz w:val="28"/>
+          <w:szCs w:val="28"/>
+        </w:rPr>
+      </w:pPr>
+      <w:r>
+        <w:rPr>
+          <w:sz w:val="28"/>
+          <w:szCs w:val="28"/>
+        </w:rPr>
+        <w:t>Agenda:</w:t>
+      </w:r>
+      <w:r>
+        <w:rPr>
+          <w:sz w:val="28"/>
+          <w:szCs w:val="28"/>
+        </w:rPr>
+        <w:t xml:space="preserve"> Introduce ourselves to </w:t>
+      </w:r>
+      <w:r>
+        <w:rPr>
+          <w:sz w:val="28"/>
+          <w:szCs w:val="28"/>
+        </w:rPr>
+        <w:t xml:space="preserve">each other. Decide and assign the roles and responsibilities </w:t>
+      </w:r>
+      <w:r>
+        <w:rPr>
+          <w:sz w:val="28"/>
+          <w:szCs w:val="28"/>
+        </w:rPr>
+        <w:t xml:space="preserve">of everyone </w:t>
+      </w:r>
+      <w:r>
+        <w:rPr>
+          <w:sz w:val="28"/>
+          <w:szCs w:val="28"/>
+        </w:rPr>
+        <w:t>in the project.</w:t>
+      </w:r>
+    </w:p>
+    <w:p>
+      <w:pPr>
+        <w:spacing w:line="360" w:lineRule="exact"/>
+      </w:pPr>
+      <w:r>
+        <w:t xml:space="preserve">Meeting Time: 01:30pm on </w:t>
+      </w:r>
+      <w:r>
+        <w:t xml:space="preserve">Friday, </w:t>
+      </w:r>
+      <w:r>
+        <w:t>13</w:t>
       </w:r>
       <w:r>
         <w:rPr>
@@ -292,18 +418,61 @@
         <w:spacing w:line="360" w:lineRule="exact"/>
       </w:pPr>
       <w:r>
+        <w:lastRenderedPageBreak/>
         <w:t>Week 3 – Client Meeting</w:t>
       </w:r>
     </w:p>
     <w:p>
       <w:pPr>
+        <w:rPr>
+          <w:sz w:val="28"/>
+          <w:szCs w:val="28"/>
+        </w:rPr>
+      </w:pPr>
+      <w:r>
+        <w:rPr>
+          <w:sz w:val="28"/>
+          <w:szCs w:val="28"/>
+        </w:rPr>
+        <w:t>Agenda:</w:t>
+      </w:r>
+      <w:r>
+        <w:rPr>
+          <w:sz w:val="28"/>
+          <w:szCs w:val="28"/>
+        </w:rPr>
+        <w:t xml:space="preserve"> Introduce ourselves to the </w:t>
+      </w:r>
+      <w:r>
+        <w:rPr>
+          <w:sz w:val="28"/>
+          <w:szCs w:val="28"/>
+        </w:rPr>
+        <w:t>LEI team and discuss about the integration of H5P into Drupal</w:t>
+      </w:r>
+      <w:r>
+        <w:rPr>
+          <w:sz w:val="28"/>
+          <w:szCs w:val="28"/>
+        </w:rPr>
+        <w:t>.</w:t>
+      </w:r>
+    </w:p>
+    <w:p>
+      <w:pPr>
         <w:spacing w:line="360" w:lineRule="exact"/>
       </w:pPr>
       <w:r>
         <w:t>Meeting Time: Online meeting at 12:30pm on</w:t>
       </w:r>
       <w:r>
-        <w:t xml:space="preserve"> Wed,</w:t>
+        <w:t xml:space="preserve"> Wed</w:t>
+      </w:r>
+      <w:r>
+        <w:t>nesday</w:t>
+      </w:r>
+      <w:r>
+        <w:t>,</w:t>
       </w:r>
       <w:r>
         <w:t xml:space="preserve"> 18</w:t>
@@ -356,7 +525,6 @@
         <w:ind w:left="284" w:hanging="284"/>
       </w:pPr>
       <w:r>
-        <w:lastRenderedPageBreak/>
         <w:t>Dr. Cheryl introduced LEI team and the project team to each other.</w:t>
       </w:r>
     </w:p>
@@ -455,10 +623,73 @@
     </w:p>
     <w:p>
       <w:pPr>
-        <w:spacing w:line="360" w:lineRule="exact"/>
-      </w:pPr>
-      <w:r>
-        <w:t>Meeting Time: Online meeting at 12:30pm on Thur, 19</w:t>
+        <w:rPr>
+          <w:sz w:val="28"/>
+          <w:szCs w:val="28"/>
+        </w:rPr>
+      </w:pPr>
+      <w:r>
+        <w:rPr>
+          <w:sz w:val="28"/>
+          <w:szCs w:val="28"/>
+        </w:rPr>
+        <w:t>Agenda:</w:t>
+      </w:r>
+      <w:r>
+        <w:rPr>
+          <w:sz w:val="28"/>
+          <w:szCs w:val="28"/>
+        </w:rPr>
+        <w:t xml:space="preserve"> </w:t>
+      </w:r>
+      <w:r>
+        <w:rPr>
+          <w:sz w:val="28"/>
+          <w:szCs w:val="28"/>
+        </w:rPr>
+        <w:t>Discuss about</w:t>
+      </w:r>
+      <w:r>
+        <w:rPr>
+          <w:sz w:val="28"/>
+          <w:szCs w:val="28"/>
+        </w:rPr>
+        <w:t xml:space="preserve"> the content of</w:t>
+      </w:r>
+      <w:r>
+        <w:rPr>
+          <w:sz w:val="28"/>
+          <w:szCs w:val="28"/>
+        </w:rPr>
+        <w:t xml:space="preserve"> the pitch presentation</w:t>
+      </w:r>
+      <w:r>
+        <w:rPr>
+          <w:sz w:val="28"/>
+          <w:szCs w:val="28"/>
+        </w:rPr>
+        <w:t xml:space="preserve"> and draft mail to the supervisor for finalising the expected deliveries of first milestone</w:t>
+      </w:r>
+      <w:r>
+        <w:rPr>
+          <w:sz w:val="28"/>
+          <w:szCs w:val="28"/>
+        </w:rPr>
+        <w:t>.</w:t>
+      </w:r>
+    </w:p>
+    <w:p>
+      <w:pPr>
+        <w:spacing w:line="360" w:lineRule="exact"/>
+      </w:pPr>
+      <w:r>
+        <w:t>Meeting Time: Online meeting at 12:30pm on Thur</w:t>
+      </w:r>
+      <w:r>
+        <w:t>sday</w:t>
+      </w:r>
+      <w:r>
+        <w:t>, 19</w:t>
       </w:r>
       <w:r>
         <w:t>th</w:t>
@@ -579,10 +810,52 @@
     </w:p>
     <w:p>
       <w:pPr>
-        <w:spacing w:line="360" w:lineRule="exact"/>
-      </w:pPr>
-      <w:r>
-        <w:t>Meeting Time: Online meeting at 13:30pm on Fri, 20</w:t>
+        <w:rPr>
+          <w:sz w:val="28"/>
+          <w:szCs w:val="28"/>
+        </w:rPr>
+      </w:pPr>
+      <w:r>
+        <w:rPr>
+          <w:sz w:val="28"/>
+          <w:szCs w:val="28"/>
+        </w:rPr>
+        <w:t>Agenda:</w:t>
+      </w:r>
+      <w:r>
+        <w:rPr>
+          <w:sz w:val="28"/>
+          <w:szCs w:val="28"/>
+        </w:rPr>
+        <w:t xml:space="preserve"> </w:t>
+      </w:r>
+      <w:r>
+        <w:rPr>
+          <w:sz w:val="28"/>
+          <w:szCs w:val="28"/>
+        </w:rPr>
+        <w:t>Modify the pitch presentation</w:t>
+      </w:r>
+      <w:r>
+        <w:rPr>
+          <w:sz w:val="28"/>
+          <w:szCs w:val="28"/>
+        </w:rPr>
+        <w:t>.</w:t>
+      </w:r>
+    </w:p>
+    <w:p>
+      <w:pPr>
+        <w:spacing w:line="360" w:lineRule="exact"/>
+      </w:pPr>
+      <w:r>
+        <w:t>Meeting Time: Online meeting at 13:30pm on Fri</w:t>
+      </w:r>
+      <w:r>
+        <w:t>day</w:t>
+      </w:r>
+      <w:r>
+        <w:t>, 20</w:t>
       </w:r>
       <w:r>
         <w:t>th</w:t>
@@ -621,6 +894,7 @@
         <w:spacing w:line="360" w:lineRule="exact"/>
       </w:pPr>
       <w:r>
+        <w:lastRenderedPageBreak/>
         <w:t>Meeting Items:</w:t>
       </w:r>
     </w:p>
@@ -635,7 +909,18 @@
         <w:ind w:left="284" w:hanging="284"/>
       </w:pPr>
       <w:r>
-        <w:t>Discuss the modification of pitch ppt</w:t>
+        <w:t xml:space="preserve">Discuss the modification of pitch </w:t>
+      </w:r>
+      <w:proofErr w:type="gramStart"/>
+      <w:r>
+        <w:t>ppt</w:t>
+      </w:r>
+      <w:r>
+        <w:t>(</w:t>
+      </w:r>
+      <w:proofErr w:type="gramEnd"/>
+      <w:r>
+        <w:t>the grammatical mistakes, adding more content to the Integration part of H5P into Drupal)</w:t>
       </w:r>
     </w:p>
     <w:p>
@@ -659,6 +944,49 @@
     </w:p>
     <w:p>
       <w:pPr>
+        <w:rPr>
+          <w:sz w:val="28"/>
+          <w:szCs w:val="28"/>
+        </w:rPr>
+      </w:pPr>
+      <w:r>
+        <w:rPr>
+          <w:sz w:val="28"/>
+          <w:szCs w:val="28"/>
+        </w:rPr>
+        <w:t>Agenda:</w:t>
+      </w:r>
+      <w:r>
+        <w:rPr>
+          <w:sz w:val="28"/>
+          <w:szCs w:val="28"/>
+        </w:rPr>
+        <w:t xml:space="preserve"> </w:t>
+      </w:r>
+      <w:r>
+        <w:rPr>
+          <w:sz w:val="28"/>
+          <w:szCs w:val="28"/>
+        </w:rPr>
+        <w:t>Allocation of individual parts for presentation of</w:t>
+      </w:r>
+      <w:r>
+        <w:rPr>
+          <w:sz w:val="28"/>
+          <w:szCs w:val="28"/>
+        </w:rPr>
+        <w:t xml:space="preserve"> the pitch</w:t>
+      </w:r>
+      <w:r>
+        <w:rPr>
+          <w:sz w:val="28"/>
+          <w:szCs w:val="28"/>
+        </w:rPr>
+        <w:t>.</w:t>
+      </w:r>
+    </w:p>
+    <w:p>
+      <w:pPr>
         <w:spacing w:line="360" w:lineRule="exact"/>
       </w:pPr>
       <w:r>
@@ -674,7 +1002,13 @@
         <w:t>0</w:t>
       </w:r>
       <w:r>
-        <w:t>0pm on Fri, 20</w:t>
+        <w:t>0pm on Fri</w:t>
+      </w:r>
+      <w:r>
+        <w:t>day</w:t>
+      </w:r>
+      <w:r>
+        <w:t>, 20</w:t>
       </w:r>
       <w:r>
         <w:t>th</w:t>
@@ -718,14 +1052,22 @@
         <w:ind w:left="284" w:hanging="284"/>
       </w:pPr>
       <w:r>
-        <w:lastRenderedPageBreak/>
         <w:t>Discuss the</w:t>
       </w:r>
       <w:r>
         <w:t xml:space="preserve"> allocation</w:t>
       </w:r>
       <w:r>
-        <w:t xml:space="preserve"> of pitch ppt</w:t>
+        <w:t>, and</w:t>
+      </w:r>
+      <w:r>
+        <w:t xml:space="preserve"> </w:t>
+      </w:r>
+      <w:r>
+        <w:t>choosing our parts for the delivery of presentation</w:t>
+      </w:r>
+      <w:r>
+        <w:t xml:space="preserve"> of pitch</w:t>
       </w:r>
       <w:r>
         <w:t>:</w:t>
@@ -752,7 +1094,15 @@
         <w:ind w:left="284"/>
       </w:pPr>
       <w:r>
-        <w:t>Han: How to implement Parsons Puzzle into MyUni.</w:t>
+        <w:t xml:space="preserve">Han: How to implement Parsons Puzzle into </w:t>
+      </w:r>
+      <w:proofErr w:type="spellStart"/>
+      <w:r>
+        <w:t>MyUni</w:t>
+      </w:r>
+      <w:proofErr w:type="spellEnd"/>
+      <w:r>
+        <w:t>.</w:t>
       </w:r>
     </w:p>
     <w:p>
@@ -776,6 +1126,63 @@
     </w:p>
     <w:p>
       <w:pPr>
+        <w:rPr>
+          <w:sz w:val="28"/>
+          <w:szCs w:val="28"/>
+        </w:rPr>
+      </w:pPr>
+      <w:r>
+        <w:rPr>
+          <w:sz w:val="28"/>
+          <w:szCs w:val="28"/>
+        </w:rPr>
+        <w:t>Agenda:</w:t>
+      </w:r>
+      <w:r>
+        <w:rPr>
+          <w:sz w:val="28"/>
+          <w:szCs w:val="28"/>
+        </w:rPr>
+        <w:t xml:space="preserve"> </w:t>
+      </w:r>
+      <w:r>
+        <w:rPr>
+          <w:sz w:val="28"/>
+          <w:szCs w:val="28"/>
+        </w:rPr>
+        <w:t xml:space="preserve">Update </w:t>
+      </w:r>
+      <w:r>
+        <w:rPr>
+          <w:sz w:val="28"/>
+          <w:szCs w:val="28"/>
+        </w:rPr>
+        <w:t xml:space="preserve">about </w:t>
+      </w:r>
+      <w:r>
+        <w:rPr>
+          <w:sz w:val="28"/>
+          <w:szCs w:val="28"/>
+        </w:rPr>
+        <w:t xml:space="preserve">the progress and </w:t>
+      </w:r>
+      <w:r>
+        <w:rPr>
+          <w:sz w:val="28"/>
+          <w:szCs w:val="28"/>
+        </w:rPr>
+        <w:t>finalising the deliverables for first milestone</w:t>
+      </w:r>
+      <w:r>
+        <w:rPr>
+          <w:sz w:val="28"/>
+          <w:szCs w:val="28"/>
+        </w:rPr>
+        <w:t>.</w:t>
+      </w:r>
+    </w:p>
+    <w:p>
+      <w:pPr>
         <w:spacing w:line="360" w:lineRule="exact"/>
       </w:pPr>
       <w:r>
@@ -791,7 +1198,13 @@
         <w:t>0</w:t>
       </w:r>
       <w:r>
-        <w:t xml:space="preserve">0pm on Fri, </w:t>
+        <w:t>0pm on Fri</w:t>
+      </w:r>
+      <w:r>
+        <w:t>day</w:t>
+      </w:r>
+      <w:r>
+        <w:t xml:space="preserve">, </w:t>
       </w:r>
       <w:r>
         <w:t>3</w:t>
@@ -896,6 +1309,42 @@
     </w:p>
     <w:p>
       <w:pPr>
+        <w:rPr>
+          <w:sz w:val="28"/>
+          <w:szCs w:val="28"/>
+        </w:rPr>
+      </w:pPr>
+      <w:r>
+        <w:rPr>
+          <w:sz w:val="28"/>
+          <w:szCs w:val="28"/>
+        </w:rPr>
+        <w:t xml:space="preserve">Agenda: </w:t>
+      </w:r>
+      <w:r>
+        <w:rPr>
+          <w:sz w:val="28"/>
+          <w:szCs w:val="28"/>
+        </w:rPr>
+        <w:t>Discuss the content of the business plan and reshuffling t</w:t>
+      </w:r>
+      <w:r>
+        <w:rPr>
+          <w:sz w:val="28"/>
+          <w:szCs w:val="28"/>
+        </w:rPr>
+        <w:t>he roles</w:t>
+      </w:r>
+      <w:r>
+        <w:rPr>
+          <w:sz w:val="28"/>
+          <w:szCs w:val="28"/>
+        </w:rPr>
+        <w:t>.</w:t>
+      </w:r>
+    </w:p>
+    <w:p>
+      <w:pPr>
         <w:spacing w:line="360" w:lineRule="exact"/>
       </w:pPr>
       <w:r>
@@ -911,7 +1360,13 @@
         <w:t>0</w:t>
       </w:r>
       <w:r>
-        <w:t xml:space="preserve">0pm on Sun, </w:t>
+        <w:t>0pm on Sun</w:t>
+      </w:r>
+      <w:r>
+        <w:t>day</w:t>
+      </w:r>
+      <w:r>
+        <w:t xml:space="preserve">, </w:t>
       </w:r>
       <w:r>
         <w:t>5</w:t>
@@ -998,11 +1453,19 @@
       <w:r>
         <w:br/>
       </w:r>
-      <w:r>
-        <w:t>Jialun Han: Developer</w:t>
+      <w:proofErr w:type="spellStart"/>
+      <w:r>
+        <w:t>Jialun</w:t>
+      </w:r>
+      <w:proofErr w:type="spellEnd"/>
+      <w:r>
+        <w:t xml:space="preserve"> Han: Developer</w:t>
       </w:r>
       <w:r>
         <w:br/>
+      </w:r>
+      <w:r>
+        <w:lastRenderedPageBreak/>
         <w:t>Neha: Project Manager</w:t>
       </w:r>
       <w:r>
@@ -1034,10 +1497,45 @@
     </w:p>
     <w:p>
       <w:pPr>
-        <w:spacing w:line="360" w:lineRule="exact"/>
-      </w:pPr>
-      <w:r>
-        <w:t>Meeting Time: Online meeting at 14:00pm on Mon, 6</w:t>
+        <w:rPr>
+          <w:sz w:val="28"/>
+          <w:szCs w:val="28"/>
+        </w:rPr>
+      </w:pPr>
+      <w:r>
+        <w:rPr>
+          <w:sz w:val="28"/>
+          <w:szCs w:val="28"/>
+        </w:rPr>
+        <w:t>Agenda:</w:t>
+      </w:r>
+      <w:r>
+        <w:rPr>
+          <w:sz w:val="28"/>
+          <w:szCs w:val="28"/>
+        </w:rPr>
+        <w:t xml:space="preserve"> Update about the progress and finalising the deliverables for first milestone</w:t>
+      </w:r>
+      <w:r>
+        <w:rPr>
+          <w:sz w:val="28"/>
+          <w:szCs w:val="28"/>
+        </w:rPr>
+        <w:t>.</w:t>
+      </w:r>
+    </w:p>
+    <w:p>
+      <w:pPr>
+        <w:spacing w:line="360" w:lineRule="exact"/>
+      </w:pPr>
+      <w:r>
+        <w:t>Meeting Time: Online meeting at 14:00pm on Mon</w:t>
+      </w:r>
+      <w:r>
+        <w:t>day</w:t>
+      </w:r>
+      <w:r>
+        <w:t>, 6</w:t>
       </w:r>
       <w:r>
         <w:t>th</w:t>
@@ -1159,6 +1657,35 @@
     </w:p>
     <w:p>
       <w:pPr>
+        <w:rPr>
+          <w:sz w:val="28"/>
+          <w:szCs w:val="28"/>
+        </w:rPr>
+      </w:pPr>
+      <w:r>
+        <w:rPr>
+          <w:sz w:val="28"/>
+          <w:szCs w:val="28"/>
+        </w:rPr>
+        <w:t>Agenda:</w:t>
+      </w:r>
+      <w:r>
+        <w:rPr>
+          <w:sz w:val="28"/>
+          <w:szCs w:val="28"/>
+        </w:rPr>
+        <w:t xml:space="preserve"> Update about the progress and finalising the deliverables for first milestone</w:t>
+      </w:r>
+      <w:r>
+        <w:rPr>
+          <w:sz w:val="28"/>
+          <w:szCs w:val="28"/>
+        </w:rPr>
+        <w:t>.</w:t>
+      </w:r>
+    </w:p>
+    <w:p>
+      <w:pPr>
         <w:spacing w:line="360" w:lineRule="exact"/>
       </w:pPr>
       <w:r>
@@ -1174,7 +1701,13 @@
         <w:t>0</w:t>
       </w:r>
       <w:r>
-        <w:t xml:space="preserve">0pm on Tue, </w:t>
+        <w:t>0pm on Tue</w:t>
+      </w:r>
+      <w:r>
+        <w:t>sday</w:t>
+      </w:r>
+      <w:r>
+        <w:t xml:space="preserve">, </w:t>
       </w:r>
       <w:r>
         <w:t>7</w:t>
@@ -1313,7 +1846,11 @@
         <w:t xml:space="preserve">. </w:t>
       </w:r>
       <w:r>
-        <w:t xml:space="preserve">We could discuss about the different levels of complexities and limitations of Parsons Puzzle, and design a prototype based on that. </w:t>
+        <w:t xml:space="preserve">We could discuss about the different levels of complexities and limitations of Parsons </w:t>
+      </w:r>
+      <w:r>
+        <w:lastRenderedPageBreak/>
+        <w:t xml:space="preserve">Puzzle, and design a prototype based on that. </w:t>
       </w:r>
       <w:r>
         <w:br/>
@@ -1353,6 +1890,77 @@
     </w:p>
     <w:p>
       <w:pPr>
+        <w:rPr>
+          <w:sz w:val="28"/>
+          <w:szCs w:val="28"/>
+        </w:rPr>
+      </w:pPr>
+      <w:r>
+        <w:rPr>
+          <w:sz w:val="28"/>
+          <w:szCs w:val="28"/>
+        </w:rPr>
+        <w:t>Agenda:</w:t>
+      </w:r>
+      <w:r>
+        <w:rPr>
+          <w:sz w:val="28"/>
+          <w:szCs w:val="28"/>
+        </w:rPr>
+        <w:t xml:space="preserve"> </w:t>
+      </w:r>
+      <w:r>
+        <w:rPr>
+          <w:sz w:val="28"/>
+          <w:szCs w:val="28"/>
+        </w:rPr>
+        <w:t xml:space="preserve">Discuss about the content </w:t>
+      </w:r>
+      <w:r>
+        <w:rPr>
+          <w:sz w:val="28"/>
+          <w:szCs w:val="28"/>
+        </w:rPr>
+        <w:t>and format</w:t>
+      </w:r>
+      <w:r>
+        <w:rPr>
+          <w:sz w:val="28"/>
+          <w:szCs w:val="28"/>
+        </w:rPr>
+        <w:t xml:space="preserve"> of summary</w:t>
+      </w:r>
+      <w:r>
+        <w:rPr>
+          <w:sz w:val="28"/>
+          <w:szCs w:val="28"/>
+        </w:rPr>
+        <w:t xml:space="preserve"> of individual work till week 6</w:t>
+      </w:r>
+      <w:r>
+        <w:rPr>
+          <w:sz w:val="28"/>
+          <w:szCs w:val="28"/>
+        </w:rPr>
+        <w:t xml:space="preserve"> to be </w:t>
+      </w:r>
+      <w:r>
+        <w:rPr>
+          <w:sz w:val="28"/>
+          <w:szCs w:val="28"/>
+        </w:rPr>
+        <w:t>s</w:t>
+      </w:r>
+      <w:r>
+        <w:rPr>
+          <w:sz w:val="28"/>
+          <w:szCs w:val="28"/>
+        </w:rPr>
+        <w:t>ent to the supervisor</w:t>
+      </w:r>
+    </w:p>
+    <w:p>
+      <w:pPr>
         <w:spacing w:line="360" w:lineRule="exact"/>
       </w:pPr>
       <w:r>
@@ -1362,7 +1970,13 @@
         <w:t>5</w:t>
       </w:r>
       <w:r>
-        <w:t xml:space="preserve">:30pm on Tue, </w:t>
+        <w:t>:30pm on Tue</w:t>
+      </w:r>
+      <w:r>
+        <w:t>sday</w:t>
+      </w:r>
+      <w:r>
+        <w:t xml:space="preserve">, </w:t>
       </w:r>
       <w:r>
         <w:t>7</w:t>
@@ -1442,10 +2056,38 @@
     </w:p>
     <w:p>
       <w:pPr>
-        <w:spacing w:line="360" w:lineRule="exact"/>
-      </w:pPr>
-      <w:r>
-        <w:t>Meeting Time: Online meeting at 13:30pm on Mon, 2</w:t>
+        <w:rPr>
+          <w:sz w:val="28"/>
+          <w:szCs w:val="28"/>
+        </w:rPr>
+      </w:pPr>
+      <w:r>
+        <w:rPr>
+          <w:sz w:val="28"/>
+          <w:szCs w:val="28"/>
+        </w:rPr>
+        <w:t>Agenda:</w:t>
+      </w:r>
+      <w:r>
+        <w:rPr>
+          <w:sz w:val="28"/>
+          <w:szCs w:val="28"/>
+        </w:rPr>
+        <w:t xml:space="preserve"> Update about the progress and finalising the deliverables for first milestone</w:t>
+      </w:r>
+    </w:p>
+    <w:p>
+      <w:pPr>
+        <w:spacing w:line="360" w:lineRule="exact"/>
+      </w:pPr>
+      <w:r>
+        <w:t>Meeting Time: Online meeting at 13:30pm on Mon</w:t>
+      </w:r>
+      <w:r>
+        <w:t>day</w:t>
+      </w:r>
+      <w:r>
+        <w:t>, 2</w:t>
       </w:r>
       <w:r>
         <w:t>7</w:t>
@@ -1515,7 +2157,6 @@
         <w:ind w:left="284" w:hanging="284"/>
       </w:pPr>
       <w:r>
-        <w:lastRenderedPageBreak/>
         <w:t>Discussed the content of the Milestone 1 report.</w:t>
       </w:r>
     </w:p>
@@ -1572,6 +2213,49 @@
     </w:p>
     <w:p>
       <w:pPr>
+        <w:rPr>
+          <w:sz w:val="28"/>
+          <w:szCs w:val="28"/>
+        </w:rPr>
+      </w:pPr>
+      <w:r>
+        <w:rPr>
+          <w:sz w:val="28"/>
+          <w:szCs w:val="28"/>
+        </w:rPr>
+        <w:t>Agenda:</w:t>
+      </w:r>
+      <w:r>
+        <w:rPr>
+          <w:sz w:val="28"/>
+          <w:szCs w:val="28"/>
+        </w:rPr>
+        <w:t xml:space="preserve"> </w:t>
+      </w:r>
+      <w:r>
+        <w:rPr>
+          <w:sz w:val="28"/>
+          <w:szCs w:val="28"/>
+        </w:rPr>
+        <w:t xml:space="preserve">Finalise the deliverables </w:t>
+      </w:r>
+      <w:r>
+        <w:rPr>
+          <w:sz w:val="28"/>
+          <w:szCs w:val="28"/>
+        </w:rPr>
+        <w:t xml:space="preserve">and implementation of activities </w:t>
+      </w:r>
+      <w:r>
+        <w:rPr>
+          <w:sz w:val="28"/>
+          <w:szCs w:val="28"/>
+        </w:rPr>
+        <w:t xml:space="preserve">for final milestone </w:t>
+      </w:r>
+    </w:p>
+    <w:p>
+      <w:pPr>
         <w:spacing w:line="360" w:lineRule="exact"/>
       </w:pPr>
       <w:r>
@@ -1657,6 +2341,7 @@
         <w:ind w:left="284" w:hanging="284"/>
       </w:pPr>
       <w:r>
+        <w:lastRenderedPageBreak/>
         <w:t xml:space="preserve">Discussed about how to approach for final milestone, by mainly dividing the output tasks within the team. </w:t>
       </w:r>
     </w:p>
@@ -1734,6 +2419,35 @@
     </w:p>
     <w:p>
       <w:pPr>
+        <w:rPr>
+          <w:sz w:val="28"/>
+          <w:szCs w:val="28"/>
+        </w:rPr>
+      </w:pPr>
+      <w:r>
+        <w:rPr>
+          <w:sz w:val="28"/>
+          <w:szCs w:val="28"/>
+        </w:rPr>
+        <w:t>Agenda:</w:t>
+      </w:r>
+      <w:r>
+        <w:rPr>
+          <w:sz w:val="28"/>
+          <w:szCs w:val="28"/>
+        </w:rPr>
+        <w:t xml:space="preserve"> </w:t>
+      </w:r>
+      <w:r>
+        <w:rPr>
+          <w:sz w:val="28"/>
+          <w:szCs w:val="28"/>
+        </w:rPr>
+        <w:t>Discuss about content of the testing report and final design document.</w:t>
+      </w:r>
+    </w:p>
+    <w:p>
+      <w:pPr>
         <w:spacing w:line="360" w:lineRule="exact"/>
       </w:pPr>
       <w:r>
@@ -1955,6 +2669,49 @@
     </w:p>
     <w:p>
       <w:pPr>
+        <w:rPr>
+          <w:sz w:val="28"/>
+          <w:szCs w:val="28"/>
+        </w:rPr>
+      </w:pPr>
+      <w:r>
+        <w:rPr>
+          <w:sz w:val="28"/>
+          <w:szCs w:val="28"/>
+        </w:rPr>
+        <w:t>Agenda:</w:t>
+      </w:r>
+      <w:r>
+        <w:rPr>
+          <w:sz w:val="28"/>
+          <w:szCs w:val="28"/>
+        </w:rPr>
+        <w:t xml:space="preserve"> </w:t>
+      </w:r>
+      <w:r>
+        <w:rPr>
+          <w:sz w:val="28"/>
+          <w:szCs w:val="28"/>
+        </w:rPr>
+        <w:t xml:space="preserve">Update supervisor about the achievements of first milestone and discuss about the final milestone </w:t>
+      </w:r>
+      <w:r>
+        <w:rPr>
+          <w:sz w:val="28"/>
+          <w:szCs w:val="28"/>
+        </w:rPr>
+        <w:t>activities</w:t>
+      </w:r>
+      <w:r>
+        <w:rPr>
+          <w:sz w:val="28"/>
+          <w:szCs w:val="28"/>
+        </w:rPr>
+        <w:t>.</w:t>
+      </w:r>
+    </w:p>
+    <w:p>
+      <w:pPr>
         <w:spacing w:line="360" w:lineRule="exact"/>
       </w:pPr>
       <w:r>
@@ -1998,7 +2755,6 @@
         <w:spacing w:line="360" w:lineRule="exact"/>
       </w:pPr>
       <w:r>
-        <w:lastRenderedPageBreak/>
         <w:t xml:space="preserve">Duration: </w:t>
       </w:r>
       <w:r>
@@ -2066,7 +2822,15 @@
         <w:t xml:space="preserve"> our thoughts and the research material</w:t>
       </w:r>
       <w:r>
-        <w:t xml:space="preserve"> of design for parsons puzzle</w:t>
+        <w:t xml:space="preserve"> of design for </w:t>
+      </w:r>
+      <w:proofErr w:type="gramStart"/>
+      <w:r>
+        <w:t>parsons</w:t>
+      </w:r>
+      <w:proofErr w:type="gramEnd"/>
+      <w:r>
+        <w:t xml:space="preserve"> puzzle</w:t>
       </w:r>
       <w:r>
         <w:t>.</w:t>
@@ -2086,6 +2850,7 @@
         <w:contextualSpacing/>
       </w:pPr>
       <w:r>
+        <w:lastRenderedPageBreak/>
         <w:t>Cheryl answered team’s question about the specific requirements:</w:t>
       </w:r>
       <w:r>
@@ -2108,7 +2873,15 @@
         <w:t xml:space="preserve"> like design, it doesn’t necessarily include what we have implemented and can include parts which we can include in future. </w:t>
       </w:r>
       <w:r>
-        <w:t>It should conclude our thoughts, our research and our creative ideas to design the universal solution of parsons puzzle.</w:t>
+        <w:t xml:space="preserve">It should conclude our thoughts, our research and our creative ideas to design the universal solution of </w:t>
+      </w:r>
+      <w:proofErr w:type="gramStart"/>
+      <w:r>
+        <w:t>parsons</w:t>
+      </w:r>
+      <w:proofErr w:type="gramEnd"/>
+      <w:r>
+        <w:t xml:space="preserve"> puzzle.</w:t>
       </w:r>
     </w:p>
     <w:p>
@@ -2121,7 +2894,23 @@
         <w:t xml:space="preserve">2. </w:t>
       </w:r>
       <w:r>
-        <w:t xml:space="preserve">The hardest part was to analyse system integration of H5P into Drupal and if we have access to canvas interface through MyUni account, we can integrate it into MyUni. </w:t>
+        <w:t xml:space="preserve">The hardest part was to analyse system integration of H5P into Drupal and if we have access to canvas interface through </w:t>
+      </w:r>
+      <w:proofErr w:type="spellStart"/>
+      <w:r>
+        <w:t>MyUni</w:t>
+      </w:r>
+      <w:proofErr w:type="spellEnd"/>
+      <w:r>
+        <w:t xml:space="preserve"> account, we can integrate it into </w:t>
+      </w:r>
+      <w:proofErr w:type="spellStart"/>
+      <w:r>
+        <w:t>MyUni</w:t>
+      </w:r>
+      <w:proofErr w:type="spellEnd"/>
+      <w:r>
+        <w:t xml:space="preserve">. </w:t>
       </w:r>
     </w:p>
     <w:p>
@@ -2191,6 +2980,84 @@
       </w:pPr>
       <w:r>
         <w:t>Week 10 – Group Meeting</w:t>
+      </w:r>
+    </w:p>
+    <w:p>
+      <w:pPr>
+        <w:rPr>
+          <w:sz w:val="28"/>
+          <w:szCs w:val="28"/>
+        </w:rPr>
+      </w:pPr>
+      <w:r>
+        <w:rPr>
+          <w:sz w:val="28"/>
+          <w:szCs w:val="28"/>
+        </w:rPr>
+        <w:t>Agenda:</w:t>
+      </w:r>
+      <w:r>
+        <w:rPr>
+          <w:sz w:val="28"/>
+          <w:szCs w:val="28"/>
+        </w:rPr>
+        <w:t xml:space="preserve"> Update</w:t>
+      </w:r>
+      <w:r>
+        <w:rPr>
+          <w:sz w:val="28"/>
+          <w:szCs w:val="28"/>
+        </w:rPr>
+        <w:t xml:space="preserve"> the </w:t>
+      </w:r>
+      <w:r>
+        <w:rPr>
+          <w:sz w:val="28"/>
+          <w:szCs w:val="28"/>
+        </w:rPr>
+        <w:t>team</w:t>
+      </w:r>
+      <w:r>
+        <w:rPr>
+          <w:sz w:val="28"/>
+          <w:szCs w:val="28"/>
+        </w:rPr>
+        <w:t xml:space="preserve"> about the progress </w:t>
+      </w:r>
+      <w:r>
+        <w:rPr>
+          <w:sz w:val="28"/>
+          <w:szCs w:val="28"/>
+        </w:rPr>
+        <w:t>happene</w:t>
+      </w:r>
+      <w:r>
+        <w:rPr>
+          <w:sz w:val="28"/>
+          <w:szCs w:val="28"/>
+        </w:rPr>
+        <w:t xml:space="preserve">d individually </w:t>
+      </w:r>
+      <w:r>
+        <w:rPr>
+          <w:sz w:val="28"/>
+          <w:szCs w:val="28"/>
+        </w:rPr>
+        <w:t xml:space="preserve">and </w:t>
+      </w:r>
+      <w:r>
+        <w:rPr>
+          <w:sz w:val="28"/>
+          <w:szCs w:val="28"/>
+        </w:rPr>
+        <w:t xml:space="preserve">discuss the </w:t>
+      </w:r>
+      <w:r>
+        <w:rPr>
+          <w:sz w:val="28"/>
+          <w:szCs w:val="28"/>
+        </w:rPr>
+        <w:t>final design part for extension and reflect on the mistakes committed previously</w:t>
       </w:r>
     </w:p>
     <w:p>
@@ -2337,6 +3204,49 @@
     </w:p>
     <w:p>
       <w:pPr>
+        <w:rPr>
+          <w:sz w:val="28"/>
+          <w:szCs w:val="28"/>
+        </w:rPr>
+      </w:pPr>
+      <w:r>
+        <w:rPr>
+          <w:sz w:val="28"/>
+          <w:szCs w:val="28"/>
+        </w:rPr>
+        <w:t>Agenda:</w:t>
+      </w:r>
+      <w:r>
+        <w:rPr>
+          <w:sz w:val="28"/>
+          <w:szCs w:val="28"/>
+        </w:rPr>
+        <w:t xml:space="preserve"> </w:t>
+      </w:r>
+      <w:r>
+        <w:rPr>
+          <w:sz w:val="28"/>
+          <w:szCs w:val="28"/>
+        </w:rPr>
+        <w:t>Discuss about the feedback function</w:t>
+      </w:r>
+      <w:r>
+        <w:rPr>
+          <w:sz w:val="28"/>
+          <w:szCs w:val="28"/>
+        </w:rPr>
+        <w:t xml:space="preserve"> of final milestone</w:t>
+      </w:r>
+      <w:r>
+        <w:rPr>
+          <w:sz w:val="28"/>
+          <w:szCs w:val="28"/>
+        </w:rPr>
+        <w:t>.</w:t>
+      </w:r>
+    </w:p>
+    <w:p>
+      <w:pPr>
         <w:spacing w:line="360" w:lineRule="exact"/>
       </w:pPr>
       <w:r>
@@ -2380,7 +3290,6 @@
         <w:spacing w:line="360" w:lineRule="exact"/>
       </w:pPr>
       <w:r>
-        <w:lastRenderedPageBreak/>
         <w:t>Duration: 30mins</w:t>
       </w:r>
     </w:p>
@@ -2426,6 +3335,7 @@
         <w:ind w:left="284" w:hanging="284"/>
       </w:pPr>
       <w:r>
+        <w:lastRenderedPageBreak/>
         <w:t>Finalised the date of commit of feedback function for testing it afterwards</w:t>
       </w:r>
       <w:r>
@@ -2496,6 +3406,42 @@
     </w:p>
     <w:p>
       <w:pPr>
+        <w:rPr>
+          <w:sz w:val="28"/>
+          <w:szCs w:val="28"/>
+        </w:rPr>
+      </w:pPr>
+      <w:r>
+        <w:rPr>
+          <w:sz w:val="28"/>
+          <w:szCs w:val="28"/>
+        </w:rPr>
+        <w:t>Agenda:</w:t>
+      </w:r>
+      <w:r>
+        <w:rPr>
+          <w:sz w:val="28"/>
+          <w:szCs w:val="28"/>
+        </w:rPr>
+        <w:t xml:space="preserve"> </w:t>
+      </w:r>
+      <w:r>
+        <w:rPr>
+          <w:sz w:val="28"/>
+          <w:szCs w:val="28"/>
+        </w:rPr>
+        <w:t>Creation of structure for poster and demo</w:t>
+      </w:r>
+      <w:r>
+        <w:rPr>
+          <w:sz w:val="28"/>
+          <w:szCs w:val="28"/>
+        </w:rPr>
+        <w:t>.</w:t>
+      </w:r>
+    </w:p>
+    <w:p>
+      <w:pPr>
         <w:spacing w:line="360" w:lineRule="exact"/>
       </w:pPr>
       <w:r>
@@ -2674,7 +3620,7 @@
           <w:sz w:val="32"/>
           <w:szCs w:val="26"/>
         </w:rPr>
-        <w:t>1</w:t>
+        <w:t>13</w:t>
       </w:r>
       <w:r>
         <w:rPr>
@@ -2683,17 +3629,39 @@
           <w:sz w:val="32"/>
           <w:szCs w:val="26"/>
         </w:rPr>
-        <w:t>3</w:t>
-      </w:r>
-      <w:r>
-        <w:rPr>
-          <w:rFonts w:asciiTheme="majorHAnsi" w:eastAsiaTheme="majorEastAsia" w:hAnsiTheme="majorHAnsi" w:cstheme="majorBidi"/>
-          <w:color w:val="2F5496" w:themeColor="accent1" w:themeShade="BF"/>
-          <w:sz w:val="32"/>
-          <w:szCs w:val="26"/>
-        </w:rPr>
         <w:t xml:space="preserve"> – Client Meeting</w:t>
       </w:r>
+    </w:p>
+    <w:p>
+      <w:pPr>
+        <w:rPr>
+          <w:sz w:val="28"/>
+          <w:szCs w:val="28"/>
+        </w:rPr>
+      </w:pPr>
+      <w:r>
+        <w:rPr>
+          <w:sz w:val="28"/>
+          <w:szCs w:val="28"/>
+        </w:rPr>
+        <w:t>Agenda:</w:t>
+      </w:r>
+      <w:r>
+        <w:rPr>
+          <w:sz w:val="28"/>
+          <w:szCs w:val="28"/>
+        </w:rPr>
+        <w:t xml:space="preserve"> Update </w:t>
+      </w:r>
+      <w:r>
+        <w:rPr>
+          <w:sz w:val="28"/>
+          <w:szCs w:val="28"/>
+        </w:rPr>
+        <w:t xml:space="preserve"> the supervisor about the deliverables of final milestone by showing the demo video</w:t>
+      </w:r>
+      <w:bookmarkStart w:id="1" w:name="_GoBack"/>
+      <w:bookmarkEnd w:id="1"/>
     </w:p>
     <w:p>
       <w:pPr>
@@ -2778,10 +3746,7 @@
         <w:t xml:space="preserve">1. </w:t>
       </w:r>
       <w:r>
-        <w:t xml:space="preserve">We have implemented the </w:t>
-      </w:r>
-      <w:r>
-        <w:t>Feedback and Fill in the blanks for the final milestone.</w:t>
+        <w:t>We have implemented the Feedback and Fill in the blanks for the final milestone.</w:t>
       </w:r>
     </w:p>
     <w:p>
@@ -2801,7 +3766,15 @@
         <w:t xml:space="preserve">3. We </w:t>
       </w:r>
       <w:r>
-        <w:t>show the demo video of the parsons puzzle quiz we have created.</w:t>
+        <w:t xml:space="preserve">show the demo video of the </w:t>
+      </w:r>
+      <w:proofErr w:type="gramStart"/>
+      <w:r>
+        <w:t>parsons</w:t>
+      </w:r>
+      <w:proofErr w:type="gramEnd"/>
+      <w:r>
+        <w:t xml:space="preserve"> puzzle quiz we have created.</w:t>
       </w:r>
       <w:r>
         <w:t xml:space="preserve"> </w:t>
@@ -2874,7 +3847,7 @@
 </file>
 
 <file path=word/numbering.xml><?xml version="1.0" encoding="utf-8"?>
-<w:numbering xmlns:wpc="http://schemas.microsoft.com/office/word/2010/wordprocessingCanvas" xmlns:cx="http://schemas.microsoft.com/office/drawing/2014/chartex" xmlns:cx1="http://schemas.microsoft.com/office/drawing/2015/9/8/chartex" xmlns:cx2="http://schemas.microsoft.com/office/drawing/2015/10/21/chartex" xmlns:cx3="http://schemas.microsoft.com/office/drawing/2016/5/9/chartex" xmlns:cx4="http://schemas.microsoft.com/office/drawing/2016/5/10/chartex" xmlns:cx5="http://schemas.microsoft.com/office/drawing/2016/5/11/chartex" xmlns:cx6="http://schemas.microsoft.com/office/drawing/2016/5/12/chartex" xmlns:cx7="http://schemas.microsoft.com/office/drawing/2016/5/13/chartex" xmlns:cx8="http://schemas.microsoft.com/office/drawing/2016/5/14/chartex" xmlns:mc="http://schemas.openxmlformats.org/markup-compatibility/2006" xmlns:aink="http://schemas.microsoft.com/office/drawing/2016/ink" xmlns:am3d="http://schemas.microsoft.com/office/drawing/2017/model3d" xmlns:o="urn:schemas-microsoft-com:office:office" xmlns:r="http://schemas.openxmlformats.org/officeDocument/2006/relationships" xmlns:m="http://schemas.openxmlformats.org/officeDocument/2006/math" xmlns:v="urn:schemas-microsoft-com:vml" xmlns:wp14="http://schemas.microsoft.com/office/word/2010/wordprocessingDrawing" xmlns:wp="http://schemas.openxmlformats.org/drawingml/2006/wordprocessingDrawing" xmlns:w10="urn:schemas-microsoft-com:office:word" xmlns:w="http://schemas.openxmlformats.org/wordprocessingml/2006/main" xmlns:w14="http://schemas.microsoft.com/office/word/2010/wordml" xmlns:w15="http://schemas.microsoft.com/office/word/2012/wordml" xmlns:w16cex="http://schemas.microsoft.com/office/word/2018/wordml/cex" xmlns:w16cid="http://schemas.microsoft.com/office/word/2016/wordml/cid" xmlns:w16="http://schemas.microsoft.com/office/word/2018/wordml" xmlns:w16se="http://schemas.microsoft.com/office/word/2015/wordml/symex" xmlns:wpg="http://schemas.microsoft.com/office/word/2010/wordprocessingGroup" xmlns:wpi="http://schemas.microsoft.com/office/word/2010/wordprocessingInk" xmlns:wne="http://schemas.microsoft.com/office/word/2006/wordml" xmlns:wps="http://schemas.microsoft.com/office/word/2010/wordprocessingShape" mc:Ignorable="w14 w15 w16se w16cid w16 w16cex wp14">
+<w:numbering xmlns:wpc="http://schemas.microsoft.com/office/word/2010/wordprocessingCanvas" xmlns:cx="http://schemas.microsoft.com/office/drawing/2014/chartex" xmlns:cx1="http://schemas.microsoft.com/office/drawing/2015/9/8/chartex" xmlns:cx2="http://schemas.microsoft.com/office/drawing/2015/10/21/chartex" xmlns:cx3="http://schemas.microsoft.com/office/drawing/2016/5/9/chartex" xmlns:cx4="http://schemas.microsoft.com/office/drawing/2016/5/10/chartex" xmlns:cx5="http://schemas.microsoft.com/office/drawing/2016/5/11/chartex" xmlns:cx6="http://schemas.microsoft.com/office/drawing/2016/5/12/chartex" xmlns:cx7="http://schemas.microsoft.com/office/drawing/2016/5/13/chartex" xmlns:cx8="http://schemas.microsoft.com/office/drawing/2016/5/14/chartex" xmlns:mc="http://schemas.openxmlformats.org/markup-compatibility/2006" xmlns:aink="http://schemas.microsoft.com/office/drawing/2016/ink" xmlns:am3d="http://schemas.microsoft.com/office/drawing/2017/model3d" xmlns:o="urn:schemas-microsoft-com:office:office" xmlns:r="http://schemas.openxmlformats.org/officeDocument/2006/relationships" xmlns:m="http://schemas.openxmlformats.org/officeDocument/2006/math" xmlns:v="urn:schemas-microsoft-com:vml" xmlns:wp14="http://schemas.microsoft.com/office/word/2010/wordprocessingDrawing" xmlns:wp="http://schemas.openxmlformats.org/drawingml/2006/wordprocessingDrawing" xmlns:w10="urn:schemas-microsoft-com:office:word" xmlns:w="http://schemas.openxmlformats.org/wordprocessingml/2006/main" xmlns:w14="http://schemas.microsoft.com/office/word/2010/wordml" xmlns:w15="http://schemas.microsoft.com/office/word/2012/wordml" xmlns:w16cid="http://schemas.microsoft.com/office/word/2016/wordml/cid" xmlns:w16se="http://schemas.microsoft.com/office/word/2015/wordml/symex" xmlns:wpg="http://schemas.microsoft.com/office/word/2010/wordprocessingGroup" xmlns:wpi="http://schemas.microsoft.com/office/word/2010/wordprocessingInk" xmlns:wne="http://schemas.microsoft.com/office/word/2006/wordml" xmlns:wps="http://schemas.microsoft.com/office/word/2010/wordprocessingShape" mc:Ignorable="w14 w15 w16se w16cid wp14">
   <w:abstractNum w:abstractNumId="0" w15:restartNumberingAfterBreak="0">
     <w:nsid w:val="054E2881"/>
     <w:multiLevelType w:val="hybridMultilevel"/>
@@ -4298,7 +5271,7 @@
 </file>
 
 <file path=word/styles.xml><?xml version="1.0" encoding="utf-8"?>
-<w:styles xmlns:mc="http://schemas.openxmlformats.org/markup-compatibility/2006" xmlns:r="http://schemas.openxmlformats.org/officeDocument/2006/relationships" xmlns:w="http://schemas.openxmlformats.org/wordprocessingml/2006/main" xmlns:w14="http://schemas.microsoft.com/office/word/2010/wordml" xmlns:w15="http://schemas.microsoft.com/office/word/2012/wordml" xmlns:w16cex="http://schemas.microsoft.com/office/word/2018/wordml/cex" xmlns:w16cid="http://schemas.microsoft.com/office/word/2016/wordml/cid" xmlns:w16="http://schemas.microsoft.com/office/word/2018/wordml" xmlns:w16se="http://schemas.microsoft.com/office/word/2015/wordml/symex" mc:Ignorable="w14 w15 w16se w16cid w16 w16cex">
+<w:styles xmlns:mc="http://schemas.openxmlformats.org/markup-compatibility/2006" xmlns:r="http://schemas.openxmlformats.org/officeDocument/2006/relationships" xmlns:w="http://schemas.openxmlformats.org/wordprocessingml/2006/main" xmlns:w14="http://schemas.microsoft.com/office/word/2010/wordml" xmlns:w15="http://schemas.microsoft.com/office/word/2012/wordml" xmlns:w16cid="http://schemas.microsoft.com/office/word/2016/wordml/cid" xmlns:w16se="http://schemas.microsoft.com/office/word/2015/wordml/symex" mc:Ignorable="w14 w15 w16se w16cid">
   <w:docDefaults>
     <w:rPrDefault>
       <w:rPr>
@@ -4310,7 +5283,7 @@
     </w:rPrDefault>
     <w:pPrDefault/>
   </w:docDefaults>
-  <w:latentStyles w:defLockedState="0" w:defUIPriority="99" w:defSemiHidden="0" w:defUnhideWhenUsed="0" w:defQFormat="0" w:count="376">
+  <w:latentStyles w:defLockedState="0" w:defUIPriority="99" w:defSemiHidden="0" w:defUnhideWhenUsed="0" w:defQFormat="0" w:count="375">
     <w:lsdException w:name="Normal" w:uiPriority="0" w:qFormat="1"/>
     <w:lsdException w:name="heading 1" w:uiPriority="9" w:qFormat="1"/>
     <w:lsdException w:name="heading 2" w:semiHidden="1" w:uiPriority="9" w:unhideWhenUsed="1" w:qFormat="1"/>
@@ -4416,6 +5389,7 @@
     <w:lsdException w:name="HTML Sample" w:semiHidden="1" w:unhideWhenUsed="1"/>
     <w:lsdException w:name="HTML Typewriter" w:semiHidden="1" w:unhideWhenUsed="1"/>
     <w:lsdException w:name="HTML Variable" w:semiHidden="1" w:unhideWhenUsed="1"/>
+    <w:lsdException w:name="Normal Table" w:semiHidden="1" w:unhideWhenUsed="1"/>
     <w:lsdException w:name="annotation subject" w:semiHidden="1" w:unhideWhenUsed="1"/>
     <w:lsdException w:name="No List" w:semiHidden="1" w:unhideWhenUsed="1"/>
     <w:lsdException w:name="Outline List 1" w:semiHidden="1" w:unhideWhenUsed="1"/>
@@ -4462,8 +5436,10 @@
     <w:lsdException w:name="Table Subtle 2" w:semiHidden="1" w:unhideWhenUsed="1"/>
     <w:lsdException w:name="Table Web 1" w:semiHidden="1" w:unhideWhenUsed="1"/>
     <w:lsdException w:name="Table Web 2" w:semiHidden="1" w:unhideWhenUsed="1"/>
+    <w:lsdException w:name="Table Web 3" w:semiHidden="1" w:unhideWhenUsed="1"/>
     <w:lsdException w:name="Balloon Text" w:semiHidden="1" w:unhideWhenUsed="1"/>
     <w:lsdException w:name="Table Grid" w:uiPriority="39"/>
+    <w:lsdException w:name="Table Theme" w:semiHidden="1" w:unhideWhenUsed="1"/>
     <w:lsdException w:name="Placeholder Text" w:semiHidden="1"/>
     <w:lsdException w:name="No Spacing" w:uiPriority="1" w:qFormat="1"/>
     <w:lsdException w:name="Light Shading" w:uiPriority="60"/>
@@ -4683,7 +5659,6 @@
     <w:lsdException w:name="Smart Hyperlink" w:semiHidden="1" w:unhideWhenUsed="1"/>
     <w:lsdException w:name="Hashtag" w:semiHidden="1" w:unhideWhenUsed="1"/>
     <w:lsdException w:name="Unresolved Mention" w:semiHidden="1" w:unhideWhenUsed="1"/>
-    <w:lsdException w:name="Smart Link" w:semiHidden="1" w:unhideWhenUsed="1"/>
   </w:latentStyles>
   <w:style w:type="paragraph" w:default="1" w:styleId="Normal">
     <w:name w:val="Normal"/>
@@ -5100,7 +6075,7 @@
 </file>
 
 <file path=customXml/itemProps1.xml><?xml version="1.0" encoding="utf-8"?>
-<ds:datastoreItem xmlns:ds="http://schemas.openxmlformats.org/officeDocument/2006/customXml" ds:itemID="{6E6E593D-A71D-4AEB-8CD3-8E98741EC251}">
+<ds:datastoreItem xmlns:ds="http://schemas.openxmlformats.org/officeDocument/2006/customXml" ds:itemID="{D9070BAD-CC41-4633-ACF2-C1C1961BBEFE}">
   <ds:schemaRefs>
     <ds:schemaRef ds:uri="http://schemas.openxmlformats.org/officeDocument/2006/bibliography"/>
   </ds:schemaRefs>

</xml_diff>